<commit_message>
HTML Drag and Drop API
</commit_message>
<xml_diff>
--- a/The English Text for Webs/English Texts.docx
+++ b/The English Text for Webs/English Texts.docx
@@ -3516,14 +3516,14 @@
     </w:p>
     <w:p>
       <w:r>
-        <w:t xml:space="preserve">My friend, Yasmin is an interesting person. She lives in Seattle, Washington. She is young and single. She is 24 years old. She works in a women’s clothing store. She is a </w:t>
+        <w:t>My friend, Yasmin is an interesting person. She lives in Seattle, Washington. She is young and single. She is 24 years old. She works in a women’s clothing store. She is a nice place to buy clothes. Yasmin like</w:t>
+      </w:r>
+      <w:r>
+        <w:t xml:space="preserve">s her job. Clothes are very important to her. She </w:t>
       </w:r>
       <w:r>
         <w:lastRenderedPageBreak/>
-        <w:t>nice place to buy clothes. Yasmin like</w:t>
-      </w:r>
-      <w:r>
-        <w:t xml:space="preserve">s her job. Clothes are very important to her. She loves to shop. She spends her money on new clothes and shoes. She has a plane to open a clothing store. She wants to has her own business. It </w:t>
+        <w:t xml:space="preserve">loves to shop. She spends her money on new clothes and shoes. She has a plane to open a clothing store. She wants to has her own business. It </w:t>
       </w:r>
       <w:r>
         <w:t>is a good Idea.</w:t>
@@ -3806,23 +3806,1339 @@
         <w:t>The Allison is the fattest sister between four.</w:t>
       </w:r>
     </w:p>
+    <w:p>
+      <w:pPr>
+        <w:pStyle w:val="Heading1"/>
+      </w:pPr>
+      <w:r>
+        <w:t>Practice 11: Adjective and the Words they describe</w:t>
+      </w:r>
+    </w:p>
+    <w:p>
+      <w:r>
+        <w:t>A: Work alone or with a partner. Read the email. Decide If you think Jess likes the class or not. Then choose one of the two adjective to fill in the blank and tell the story.</w:t>
+      </w:r>
+    </w:p>
+    <w:p>
+      <w:r>
+        <w:t>Hey, Jo, how’s it going? I’m in my economic class, and it’s hard. Th</w:t>
+      </w:r>
+      <w:r>
+        <w:t>e class is small, and we’re in</w:t>
+      </w:r>
+      <w:r>
+        <w:t xml:space="preserve"> uncomfortable seats. The professor is </w:t>
+      </w:r>
+      <w:r>
+        <w:t>boring and hard to understand, and she’s always in a bad mood.  My friend Chris is in the class, too. We’re both interesting in economics. This is really my worst class.</w:t>
+      </w:r>
+    </w:p>
+    <w:p>
+      <w:r>
+        <w:t>Talk to you soon, Jess.</w:t>
+      </w:r>
+    </w:p>
+    <w:p>
+      <w:r>
+        <w:t>(B): Look at the adjectives you wrote in Part A. Circle the noun or subject pronoun that each adjective describes.</w:t>
+      </w:r>
+    </w:p>
+    <w:p>
+      <w:r>
+        <w:t>I’m in my economic class, and it’s great.</w:t>
+      </w:r>
+    </w:p>
+    <w:p>
+      <w:r>
+        <w:t>This class is huge and we’re in a room with comfortable seats.</w:t>
+      </w:r>
+    </w:p>
+    <w:p>
+      <w:r>
+        <w:t>The professor is interesting and easy to understand.</w:t>
+      </w:r>
+    </w:p>
+    <w:p>
+      <w:r>
+        <w:t>She is always in a good mood.</w:t>
+      </w:r>
+    </w:p>
+    <w:p>
+      <w:r>
+        <w:t>We’re both interested in economics.</w:t>
+      </w:r>
+    </w:p>
+    <w:p>
+      <w:r>
+        <w:t>This is really my best class.</w:t>
+      </w:r>
+    </w:p>
+    <w:p>
+      <w:pPr>
+        <w:pStyle w:val="Heading1"/>
+      </w:pPr>
+      <w:r>
+        <w:t>Try it Out!</w:t>
+      </w:r>
+    </w:p>
+    <w:p>
+      <w:r>
+        <w:t>On a sheet of paper, write six or more true statements about school. For example, you can describe your classes, your friends, or places at school. Use an adjective in each statement. Underline the adjective.</w:t>
+      </w:r>
+    </w:p>
+    <w:p>
+      <w:r>
+        <w:t>I have friendly co-workers.</w:t>
+      </w:r>
+    </w:p>
+    <w:p>
+      <w:r>
+        <w:t>I work in a modern Office.</w:t>
+      </w:r>
+    </w:p>
+    <w:p>
+      <w:r>
+        <w:t>I work by a series expert person in Computer science.</w:t>
+      </w:r>
+    </w:p>
+    <w:p>
+      <w:r>
+        <w:t>My seat is comfortable.</w:t>
+      </w:r>
+    </w:p>
+    <w:p>
+      <w:r>
+        <w:t>The weather is hot here.</w:t>
+      </w:r>
+    </w:p>
+    <w:p>
+      <w:r>
+        <w:t>I like to read good books about life and history.</w:t>
+      </w:r>
+    </w:p>
+    <w:p>
+      <w:pPr>
+        <w:pStyle w:val="Heading1"/>
+      </w:pPr>
+      <w:r>
+        <w:t>Practice 12: using Go + -</w:t>
+      </w:r>
+      <w:proofErr w:type="spellStart"/>
+      <w:r>
+        <w:t>ing</w:t>
+      </w:r>
+      <w:proofErr w:type="spellEnd"/>
+      <w:r>
+        <w:t xml:space="preserve"> verbs.</w:t>
+      </w:r>
+    </w:p>
+    <w:p>
+      <w:pPr>
+        <w:pStyle w:val="ListParagraph"/>
+        <w:numPr>
+          <w:ilvl w:val="0"/>
+          <w:numId w:val="6"/>
+        </w:numPr>
+      </w:pPr>
+      <w:r>
+        <w:t>Work in a small group. Ask the group about the activities in the list. When someone answers, “I do,” ask that person “where?” or “when?” or “who do you go with?” Take notes.</w:t>
+      </w:r>
+    </w:p>
+    <w:tbl>
+      <w:tblPr>
+        <w:tblStyle w:val="TableGrid"/>
+        <w:tblW w:w="0" w:type="auto"/>
+        <w:tblLook w:val="04A0" w:firstRow="1" w:lastRow="0" w:firstColumn="1" w:lastColumn="0" w:noHBand="0" w:noVBand="1"/>
+      </w:tblPr>
+      <w:tblGrid>
+        <w:gridCol w:w="1617"/>
+        <w:gridCol w:w="1617"/>
+        <w:gridCol w:w="1618"/>
+        <w:gridCol w:w="1618"/>
+      </w:tblGrid>
+      <w:tr>
+        <w:tc>
+          <w:tcPr>
+            <w:tcW w:w="1617" w:type="dxa"/>
+          </w:tcPr>
+          <w:p>
+            <w:pPr>
+              <w:ind w:firstLine="0"/>
+            </w:pPr>
+            <w:r>
+              <w:lastRenderedPageBreak/>
+              <w:t xml:space="preserve">Who goes </w:t>
+            </w:r>
+          </w:p>
+        </w:tc>
+        <w:tc>
+          <w:tcPr>
+            <w:tcW w:w="1617" w:type="dxa"/>
+          </w:tcPr>
+          <w:p>
+            <w:pPr>
+              <w:ind w:firstLine="0"/>
+            </w:pPr>
+            <w:r>
+              <w:t>Camping?</w:t>
+            </w:r>
+          </w:p>
+        </w:tc>
+        <w:tc>
+          <w:tcPr>
+            <w:tcW w:w="1618" w:type="dxa"/>
+          </w:tcPr>
+          <w:p>
+            <w:pPr>
+              <w:ind w:firstLine="0"/>
+            </w:pPr>
+            <w:r>
+              <w:t>Ali</w:t>
+            </w:r>
+          </w:p>
+        </w:tc>
+        <w:tc>
+          <w:tcPr>
+            <w:tcW w:w="1618" w:type="dxa"/>
+          </w:tcPr>
+          <w:p>
+            <w:pPr>
+              <w:ind w:firstLine="0"/>
+            </w:pPr>
+          </w:p>
+        </w:tc>
+      </w:tr>
+      <w:tr>
+        <w:tc>
+          <w:tcPr>
+            <w:tcW w:w="1617" w:type="dxa"/>
+          </w:tcPr>
+          <w:p>
+            <w:pPr>
+              <w:ind w:firstLine="0"/>
+            </w:pPr>
+          </w:p>
+        </w:tc>
+        <w:tc>
+          <w:tcPr>
+            <w:tcW w:w="1617" w:type="dxa"/>
+          </w:tcPr>
+          <w:p>
+            <w:pPr>
+              <w:ind w:firstLine="0"/>
+            </w:pPr>
+            <w:r>
+              <w:t>Walking?</w:t>
+            </w:r>
+          </w:p>
+        </w:tc>
+        <w:tc>
+          <w:tcPr>
+            <w:tcW w:w="1618" w:type="dxa"/>
+          </w:tcPr>
+          <w:p>
+            <w:pPr>
+              <w:ind w:firstLine="0"/>
+            </w:pPr>
+            <w:proofErr w:type="spellStart"/>
+            <w:r>
+              <w:t>Mahine</w:t>
+            </w:r>
+            <w:proofErr w:type="spellEnd"/>
+          </w:p>
+        </w:tc>
+        <w:tc>
+          <w:tcPr>
+            <w:tcW w:w="1618" w:type="dxa"/>
+          </w:tcPr>
+          <w:p>
+            <w:pPr>
+              <w:ind w:firstLine="0"/>
+            </w:pPr>
+          </w:p>
+        </w:tc>
+      </w:tr>
+      <w:tr>
+        <w:tc>
+          <w:tcPr>
+            <w:tcW w:w="1617" w:type="dxa"/>
+          </w:tcPr>
+          <w:p>
+            <w:pPr>
+              <w:ind w:firstLine="0"/>
+            </w:pPr>
+          </w:p>
+        </w:tc>
+        <w:tc>
+          <w:tcPr>
+            <w:tcW w:w="1617" w:type="dxa"/>
+          </w:tcPr>
+          <w:p>
+            <w:pPr>
+              <w:ind w:firstLine="0"/>
+            </w:pPr>
+            <w:r>
+              <w:t>Fishing?</w:t>
+            </w:r>
+          </w:p>
+        </w:tc>
+        <w:tc>
+          <w:tcPr>
+            <w:tcW w:w="1618" w:type="dxa"/>
+          </w:tcPr>
+          <w:p>
+            <w:pPr>
+              <w:ind w:firstLine="0"/>
+            </w:pPr>
+            <w:r>
+              <w:t>Ahmad</w:t>
+            </w:r>
+          </w:p>
+        </w:tc>
+        <w:tc>
+          <w:tcPr>
+            <w:tcW w:w="1618" w:type="dxa"/>
+          </w:tcPr>
+          <w:p>
+            <w:pPr>
+              <w:ind w:firstLine="0"/>
+            </w:pPr>
+          </w:p>
+        </w:tc>
+      </w:tr>
+      <w:tr>
+        <w:tc>
+          <w:tcPr>
+            <w:tcW w:w="1617" w:type="dxa"/>
+          </w:tcPr>
+          <w:p>
+            <w:pPr>
+              <w:ind w:firstLine="0"/>
+            </w:pPr>
+          </w:p>
+        </w:tc>
+        <w:tc>
+          <w:tcPr>
+            <w:tcW w:w="1617" w:type="dxa"/>
+          </w:tcPr>
+          <w:p>
+            <w:pPr>
+              <w:ind w:firstLine="0"/>
+            </w:pPr>
+            <w:r>
+              <w:t>Runn</w:t>
+            </w:r>
+            <w:r>
+              <w:t>i</w:t>
+            </w:r>
+            <w:r>
+              <w:t>ng?</w:t>
+            </w:r>
+          </w:p>
+        </w:tc>
+        <w:tc>
+          <w:tcPr>
+            <w:tcW w:w="1618" w:type="dxa"/>
+          </w:tcPr>
+          <w:p>
+            <w:pPr>
+              <w:ind w:firstLine="0"/>
+            </w:pPr>
+            <w:r>
+              <w:t>Reza</w:t>
+            </w:r>
+          </w:p>
+        </w:tc>
+        <w:tc>
+          <w:tcPr>
+            <w:tcW w:w="1618" w:type="dxa"/>
+          </w:tcPr>
+          <w:p>
+            <w:pPr>
+              <w:ind w:firstLine="0"/>
+            </w:pPr>
+          </w:p>
+        </w:tc>
+      </w:tr>
+      <w:tr>
+        <w:tc>
+          <w:tcPr>
+            <w:tcW w:w="1617" w:type="dxa"/>
+          </w:tcPr>
+          <w:p>
+            <w:pPr>
+              <w:ind w:firstLine="0"/>
+            </w:pPr>
+          </w:p>
+        </w:tc>
+        <w:tc>
+          <w:tcPr>
+            <w:tcW w:w="1617" w:type="dxa"/>
+          </w:tcPr>
+          <w:p>
+            <w:pPr>
+              <w:ind w:firstLine="0"/>
+            </w:pPr>
+            <w:r>
+              <w:t>Shopping?</w:t>
+            </w:r>
+          </w:p>
+        </w:tc>
+        <w:tc>
+          <w:tcPr>
+            <w:tcW w:w="1618" w:type="dxa"/>
+          </w:tcPr>
+          <w:p>
+            <w:pPr>
+              <w:ind w:firstLine="0"/>
+            </w:pPr>
+            <w:r>
+              <w:t>Maryam</w:t>
+            </w:r>
+          </w:p>
+        </w:tc>
+        <w:tc>
+          <w:tcPr>
+            <w:tcW w:w="1618" w:type="dxa"/>
+          </w:tcPr>
+          <w:p>
+            <w:pPr>
+              <w:ind w:firstLine="0"/>
+            </w:pPr>
+          </w:p>
+        </w:tc>
+      </w:tr>
+      <w:tr>
+        <w:tc>
+          <w:tcPr>
+            <w:tcW w:w="1617" w:type="dxa"/>
+          </w:tcPr>
+          <w:p>
+            <w:pPr>
+              <w:ind w:firstLine="0"/>
+            </w:pPr>
+          </w:p>
+        </w:tc>
+        <w:tc>
+          <w:tcPr>
+            <w:tcW w:w="1617" w:type="dxa"/>
+          </w:tcPr>
+          <w:p>
+            <w:pPr>
+              <w:ind w:firstLine="0"/>
+            </w:pPr>
+            <w:r>
+              <w:t>Swimming?</w:t>
+            </w:r>
+          </w:p>
+        </w:tc>
+        <w:tc>
+          <w:tcPr>
+            <w:tcW w:w="1618" w:type="dxa"/>
+          </w:tcPr>
+          <w:p>
+            <w:pPr>
+              <w:ind w:firstLine="0"/>
+            </w:pPr>
+            <w:proofErr w:type="spellStart"/>
+            <w:r>
+              <w:t>Niloofar</w:t>
+            </w:r>
+            <w:proofErr w:type="spellEnd"/>
+          </w:p>
+        </w:tc>
+        <w:tc>
+          <w:tcPr>
+            <w:tcW w:w="1618" w:type="dxa"/>
+          </w:tcPr>
+          <w:p>
+            <w:pPr>
+              <w:ind w:firstLine="0"/>
+            </w:pPr>
+          </w:p>
+        </w:tc>
+      </w:tr>
+    </w:tbl>
     <w:p/>
     <w:p>
-      <w:r>
-        <w:t>78</w:t>
+      <w:pPr>
+        <w:pStyle w:val="ListParagraph"/>
+        <w:numPr>
+          <w:ilvl w:val="0"/>
+          <w:numId w:val="6"/>
+        </w:numPr>
+        <w:rPr>
+          <w:lang w:bidi="fa-IR"/>
+        </w:rPr>
+      </w:pPr>
+      <w:r>
+        <w:rPr>
+          <w:lang w:bidi="fa-IR"/>
+        </w:rPr>
+        <w:t>Take a sheet of paper. Use your notes to write eight or more true statements about the people in your group. Write affirmative and negative statements.</w:t>
+      </w:r>
+    </w:p>
+    <w:p>
+      <w:pPr>
+        <w:rPr>
+          <w:lang w:bidi="fa-IR"/>
+        </w:rPr>
+      </w:pPr>
+      <w:r>
+        <w:rPr>
+          <w:lang w:bidi="fa-IR"/>
+        </w:rPr>
+        <w:t>Ali doesn’t go to Walking.</w:t>
+      </w:r>
+    </w:p>
+    <w:p>
+      <w:pPr>
+        <w:rPr>
+          <w:lang w:bidi="fa-IR"/>
+        </w:rPr>
+      </w:pPr>
+      <w:r>
+        <w:rPr>
+          <w:lang w:bidi="fa-IR"/>
+        </w:rPr>
+        <w:t>Reza doesn’t go to shopping.</w:t>
+      </w:r>
+    </w:p>
+    <w:p>
+      <w:pPr>
+        <w:rPr>
+          <w:lang w:bidi="fa-IR"/>
+        </w:rPr>
+      </w:pPr>
+      <w:r>
+        <w:rPr>
+          <w:lang w:bidi="fa-IR"/>
+        </w:rPr>
+        <w:t>Maryam goes to shopping.</w:t>
+      </w:r>
+    </w:p>
+    <w:p>
+      <w:pPr>
+        <w:rPr>
+          <w:lang w:bidi="fa-IR"/>
+        </w:rPr>
+      </w:pPr>
+      <w:proofErr w:type="spellStart"/>
+      <w:r>
+        <w:rPr>
+          <w:lang w:bidi="fa-IR"/>
+        </w:rPr>
+        <w:t>Nilofar</w:t>
+      </w:r>
+      <w:proofErr w:type="spellEnd"/>
+      <w:r>
+        <w:rPr>
+          <w:lang w:bidi="fa-IR"/>
+        </w:rPr>
+        <w:t xml:space="preserve"> goes to swimming.</w:t>
+      </w:r>
+    </w:p>
+    <w:p>
+      <w:pPr>
+        <w:pBdr>
+          <w:bottom w:val="single" w:sz="6" w:space="1" w:color="auto"/>
+        </w:pBdr>
+        <w:rPr>
+          <w:lang w:bidi="fa-IR"/>
+        </w:rPr>
+      </w:pPr>
+      <w:proofErr w:type="spellStart"/>
+      <w:r>
+        <w:rPr>
+          <w:lang w:bidi="fa-IR"/>
+        </w:rPr>
+        <w:t>Mahin</w:t>
+      </w:r>
+      <w:proofErr w:type="spellEnd"/>
+      <w:r>
+        <w:rPr>
+          <w:lang w:bidi="fa-IR"/>
+        </w:rPr>
+        <w:t xml:space="preserve"> doesn’t go to shopping.</w:t>
+      </w:r>
+    </w:p>
+    <w:p>
+      <w:pPr>
+        <w:rPr>
+          <w:lang w:bidi="fa-IR"/>
+        </w:rPr>
+      </w:pPr>
+      <w:r>
+        <w:rPr>
+          <w:lang w:bidi="fa-IR"/>
+        </w:rPr>
+        <w:t>The Ali is a computer expert. He is from Iran. He lives in the Sydni. He is 38 years old. He has a big family. He was go to university in Iran. He works at a big company as computer engineering. He like to go to camping and play basketball. He leads a busy life.</w:t>
+      </w:r>
+    </w:p>
+    <w:p>
+      <w:pPr>
+        <w:rPr>
+          <w:lang w:bidi="fa-IR"/>
+        </w:rPr>
+      </w:pPr>
+      <w:r>
+        <w:rPr>
+          <w:lang w:bidi="fa-IR"/>
+        </w:rPr>
+        <w:t xml:space="preserve">The </w:t>
+      </w:r>
+      <w:proofErr w:type="spellStart"/>
+      <w:r>
+        <w:rPr>
+          <w:lang w:bidi="fa-IR"/>
+        </w:rPr>
+        <w:t>Shima</w:t>
+      </w:r>
+      <w:proofErr w:type="spellEnd"/>
+      <w:r>
+        <w:rPr>
+          <w:lang w:bidi="fa-IR"/>
+        </w:rPr>
+        <w:t xml:space="preserve"> is a musician. She plays musical instruments. She is 27 years old. She come from a small family. She doesn’t go to school. She works at a band and sometimes have orders of the studios. She likes to go swimming. He leads an easy life.</w:t>
+      </w:r>
+    </w:p>
+    <w:p>
+      <w:pPr>
+        <w:rPr>
+          <w:lang w:bidi="fa-IR"/>
+        </w:rPr>
+      </w:pPr>
+      <w:r>
+        <w:rPr>
+          <w:lang w:bidi="fa-IR"/>
+        </w:rPr>
+        <w:t>The Lili is a nurse. She works at a hospital. She is from Lebanon. She is 30 years old. She has a small family. She is going to medicine university in Sydni. She works hard and has long time works shifts. She wants to bought a home and paid the university fees. She goes to walking in free times.</w:t>
+      </w:r>
+    </w:p>
+    <w:p>
+      <w:pPr>
+        <w:pBdr>
+          <w:bottom w:val="single" w:sz="6" w:space="1" w:color="auto"/>
+        </w:pBdr>
+        <w:rPr>
+          <w:lang w:bidi="fa-IR"/>
+        </w:rPr>
+      </w:pPr>
+      <w:r>
+        <w:rPr>
+          <w:lang w:bidi="fa-IR"/>
+        </w:rPr>
+        <w:t xml:space="preserve">The Fred is a mechanic. He has a garage in the Sydni. He fixes different cars. He likes his job and customers like he too. He is 41 years old. He come from Iran. In free time he goes to swimming and comping. He </w:t>
+      </w:r>
+      <w:proofErr w:type="gramStart"/>
+      <w:r>
+        <w:rPr>
+          <w:lang w:bidi="fa-IR"/>
+        </w:rPr>
+        <w:t>want</w:t>
+      </w:r>
+      <w:proofErr w:type="gramEnd"/>
+      <w:r>
+        <w:rPr>
+          <w:lang w:bidi="fa-IR"/>
+        </w:rPr>
+        <w:t xml:space="preserve"> to buy a new cars. </w:t>
+      </w:r>
+    </w:p>
+    <w:tbl>
+      <w:tblPr>
+        <w:tblStyle w:val="TableGrid"/>
+        <w:tblW w:w="0" w:type="auto"/>
+        <w:tblLook w:val="04A0" w:firstRow="1" w:lastRow="0" w:firstColumn="1" w:lastColumn="0" w:noHBand="0" w:noVBand="1"/>
+      </w:tblPr>
+      <w:tblGrid>
+        <w:gridCol w:w="3235"/>
+        <w:gridCol w:w="3235"/>
+      </w:tblGrid>
+      <w:tr>
+        <w:tc>
+          <w:tcPr>
+            <w:tcW w:w="3235" w:type="dxa"/>
+          </w:tcPr>
+          <w:p>
+            <w:pPr>
+              <w:ind w:firstLine="0"/>
+            </w:pPr>
+            <w:r>
+              <w:t xml:space="preserve">My Grandmother </w:t>
+            </w:r>
+          </w:p>
+          <w:p>
+            <w:pPr>
+              <w:ind w:firstLine="0"/>
+            </w:pPr>
+            <w:r>
+              <w:t>My grandmother is a helpful person. She helps our family, her friends, and people in the neighborhood. Everyone goes to her for advice. You can tell her about your problems. She listens and she does not tell your secrets to other people. She is patient and calm with my little cousins. She always talks to them in a quiet voice. We are happy to have our kind and helpful grandmother.</w:t>
+            </w:r>
+          </w:p>
+        </w:tc>
+        <w:tc>
+          <w:tcPr>
+            <w:tcW w:w="3235" w:type="dxa"/>
+          </w:tcPr>
+          <w:p>
+            <w:pPr>
+              <w:ind w:firstLine="0"/>
+            </w:pPr>
+            <w:r>
+              <w:t>My grandmother</w:t>
+            </w:r>
+          </w:p>
+          <w:p>
+            <w:pPr>
+              <w:ind w:firstLine="0"/>
+            </w:pPr>
+            <w:r>
+              <w:t xml:space="preserve">My grandmother is a busy woman. She has a lot of work to do every day. She has a lot of relative and always has guests in her home. </w:t>
+            </w:r>
+            <w:r>
+              <w:t>Sometimes she goes to shopping. But these days he is old and can’</w:t>
+            </w:r>
+            <w:r>
+              <w:t xml:space="preserve">t walk easily, </w:t>
+            </w:r>
+            <w:proofErr w:type="gramStart"/>
+            <w:r>
+              <w:t>So</w:t>
+            </w:r>
+            <w:proofErr w:type="gramEnd"/>
+            <w:r>
+              <w:t xml:space="preserve"> my mother and my aunts help her. Sometimes she </w:t>
+            </w:r>
+            <w:proofErr w:type="gramStart"/>
+            <w:r>
+              <w:t>talk</w:t>
+            </w:r>
+            <w:proofErr w:type="gramEnd"/>
+            <w:r>
+              <w:t xml:space="preserve"> to me and ask about my wife and daughter. I love she and every times that I see she, I kissed she.</w:t>
+            </w:r>
+          </w:p>
+        </w:tc>
+      </w:tr>
+    </w:tbl>
+    <w:p/>
+    <w:p>
+      <w:r>
+        <w:t>Karl’s Fridays</w:t>
+      </w:r>
+    </w:p>
+    <w:p>
+      <w:r>
+        <w:rPr>
+          <w:highlight w:val="yellow"/>
+        </w:rPr>
+        <w:t>Karl’s Fridays are always busy days</w:t>
+      </w:r>
+      <w:r>
+        <w:t xml:space="preserve">. He gets up early. Then he </w:t>
+      </w:r>
+      <w:r>
+        <w:rPr>
+          <w:u w:val="single"/>
+        </w:rPr>
+        <w:t>works from 6:00 A.M. to 2:30 P.M.</w:t>
+      </w:r>
+      <w:r>
+        <w:t xml:space="preserve"> after work, he gets his little boy from daycare. Sometimes they go shopping or play in the park. Then they go home. Karl’s wife gets back from work at 5:30 P.M. They usually have dinner at home. In the evening, </w:t>
+      </w:r>
+      <w:r>
+        <w:rPr>
+          <w:u w:val="single"/>
+        </w:rPr>
+        <w:t>Karl puts his son to bed</w:t>
+      </w:r>
+      <w:r>
+        <w:t xml:space="preserve">. Then he finally has time to relax. He and his wife sometimes watch a movie, but they don’t stay up late. </w:t>
+      </w:r>
+      <w:r>
+        <w:rPr>
+          <w:u w:val="single"/>
+        </w:rPr>
+        <w:t>Karl is tired after his long day</w:t>
+      </w:r>
+      <w:r>
+        <w:t>.</w:t>
+      </w:r>
+    </w:p>
+    <w:p>
+      <w:proofErr w:type="gramStart"/>
+      <w:r>
+        <w:t>3:a</w:t>
+      </w:r>
+      <w:proofErr w:type="gramEnd"/>
+      <w:r>
+        <w:t>: Then he works from 6:00 A.M to 2:30 P.M.</w:t>
+      </w:r>
+    </w:p>
+    <w:p>
+      <w:proofErr w:type="gramStart"/>
+      <w:r>
+        <w:lastRenderedPageBreak/>
+        <w:t>3:b</w:t>
+      </w:r>
+      <w:proofErr w:type="gramEnd"/>
+      <w:r>
+        <w:t>: Karl’s wife get back from work at 5:30 P.M.</w:t>
+      </w:r>
+    </w:p>
+    <w:p>
+      <w:r>
+        <w:t>3:c: In the evening, Karl put his son to bed.</w:t>
+      </w:r>
+    </w:p>
+    <w:p>
+      <w:proofErr w:type="gramStart"/>
+      <w:r>
+        <w:t>3:d</w:t>
+      </w:r>
+      <w:proofErr w:type="gramEnd"/>
+      <w:r>
+        <w:t xml:space="preserve">: Then he finally </w:t>
+      </w:r>
+      <w:r>
+        <w:t>has time to relax.</w:t>
+      </w:r>
+    </w:p>
+    <w:p>
+      <w:proofErr w:type="spellStart"/>
+      <w:r>
+        <w:t>Tomiko</w:t>
+      </w:r>
+      <w:proofErr w:type="spellEnd"/>
+      <w:r>
+        <w:t xml:space="preserve"> Favorite Day.</w:t>
+      </w:r>
+    </w:p>
+    <w:p>
+      <w:r>
+        <w:rPr>
+          <w:highlight w:val="yellow"/>
+        </w:rPr>
+        <w:t xml:space="preserve">Saturday is </w:t>
+      </w:r>
+      <w:proofErr w:type="spellStart"/>
+      <w:r>
+        <w:rPr>
+          <w:highlight w:val="yellow"/>
+        </w:rPr>
+        <w:t>Tomiko’s</w:t>
+      </w:r>
+      <w:proofErr w:type="spellEnd"/>
+      <w:r>
+        <w:rPr>
+          <w:highlight w:val="yellow"/>
+        </w:rPr>
+        <w:t xml:space="preserve"> favorite day of the week</w:t>
+      </w:r>
+      <w:r>
+        <w:t xml:space="preserve">. </w:t>
+      </w:r>
+      <w:r>
+        <w:rPr>
+          <w:u w:val="single"/>
+        </w:rPr>
+        <w:t>In the morning, she always sleeps in. Sometimes she does not get up until noon</w:t>
+      </w:r>
+      <w:r>
+        <w:t xml:space="preserve">. Then she usually meets her friends in the dining hall. </w:t>
+      </w:r>
+      <w:r>
+        <w:rPr>
+          <w:u w:val="single"/>
+        </w:rPr>
+        <w:t>In the afternoon, they spend time outside or go shopping</w:t>
+      </w:r>
+      <w:r>
+        <w:t xml:space="preserve">. It depends on the weather. On Saturday evening, she likes to dress up and go out. She and her friends often eat out, see a movie, or go to party. </w:t>
+      </w:r>
+      <w:proofErr w:type="spellStart"/>
+      <w:r>
+        <w:rPr>
+          <w:highlight w:val="yellow"/>
+        </w:rPr>
+        <w:t>Tomiko</w:t>
+      </w:r>
+      <w:proofErr w:type="spellEnd"/>
+      <w:r>
+        <w:rPr>
+          <w:highlight w:val="yellow"/>
+        </w:rPr>
+        <w:t xml:space="preserve"> Love Saturdays</w:t>
+      </w:r>
+      <w:r>
+        <w:t>.</w:t>
+      </w:r>
+    </w:p>
+    <w:p>
+      <w:r>
+        <w:t>4a: in the evening, she always sleeps in.</w:t>
+      </w:r>
+    </w:p>
+    <w:p>
+      <w:r>
+        <w:t>4b: Sometimes she does not get up until noon.</w:t>
+      </w:r>
+    </w:p>
+    <w:p>
+      <w:r>
+        <w:t>4c: Then she usually meets her friends in the dining hall.</w:t>
+      </w:r>
+    </w:p>
+    <w:p>
+      <w:r>
+        <w:t xml:space="preserve">4d: She and her friends </w:t>
+      </w:r>
+      <w:r>
+        <w:t>often eat out, see a movie, or got to a party.</w:t>
+      </w:r>
+    </w:p>
+    <w:p>
+      <w:pPr>
+        <w:pStyle w:val="Heading1"/>
+      </w:pPr>
+      <w:r>
+        <w:t>Practice 1: Phrasal verbs</w:t>
+      </w:r>
+    </w:p>
+    <w:p>
+      <w:r>
+        <w:t>A: Find these phrasal verbs in the writing models and underline them.</w:t>
+      </w:r>
+    </w:p>
+    <w:p>
+      <w:r>
+        <w:t xml:space="preserve">Dress </w:t>
+      </w:r>
+      <w:proofErr w:type="gramStart"/>
+      <w:r>
+        <w:t>up ,</w:t>
+      </w:r>
+      <w:proofErr w:type="gramEnd"/>
+      <w:r>
+        <w:t xml:space="preserve"> sleep in, eat out, go out, stay up</w:t>
+      </w:r>
+    </w:p>
+    <w:p>
+      <w:r>
+        <w:t>B: Match the phrasal verbs from the box with their meanings. Fill in the blanks.</w:t>
+      </w:r>
+    </w:p>
+    <w:p>
+      <w:r>
+        <w:t>1: Dress up = Put on nice clothes.</w:t>
+      </w:r>
+    </w:p>
+    <w:p>
+      <w:r>
+        <w:t>2: S</w:t>
+      </w:r>
+      <w:r>
+        <w:t>tay up = not go to bed until late</w:t>
+      </w:r>
+    </w:p>
+    <w:p>
+      <w:r>
+        <w:t>3: go out = leave home, often to do something for fun.</w:t>
+      </w:r>
+    </w:p>
+    <w:p>
+      <w:r>
+        <w:t>4: eat out = have a meal in a restaurant instead of at home.</w:t>
+      </w:r>
+    </w:p>
+    <w:p>
+      <w:r>
+        <w:t>5: sleep in = stay in bed and sleep later than usual in the morning.</w:t>
+      </w:r>
+    </w:p>
+    <w:p>
+      <w:r>
+        <w:t>Practice 2: Time order</w:t>
+      </w:r>
+    </w:p>
+    <w:p>
+      <w:r>
+        <w:t>A: Work alone or with a partner. Read the sentences. Then number them from 1 to 9 in time order:</w:t>
+      </w:r>
+    </w:p>
+    <w:p>
+      <w:r>
+        <w:t xml:space="preserve">Martin likes to make pancakes for his children on Sunday mornings. First, he puts the griddle on the stove to heat up. Next, he gets out the eggs, milk, flour, and other ingredients. He mixes the ingredients in a large bowl. </w:t>
+      </w:r>
+      <w:r>
+        <w:t>Then he pours spoonful of pancake batter onto the bot griddle. He turns the pancakes so they cook on both side. Finally, he calls the children. They all sit down and enjoy a delicious breakfast.</w:t>
+      </w:r>
+    </w:p>
+    <w:p>
+      <w:pPr>
+        <w:pStyle w:val="Heading1"/>
+      </w:pPr>
+      <w:r>
+        <w:t>Practice 3: Time-Order words</w:t>
+      </w:r>
+    </w:p>
+    <w:p>
+      <w:r>
+        <w:t>Work alone or with a partner. Complete the paragraph with words from the box. For some sentences, there may be more than one possible choice.</w:t>
+      </w:r>
+    </w:p>
+    <w:p>
+      <w:r>
+        <w:t xml:space="preserve">Simone has a regular routine on Saturday morning. She always gets up around 8:00 A.M. First, she Stretches and does some yoga. Then she puts on here running shoes and goes for a run. Next, she cools down by walking to a coffee shop. She orders coffee and drinks it on her way home. At home, she takes a shower and gets dressed. </w:t>
+      </w:r>
+      <w:r>
+        <w:t>Later she sits down and makes a list of things she needs to do that day. Then she feels ready to starts the day. Finally, she will call a friend and make planes for the evening.</w:t>
+      </w:r>
+    </w:p>
+    <w:p>
+      <w:r>
+        <w:t>Practice 4: Simple sentence patterns</w:t>
+      </w:r>
+    </w:p>
+    <w:p>
+      <w:r>
+        <w:lastRenderedPageBreak/>
+        <w:t xml:space="preserve">Circle the verbs and write </w:t>
+      </w:r>
+      <w:r>
+        <w:rPr>
+          <w:u w:val="single"/>
+        </w:rPr>
+        <w:t>V</w:t>
+      </w:r>
+      <w:r>
+        <w:t xml:space="preserve"> about them. Underline the subjects and write </w:t>
+      </w:r>
+      <w:r>
+        <w:rPr>
+          <w:highlight w:val="yellow"/>
+        </w:rPr>
+        <w:t>S</w:t>
+      </w:r>
+      <w:r>
+        <w:t xml:space="preserve"> above them.</w:t>
+      </w:r>
+    </w:p>
+    <w:p>
+      <w:r>
+        <w:t xml:space="preserve">1: In North America, </w:t>
+      </w:r>
+      <w:r>
+        <w:rPr>
+          <w:highlight w:val="yellow"/>
+        </w:rPr>
+        <w:t>Saturday and Sunday</w:t>
+      </w:r>
+      <w:r>
+        <w:t xml:space="preserve"> </w:t>
+      </w:r>
+      <w:r>
+        <w:rPr>
+          <w:u w:val="single"/>
+        </w:rPr>
+        <w:t>are</w:t>
+      </w:r>
+      <w:r>
+        <w:t xml:space="preserve"> weekends days.</w:t>
+      </w:r>
+    </w:p>
+    <w:p>
+      <w:r>
+        <w:t xml:space="preserve">2: In some other places, </w:t>
+      </w:r>
+      <w:r>
+        <w:rPr>
+          <w:highlight w:val="yellow"/>
+        </w:rPr>
+        <w:t>Friday and Saturday</w:t>
+      </w:r>
+      <w:r>
+        <w:t xml:space="preserve"> </w:t>
+      </w:r>
+      <w:r>
+        <w:rPr>
+          <w:u w:val="single"/>
+        </w:rPr>
+        <w:t>are</w:t>
+      </w:r>
+      <w:r>
+        <w:t xml:space="preserve"> the weekend days.</w:t>
+      </w:r>
+    </w:p>
+    <w:p>
+      <w:r>
+        <w:t xml:space="preserve">3: </w:t>
+      </w:r>
+      <w:r>
+        <w:rPr>
+          <w:highlight w:val="yellow"/>
+        </w:rPr>
+        <w:t>Saturday</w:t>
+      </w:r>
+      <w:r>
+        <w:t xml:space="preserve"> </w:t>
+      </w:r>
+      <w:r>
+        <w:rPr>
+          <w:u w:val="single"/>
+        </w:rPr>
+        <w:t>gets</w:t>
+      </w:r>
+      <w:r>
+        <w:t xml:space="preserve"> its name from the Roman god Saturn.</w:t>
+      </w:r>
+    </w:p>
+    <w:p>
+      <w:r>
+        <w:t xml:space="preserve">4: </w:t>
+      </w:r>
+      <w:r>
+        <w:rPr>
+          <w:highlight w:val="yellow"/>
+        </w:rPr>
+        <w:t>Monday</w:t>
+      </w:r>
+      <w:r>
+        <w:t xml:space="preserve"> </w:t>
+      </w:r>
+      <w:r>
+        <w:rPr>
+          <w:u w:val="single"/>
+        </w:rPr>
+        <w:t>means</w:t>
+      </w:r>
+      <w:r>
+        <w:t xml:space="preserve"> “Moon day”.</w:t>
+      </w:r>
+    </w:p>
+    <w:p>
+      <w:r>
+        <w:t xml:space="preserve">5: In the United States, </w:t>
+      </w:r>
+      <w:r>
+        <w:rPr>
+          <w:highlight w:val="yellow"/>
+        </w:rPr>
+        <w:t>elections</w:t>
+      </w:r>
+      <w:r>
+        <w:t xml:space="preserve"> </w:t>
+      </w:r>
+      <w:r>
+        <w:rPr>
+          <w:u w:val="single"/>
+        </w:rPr>
+        <w:t>are</w:t>
+      </w:r>
+      <w:r>
+        <w:t xml:space="preserve"> always on Tuesdays.</w:t>
+      </w:r>
+    </w:p>
+    <w:p>
+      <w:r>
+        <w:t xml:space="preserve">6: In Thailand, a </w:t>
+      </w:r>
+      <w:r>
+        <w:rPr>
+          <w:highlight w:val="yellow"/>
+        </w:rPr>
+        <w:t>color</w:t>
+      </w:r>
+      <w:r>
+        <w:t xml:space="preserve"> </w:t>
+      </w:r>
+      <w:r>
+        <w:rPr>
+          <w:u w:val="single"/>
+        </w:rPr>
+        <w:t>goes</w:t>
+      </w:r>
+      <w:r>
+        <w:t xml:space="preserve"> with each day of the week.</w:t>
+      </w:r>
+    </w:p>
+    <w:p>
+      <w:r>
+        <w:t xml:space="preserve">7: </w:t>
+      </w:r>
+      <w:r>
+        <w:rPr>
+          <w:highlight w:val="yellow"/>
+        </w:rPr>
+        <w:t>Green and orange</w:t>
+      </w:r>
+      <w:r>
+        <w:t xml:space="preserve"> </w:t>
+      </w:r>
+      <w:r>
+        <w:rPr>
+          <w:u w:val="single"/>
+        </w:rPr>
+        <w:t>are</w:t>
+      </w:r>
+      <w:r>
+        <w:t xml:space="preserve"> the colors for Wednesday and Thursday in Thailand.</w:t>
+      </w:r>
+    </w:p>
+    <w:p>
+      <w:r>
+        <w:t>8: In England</w:t>
+      </w:r>
+      <w:r>
+        <w:rPr>
+          <w:highlight w:val="yellow"/>
+        </w:rPr>
+        <w:t>, Monday, Tuesday and Wednesday</w:t>
+      </w:r>
+      <w:r>
+        <w:t xml:space="preserve"> </w:t>
+      </w:r>
+      <w:r>
+        <w:rPr>
+          <w:u w:val="single"/>
+        </w:rPr>
+        <w:t>are</w:t>
+      </w:r>
+      <w:r>
+        <w:t xml:space="preserve"> lucky days for weddings.</w:t>
+      </w:r>
+    </w:p>
+    <w:p>
+      <w:pPr>
+        <w:pStyle w:val="Heading1"/>
+      </w:pPr>
+      <w:r>
+        <w:t>Practice 5: Adverbs of Frequency</w:t>
+      </w:r>
+    </w:p>
+    <w:p>
+      <w:r>
+        <w:t>Rewrite each affirmative statement. Add the adverb in parentheses.</w:t>
+      </w:r>
+    </w:p>
+    <w:p>
+      <w:r>
+        <w:t>1: Valentine’s Day is always on February 14.</w:t>
+      </w:r>
+    </w:p>
+    <w:p>
+      <w:r>
+        <w:t>2: People usually think of Valentine’s Day as a holiday for people in love.</w:t>
+      </w:r>
+    </w:p>
+    <w:p>
+      <w:r>
+        <w:t xml:space="preserve">3: The dates of </w:t>
+      </w:r>
+      <w:r>
+        <w:t>some holidays always change, depending on the moon.</w:t>
+      </w:r>
+    </w:p>
+    <w:p>
+      <w:r>
+        <w:t>4: Some people never celebrate the new year on January 1.</w:t>
+      </w:r>
+    </w:p>
+    <w:p>
+      <w:r>
+        <w:t>5: Mother’s Day usually is a popular holiday.</w:t>
+      </w:r>
+    </w:p>
+    <w:p>
+      <w:r>
+        <w:t>6: Schools are often closed on holidays.</w:t>
+      </w:r>
+    </w:p>
+    <w:p>
+      <w:r>
+        <w:t>7: Workers often have a holiday in their honor.</w:t>
+      </w:r>
+    </w:p>
+    <w:p>
+      <w:r>
+        <w:t>8: Some women never work on international Women’s Day.</w:t>
+      </w:r>
+    </w:p>
+    <w:p>
+      <w:pPr>
+        <w:pStyle w:val="Heading1"/>
+      </w:pPr>
+      <w:r>
+        <w:t>Practice 6: Using sometimes:</w:t>
+      </w:r>
+    </w:p>
+    <w:p>
+      <w:r>
+        <w:t xml:space="preserve">Rewrite each statement three times. Add sometimes in three different place. </w:t>
+      </w:r>
+    </w:p>
+    <w:p>
+      <w:pPr>
+        <w:pStyle w:val="ListParagraph"/>
+        <w:numPr>
+          <w:ilvl w:val="0"/>
+          <w:numId w:val="7"/>
+        </w:numPr>
+      </w:pPr>
+      <w:r>
+        <w:t>My family has a special holiday meal.</w:t>
+      </w:r>
+    </w:p>
+    <w:p>
+      <w:pPr>
+        <w:pStyle w:val="ListParagraph"/>
+        <w:numPr>
+          <w:ilvl w:val="0"/>
+          <w:numId w:val="7"/>
+        </w:numPr>
+      </w:pPr>
+      <w:r>
+        <w:t>Sometimes my family has a special holiday meal.</w:t>
+      </w:r>
+    </w:p>
+    <w:p>
+      <w:pPr>
+        <w:pStyle w:val="ListParagraph"/>
+        <w:numPr>
+          <w:ilvl w:val="0"/>
+          <w:numId w:val="7"/>
+        </w:numPr>
+      </w:pPr>
+      <w:r>
+        <w:t>My family sometimes has a special holiday meal.</w:t>
+      </w:r>
+    </w:p>
+    <w:p>
+      <w:pPr>
+        <w:pStyle w:val="ListParagraph"/>
+        <w:numPr>
+          <w:ilvl w:val="0"/>
+          <w:numId w:val="7"/>
+        </w:numPr>
+      </w:pPr>
+      <w:r>
+        <w:t>My family has sometimes a special holiday meal.</w:t>
+      </w:r>
+    </w:p>
+    <w:p>
+      <w:pPr>
+        <w:ind w:left="397" w:firstLine="0"/>
+      </w:pPr>
+      <w:r>
+        <w:t>94</w:t>
       </w:r>
       <w:bookmarkStart w:id="0" w:name="_GoBack"/>
       <w:bookmarkEnd w:id="0"/>
     </w:p>
-    <w:p>
-      <w:pPr>
-        <w:rPr>
-          <w:rFonts w:hint="cs"/>
-          <w:rtl/>
-          <w:lang w:bidi="fa-IR"/>
-        </w:rPr>
-      </w:pPr>
-    </w:p>
+    <w:p/>
+    <w:p/>
+    <w:p/>
     <w:p/>
     <w:p/>
     <w:p/>
@@ -3956,6 +5272,95 @@
     </w:lvl>
   </w:abstractNum>
   <w:abstractNum w:abstractNumId="1" w15:restartNumberingAfterBreak="0">
+    <w:nsid w:val="0A5A619E"/>
+    <w:multiLevelType w:val="hybridMultilevel"/>
+    <w:tmpl w:val="3DE4AB60"/>
+    <w:lvl w:ilvl="0" w:tplc="7EC606C6">
+      <w:start w:val="1"/>
+      <w:numFmt w:val="decimal"/>
+      <w:lvlText w:val="%1."/>
+      <w:lvlJc w:val="left"/>
+      <w:pPr>
+        <w:ind w:left="757" w:hanging="360"/>
+      </w:pPr>
+      <w:rPr>
+        <w:rFonts w:hint="default"/>
+      </w:rPr>
+    </w:lvl>
+    <w:lvl w:ilvl="1" w:tplc="04090019" w:tentative="1">
+      <w:start w:val="1"/>
+      <w:numFmt w:val="lowerLetter"/>
+      <w:lvlText w:val="%2."/>
+      <w:lvlJc w:val="left"/>
+      <w:pPr>
+        <w:ind w:left="1477" w:hanging="360"/>
+      </w:pPr>
+    </w:lvl>
+    <w:lvl w:ilvl="2" w:tplc="0409001B" w:tentative="1">
+      <w:start w:val="1"/>
+      <w:numFmt w:val="lowerRoman"/>
+      <w:lvlText w:val="%3."/>
+      <w:lvlJc w:val="right"/>
+      <w:pPr>
+        <w:ind w:left="2197" w:hanging="180"/>
+      </w:pPr>
+    </w:lvl>
+    <w:lvl w:ilvl="3" w:tplc="0409000F" w:tentative="1">
+      <w:start w:val="1"/>
+      <w:numFmt w:val="decimal"/>
+      <w:lvlText w:val="%4."/>
+      <w:lvlJc w:val="left"/>
+      <w:pPr>
+        <w:ind w:left="2917" w:hanging="360"/>
+      </w:pPr>
+    </w:lvl>
+    <w:lvl w:ilvl="4" w:tplc="04090019" w:tentative="1">
+      <w:start w:val="1"/>
+      <w:numFmt w:val="lowerLetter"/>
+      <w:lvlText w:val="%5."/>
+      <w:lvlJc w:val="left"/>
+      <w:pPr>
+        <w:ind w:left="3637" w:hanging="360"/>
+      </w:pPr>
+    </w:lvl>
+    <w:lvl w:ilvl="5" w:tplc="0409001B" w:tentative="1">
+      <w:start w:val="1"/>
+      <w:numFmt w:val="lowerRoman"/>
+      <w:lvlText w:val="%6."/>
+      <w:lvlJc w:val="right"/>
+      <w:pPr>
+        <w:ind w:left="4357" w:hanging="180"/>
+      </w:pPr>
+    </w:lvl>
+    <w:lvl w:ilvl="6" w:tplc="0409000F" w:tentative="1">
+      <w:start w:val="1"/>
+      <w:numFmt w:val="decimal"/>
+      <w:lvlText w:val="%7."/>
+      <w:lvlJc w:val="left"/>
+      <w:pPr>
+        <w:ind w:left="5077" w:hanging="360"/>
+      </w:pPr>
+    </w:lvl>
+    <w:lvl w:ilvl="7" w:tplc="04090019" w:tentative="1">
+      <w:start w:val="1"/>
+      <w:numFmt w:val="lowerLetter"/>
+      <w:lvlText w:val="%8."/>
+      <w:lvlJc w:val="left"/>
+      <w:pPr>
+        <w:ind w:left="5797" w:hanging="360"/>
+      </w:pPr>
+    </w:lvl>
+    <w:lvl w:ilvl="8" w:tplc="0409001B" w:tentative="1">
+      <w:start w:val="1"/>
+      <w:numFmt w:val="lowerRoman"/>
+      <w:lvlText w:val="%9."/>
+      <w:lvlJc w:val="right"/>
+      <w:pPr>
+        <w:ind w:left="6517" w:hanging="180"/>
+      </w:pPr>
+    </w:lvl>
+  </w:abstractNum>
+  <w:abstractNum w:abstractNumId="2" w15:restartNumberingAfterBreak="0">
     <w:nsid w:val="0C001DA3"/>
     <w:multiLevelType w:val="hybridMultilevel"/>
     <w:tmpl w:val="00DA1480"/>
@@ -4044,7 +5449,7 @@
       </w:pPr>
     </w:lvl>
   </w:abstractNum>
-  <w:abstractNum w:abstractNumId="2" w15:restartNumberingAfterBreak="0">
+  <w:abstractNum w:abstractNumId="3" w15:restartNumberingAfterBreak="0">
     <w:nsid w:val="27214E9B"/>
     <w:multiLevelType w:val="hybridMultilevel"/>
     <w:tmpl w:val="6FB2719C"/>
@@ -4133,7 +5538,7 @@
       </w:pPr>
     </w:lvl>
   </w:abstractNum>
-  <w:abstractNum w:abstractNumId="3" w15:restartNumberingAfterBreak="0">
+  <w:abstractNum w:abstractNumId="4" w15:restartNumberingAfterBreak="0">
     <w:nsid w:val="33E33E50"/>
     <w:multiLevelType w:val="hybridMultilevel"/>
     <w:tmpl w:val="D4B6E392"/>
@@ -4222,7 +5627,7 @@
       </w:pPr>
     </w:lvl>
   </w:abstractNum>
-  <w:abstractNum w:abstractNumId="4" w15:restartNumberingAfterBreak="0">
+  <w:abstractNum w:abstractNumId="5" w15:restartNumberingAfterBreak="0">
     <w:nsid w:val="41F91E21"/>
     <w:multiLevelType w:val="hybridMultilevel"/>
     <w:tmpl w:val="E8C0B770"/>
@@ -4311,20 +5716,207 @@
       </w:pPr>
     </w:lvl>
   </w:abstractNum>
+  <w:abstractNum w:abstractNumId="6" w15:restartNumberingAfterBreak="0">
+    <w:nsid w:val="6ACC63D8"/>
+    <w:multiLevelType w:val="hybridMultilevel"/>
+    <w:tmpl w:val="E564F2AA"/>
+    <w:lvl w:ilvl="0" w:tplc="C3F89044">
+      <w:start w:val="1"/>
+      <w:numFmt w:val="upperLetter"/>
+      <w:lvlText w:val="(%1)"/>
+      <w:lvlJc w:val="left"/>
+      <w:pPr>
+        <w:ind w:left="757" w:hanging="360"/>
+      </w:pPr>
+      <w:rPr>
+        <w:rFonts w:hint="default"/>
+      </w:rPr>
+    </w:lvl>
+    <w:lvl w:ilvl="1" w:tplc="04090019" w:tentative="1">
+      <w:start w:val="1"/>
+      <w:numFmt w:val="lowerLetter"/>
+      <w:lvlText w:val="%2."/>
+      <w:lvlJc w:val="left"/>
+      <w:pPr>
+        <w:ind w:left="1477" w:hanging="360"/>
+      </w:pPr>
+    </w:lvl>
+    <w:lvl w:ilvl="2" w:tplc="0409001B" w:tentative="1">
+      <w:start w:val="1"/>
+      <w:numFmt w:val="lowerRoman"/>
+      <w:lvlText w:val="%3."/>
+      <w:lvlJc w:val="right"/>
+      <w:pPr>
+        <w:ind w:left="2197" w:hanging="180"/>
+      </w:pPr>
+    </w:lvl>
+    <w:lvl w:ilvl="3" w:tplc="0409000F" w:tentative="1">
+      <w:start w:val="1"/>
+      <w:numFmt w:val="decimal"/>
+      <w:lvlText w:val="%4."/>
+      <w:lvlJc w:val="left"/>
+      <w:pPr>
+        <w:ind w:left="2917" w:hanging="360"/>
+      </w:pPr>
+    </w:lvl>
+    <w:lvl w:ilvl="4" w:tplc="04090019" w:tentative="1">
+      <w:start w:val="1"/>
+      <w:numFmt w:val="lowerLetter"/>
+      <w:lvlText w:val="%5."/>
+      <w:lvlJc w:val="left"/>
+      <w:pPr>
+        <w:ind w:left="3637" w:hanging="360"/>
+      </w:pPr>
+    </w:lvl>
+    <w:lvl w:ilvl="5" w:tplc="0409001B" w:tentative="1">
+      <w:start w:val="1"/>
+      <w:numFmt w:val="lowerRoman"/>
+      <w:lvlText w:val="%6."/>
+      <w:lvlJc w:val="right"/>
+      <w:pPr>
+        <w:ind w:left="4357" w:hanging="180"/>
+      </w:pPr>
+    </w:lvl>
+    <w:lvl w:ilvl="6" w:tplc="0409000F" w:tentative="1">
+      <w:start w:val="1"/>
+      <w:numFmt w:val="decimal"/>
+      <w:lvlText w:val="%7."/>
+      <w:lvlJc w:val="left"/>
+      <w:pPr>
+        <w:ind w:left="5077" w:hanging="360"/>
+      </w:pPr>
+    </w:lvl>
+    <w:lvl w:ilvl="7" w:tplc="04090019" w:tentative="1">
+      <w:start w:val="1"/>
+      <w:numFmt w:val="lowerLetter"/>
+      <w:lvlText w:val="%8."/>
+      <w:lvlJc w:val="left"/>
+      <w:pPr>
+        <w:ind w:left="5797" w:hanging="360"/>
+      </w:pPr>
+    </w:lvl>
+    <w:lvl w:ilvl="8" w:tplc="0409001B" w:tentative="1">
+      <w:start w:val="1"/>
+      <w:numFmt w:val="lowerRoman"/>
+      <w:lvlText w:val="%9."/>
+      <w:lvlJc w:val="right"/>
+      <w:pPr>
+        <w:ind w:left="6517" w:hanging="180"/>
+      </w:pPr>
+    </w:lvl>
+  </w:abstractNum>
+  <w:abstractNum w:abstractNumId="7" w15:restartNumberingAfterBreak="0">
+    <w:nsid w:val="713555CD"/>
+    <w:multiLevelType w:val="hybridMultilevel"/>
+    <w:tmpl w:val="EB1C3432"/>
+    <w:lvl w:ilvl="0" w:tplc="AB5A1E2C">
+      <w:start w:val="1"/>
+      <w:numFmt w:val="decimal"/>
+      <w:lvlText w:val="%1."/>
+      <w:lvlJc w:val="left"/>
+      <w:pPr>
+        <w:ind w:left="757" w:hanging="360"/>
+      </w:pPr>
+      <w:rPr>
+        <w:rFonts w:hint="default"/>
+      </w:rPr>
+    </w:lvl>
+    <w:lvl w:ilvl="1" w:tplc="04090019" w:tentative="1">
+      <w:start w:val="1"/>
+      <w:numFmt w:val="lowerLetter"/>
+      <w:lvlText w:val="%2."/>
+      <w:lvlJc w:val="left"/>
+      <w:pPr>
+        <w:ind w:left="1477" w:hanging="360"/>
+      </w:pPr>
+    </w:lvl>
+    <w:lvl w:ilvl="2" w:tplc="0409001B" w:tentative="1">
+      <w:start w:val="1"/>
+      <w:numFmt w:val="lowerRoman"/>
+      <w:lvlText w:val="%3."/>
+      <w:lvlJc w:val="right"/>
+      <w:pPr>
+        <w:ind w:left="2197" w:hanging="180"/>
+      </w:pPr>
+    </w:lvl>
+    <w:lvl w:ilvl="3" w:tplc="0409000F" w:tentative="1">
+      <w:start w:val="1"/>
+      <w:numFmt w:val="decimal"/>
+      <w:lvlText w:val="%4."/>
+      <w:lvlJc w:val="left"/>
+      <w:pPr>
+        <w:ind w:left="2917" w:hanging="360"/>
+      </w:pPr>
+    </w:lvl>
+    <w:lvl w:ilvl="4" w:tplc="04090019" w:tentative="1">
+      <w:start w:val="1"/>
+      <w:numFmt w:val="lowerLetter"/>
+      <w:lvlText w:val="%5."/>
+      <w:lvlJc w:val="left"/>
+      <w:pPr>
+        <w:ind w:left="3637" w:hanging="360"/>
+      </w:pPr>
+    </w:lvl>
+    <w:lvl w:ilvl="5" w:tplc="0409001B" w:tentative="1">
+      <w:start w:val="1"/>
+      <w:numFmt w:val="lowerRoman"/>
+      <w:lvlText w:val="%6."/>
+      <w:lvlJc w:val="right"/>
+      <w:pPr>
+        <w:ind w:left="4357" w:hanging="180"/>
+      </w:pPr>
+    </w:lvl>
+    <w:lvl w:ilvl="6" w:tplc="0409000F" w:tentative="1">
+      <w:start w:val="1"/>
+      <w:numFmt w:val="decimal"/>
+      <w:lvlText w:val="%7."/>
+      <w:lvlJc w:val="left"/>
+      <w:pPr>
+        <w:ind w:left="5077" w:hanging="360"/>
+      </w:pPr>
+    </w:lvl>
+    <w:lvl w:ilvl="7" w:tplc="04090019" w:tentative="1">
+      <w:start w:val="1"/>
+      <w:numFmt w:val="lowerLetter"/>
+      <w:lvlText w:val="%8."/>
+      <w:lvlJc w:val="left"/>
+      <w:pPr>
+        <w:ind w:left="5797" w:hanging="360"/>
+      </w:pPr>
+    </w:lvl>
+    <w:lvl w:ilvl="8" w:tplc="0409001B" w:tentative="1">
+      <w:start w:val="1"/>
+      <w:numFmt w:val="lowerRoman"/>
+      <w:lvlText w:val="%9."/>
+      <w:lvlJc w:val="right"/>
+      <w:pPr>
+        <w:ind w:left="6517" w:hanging="180"/>
+      </w:pPr>
+    </w:lvl>
+  </w:abstractNum>
   <w:num w:numId="1">
-    <w:abstractNumId w:val="2"/>
+    <w:abstractNumId w:val="3"/>
   </w:num>
   <w:num w:numId="2">
+    <w:abstractNumId w:val="5"/>
+  </w:num>
+  <w:num w:numId="3">
     <w:abstractNumId w:val="4"/>
   </w:num>
-  <w:num w:numId="3">
-    <w:abstractNumId w:val="3"/>
-  </w:num>
   <w:num w:numId="4">
-    <w:abstractNumId w:val="1"/>
+    <w:abstractNumId w:val="2"/>
   </w:num>
   <w:num w:numId="5">
     <w:abstractNumId w:val="0"/>
+  </w:num>
+  <w:num w:numId="6">
+    <w:abstractNumId w:val="6"/>
+  </w:num>
+  <w:num w:numId="7">
+    <w:abstractNumId w:val="1"/>
+  </w:num>
+  <w:num w:numId="8">
+    <w:abstractNumId w:val="7"/>
   </w:num>
 </w:numbering>
 </file>
@@ -5202,4 +6794,16 @@
     </a:ext>
   </a:extLst>
 </a:theme>
+</file>
+
+<file path=customXml/item1.xml><?xml version="1.0" encoding="utf-8"?>
+<b:Sources xmlns:b="http://schemas.openxmlformats.org/officeDocument/2006/bibliography" xmlns="http://schemas.openxmlformats.org/officeDocument/2006/bibliography" SelectedStyle="\APASixthEditionOfficeOnline.xsl" StyleName="APA" Version="6"/>
+</file>
+
+<file path=customXml/itemProps1.xml><?xml version="1.0" encoding="utf-8"?>
+<ds:datastoreItem xmlns:ds="http://schemas.openxmlformats.org/officeDocument/2006/customXml" ds:itemID="{E39516D4-F185-4F8F-A8FE-EB49EECDAD55}">
+  <ds:schemaRefs>
+    <ds:schemaRef ds:uri="http://schemas.openxmlformats.org/officeDocument/2006/bibliography"/>
+  </ds:schemaRefs>
+</ds:datastoreItem>
 </file>
</xml_diff>

<commit_message>
the learnin web programming more and more
</commit_message>
<xml_diff>
--- a/The English Text for Webs/English Texts.docx
+++ b/The English Text for Webs/English Texts.docx
@@ -428,7 +428,6 @@
         <w:rPr>
           <w:lang w:bidi="fa-IR"/>
         </w:rPr>
-        <w:lastRenderedPageBreak/>
         <w:t>He weighed 3 kilograms.</w:t>
       </w:r>
     </w:p>
@@ -506,11 +505,33 @@
           <w:lang w:bidi="fa-IR"/>
         </w:rPr>
       </w:pPr>
-      <w:r>
-        <w:rPr>
-          <w:lang w:bidi="fa-IR"/>
-        </w:rPr>
-        <w:t>He/She was born [Not He/She born or He/ She is born]</w:t>
+      <w:proofErr w:type="spellStart"/>
+      <w:r>
+        <w:rPr>
+          <w:lang w:bidi="fa-IR"/>
+        </w:rPr>
+        <w:t>He/She</w:t>
+      </w:r>
+      <w:proofErr w:type="spellEnd"/>
+      <w:r>
+        <w:rPr>
+          <w:lang w:bidi="fa-IR"/>
+        </w:rPr>
+        <w:t xml:space="preserve"> was born [Not </w:t>
+      </w:r>
+      <w:proofErr w:type="spellStart"/>
+      <w:r>
+        <w:rPr>
+          <w:lang w:bidi="fa-IR"/>
+        </w:rPr>
+        <w:t>He/She</w:t>
+      </w:r>
+      <w:proofErr w:type="spellEnd"/>
+      <w:r>
+        <w:rPr>
+          <w:lang w:bidi="fa-IR"/>
+        </w:rPr>
+        <w:t xml:space="preserve"> born or He/ She is born]</w:t>
       </w:r>
     </w:p>
     <w:p>
@@ -901,7 +922,6 @@
         <w:rPr>
           <w:lang w:bidi="fa-IR"/>
         </w:rPr>
-        <w:lastRenderedPageBreak/>
         <w:t>Lip</w:t>
       </w:r>
     </w:p>
@@ -1349,7 +1369,6 @@
         <w:rPr>
           <w:lang w:bidi="fa-IR"/>
         </w:rPr>
-        <w:lastRenderedPageBreak/>
         <w:t>F: Singular and plurals</w:t>
       </w:r>
     </w:p>
@@ -1416,7 +1435,21 @@
         <w:rPr>
           <w:lang w:bidi="fa-IR"/>
         </w:rPr>
-        <w:t>Usually we use my, your, his, her, etc. with parts of the boody.</w:t>
+        <w:t xml:space="preserve">Usually we use my, your, his, her, etc. with parts of the </w:t>
+      </w:r>
+      <w:proofErr w:type="spellStart"/>
+      <w:r>
+        <w:rPr>
+          <w:lang w:bidi="fa-IR"/>
+        </w:rPr>
+        <w:t>boody</w:t>
+      </w:r>
+      <w:proofErr w:type="spellEnd"/>
+      <w:r>
+        <w:rPr>
+          <w:lang w:bidi="fa-IR"/>
+        </w:rPr>
+        <w:t>.</w:t>
       </w:r>
     </w:p>
     <w:p>
@@ -1796,7 +1829,6 @@
         <w:rPr>
           <w:lang w:bidi="fa-IR"/>
         </w:rPr>
-        <w:lastRenderedPageBreak/>
         <w:t>Glasses</w:t>
       </w:r>
     </w:p>
@@ -1806,12 +1838,14 @@
           <w:lang w:bidi="fa-IR"/>
         </w:rPr>
       </w:pPr>
+      <w:proofErr w:type="spellStart"/>
       <w:r>
         <w:rPr>
           <w:lang w:bidi="fa-IR"/>
         </w:rPr>
         <w:t>Pyjamas</w:t>
       </w:r>
+      <w:proofErr w:type="spellEnd"/>
     </w:p>
     <w:p>
       <w:pPr>
@@ -2043,7 +2077,21 @@
         <w:rPr>
           <w:lang w:bidi="fa-IR"/>
         </w:rPr>
-        <w:t>Betting Schwenke is a very tall woman.</w:t>
+        <w:t xml:space="preserve">Betting </w:t>
+      </w:r>
+      <w:proofErr w:type="spellStart"/>
+      <w:r>
+        <w:rPr>
+          <w:lang w:bidi="fa-IR"/>
+        </w:rPr>
+        <w:t>Schwenke</w:t>
+      </w:r>
+      <w:proofErr w:type="spellEnd"/>
+      <w:r>
+        <w:rPr>
+          <w:lang w:bidi="fa-IR"/>
+        </w:rPr>
+        <w:t xml:space="preserve"> is a very tall woman.</w:t>
       </w:r>
     </w:p>
     <w:p>
@@ -2082,7 +2130,21 @@
         <w:rPr>
           <w:lang w:bidi="fa-IR"/>
         </w:rPr>
-        <w:t>Agata Sanches is really slim.</w:t>
+        <w:t xml:space="preserve">Agata </w:t>
+      </w:r>
+      <w:proofErr w:type="spellStart"/>
+      <w:r>
+        <w:rPr>
+          <w:lang w:bidi="fa-IR"/>
+        </w:rPr>
+        <w:t>Sanches</w:t>
+      </w:r>
+      <w:proofErr w:type="spellEnd"/>
+      <w:r>
+        <w:rPr>
+          <w:lang w:bidi="fa-IR"/>
+        </w:rPr>
+        <w:t xml:space="preserve"> is really slim.</w:t>
       </w:r>
     </w:p>
     <w:p>
@@ -2239,7 +2301,6 @@
         <w:rPr>
           <w:lang w:bidi="fa-IR"/>
         </w:rPr>
-        <w:lastRenderedPageBreak/>
         <w:t>My mother is a very beautiful woman. [very pretty]</w:t>
       </w:r>
     </w:p>
@@ -2691,7 +2752,6 @@
         <w:rPr>
           <w:lang w:bidi="fa-IR"/>
         </w:rPr>
-        <w:lastRenderedPageBreak/>
         <w:t>D: Illness in hot/ tropical countries</w:t>
       </w:r>
     </w:p>
@@ -3146,7 +3206,6 @@
         <w:rPr>
           <w:lang w:bidi="fa-IR"/>
         </w:rPr>
-        <w:lastRenderedPageBreak/>
         <w:t>Well</w:t>
       </w:r>
     </w:p>
@@ -3603,7 +3662,6 @@
         <w:rPr>
           <w:lang w:bidi="fa-IR"/>
         </w:rPr>
-        <w:lastRenderedPageBreak/>
         <w:t>B: Hi</w:t>
       </w:r>
     </w:p>
@@ -4487,7 +4545,6 @@
         <w:rPr>
           <w:lang w:bidi="fa-IR"/>
         </w:rPr>
-        <w:lastRenderedPageBreak/>
         <w:t>Common mistake</w:t>
       </w:r>
     </w:p>
@@ -4692,7 +4749,21 @@
         <w:rPr>
           <w:lang w:bidi="fa-IR"/>
         </w:rPr>
-        <w:t>A: I’m sorry, but I can’t come to yoru party.</w:t>
+        <w:t xml:space="preserve">A: I’m sorry, but I can’t come to </w:t>
+      </w:r>
+      <w:proofErr w:type="spellStart"/>
+      <w:r>
+        <w:rPr>
+          <w:lang w:bidi="fa-IR"/>
+        </w:rPr>
+        <w:t>yoru</w:t>
+      </w:r>
+      <w:proofErr w:type="spellEnd"/>
+      <w:r>
+        <w:rPr>
+          <w:lang w:bidi="fa-IR"/>
+        </w:rPr>
+        <w:t xml:space="preserve"> party.</w:t>
       </w:r>
     </w:p>
     <w:p>
@@ -4917,7 +4988,6 @@
         <w:rPr>
           <w:lang w:bidi="fa-IR"/>
         </w:rPr>
-        <w:lastRenderedPageBreak/>
         <w:t>My sister never eats meat or fish. She’s vegetarian.</w:t>
       </w:r>
     </w:p>
@@ -5371,7 +5441,6 @@
         <w:rPr>
           <w:lang w:bidi="fa-IR"/>
         </w:rPr>
-        <w:lastRenderedPageBreak/>
         <w:t>Mineral water</w:t>
       </w:r>
     </w:p>
@@ -5810,7 +5879,6 @@
         <w:rPr>
           <w:lang w:bidi="fa-IR"/>
         </w:rPr>
-        <w:lastRenderedPageBreak/>
         <w:t>Fork</w:t>
       </w:r>
     </w:p>
@@ -6069,12 +6137,14 @@
           <w:lang w:bidi="fa-IR"/>
         </w:rPr>
       </w:pPr>
+      <w:proofErr w:type="spellStart"/>
       <w:r>
         <w:rPr>
           <w:lang w:bidi="fa-IR"/>
         </w:rPr>
         <w:t>Pyjamas</w:t>
       </w:r>
+      <w:proofErr w:type="spellEnd"/>
     </w:p>
     <w:p>
       <w:pPr>
@@ -6269,7 +6339,6 @@
         <w:rPr>
           <w:lang w:bidi="fa-IR"/>
         </w:rPr>
-        <w:lastRenderedPageBreak/>
         <w:t>Shower gel</w:t>
       </w:r>
     </w:p>
@@ -6739,7 +6808,6 @@
         <w:rPr>
           <w:lang w:bidi="fa-IR"/>
         </w:rPr>
-        <w:lastRenderedPageBreak/>
         <w:t>Table</w:t>
       </w:r>
     </w:p>
@@ -6872,7 +6940,14 @@
         <w:rPr>
           <w:lang w:bidi="fa-IR"/>
         </w:rPr>
-        <w:t>Thanks, Now can you turn the radio off? And pass the remote control. I want to turn on the TV. There’s a good progra</w:t>
+        <w:t xml:space="preserve">Thanks, Now can you turn the radio off? And pass the remote control. I want to turn on the TV. There’s a good </w:t>
+      </w:r>
+      <w:proofErr w:type="spellStart"/>
+      <w:r>
+        <w:rPr>
+          <w:lang w:bidi="fa-IR"/>
+        </w:rPr>
+        <w:t>progra</w:t>
       </w:r>
       <w:r>
         <w:rPr>
@@ -6884,7 +6959,14 @@
         <w:rPr>
           <w:lang w:bidi="fa-IR"/>
         </w:rPr>
-        <w:t>me on.</w:t>
+        <w:t>me</w:t>
+      </w:r>
+      <w:proofErr w:type="spellEnd"/>
+      <w:r>
+        <w:rPr>
+          <w:lang w:bidi="fa-IR"/>
+        </w:rPr>
+        <w:t xml:space="preserve"> on.</w:t>
       </w:r>
     </w:p>
     <w:p>
@@ -6938,7 +7020,21 @@
         <w:rPr>
           <w:lang w:bidi="fa-IR"/>
         </w:rPr>
-        <w:t>Write about your living room at home. You can draw a plan of its first. What furniture is there in the room? What colour are the walls? Are there any pictures on them? What do you do when you are in your living room?</w:t>
+        <w:t xml:space="preserve">Write about your living room at home. You can draw a plan of its first. What furniture is there in the room? What </w:t>
+      </w:r>
+      <w:proofErr w:type="spellStart"/>
+      <w:r>
+        <w:rPr>
+          <w:lang w:bidi="fa-IR"/>
+        </w:rPr>
+        <w:t>colour</w:t>
+      </w:r>
+      <w:proofErr w:type="spellEnd"/>
+      <w:r>
+        <w:rPr>
+          <w:lang w:bidi="fa-IR"/>
+        </w:rPr>
+        <w:t xml:space="preserve"> are the walls? Are there any pictures on them? What do you do when you are in your living room?</w:t>
       </w:r>
     </w:p>
     <w:p>
@@ -7189,7 +7285,6 @@
         <w:rPr>
           <w:lang w:bidi="fa-IR"/>
         </w:rPr>
-        <w:lastRenderedPageBreak/>
         <w:t>Ben: I’m a waiter. I work in a restaurant. What do you do?</w:t>
       </w:r>
     </w:p>
@@ -7357,12 +7452,14 @@
           <w:lang w:bidi="fa-IR"/>
         </w:rPr>
       </w:pPr>
+      <w:proofErr w:type="spellStart"/>
       <w:r>
         <w:rPr>
           <w:lang w:bidi="fa-IR"/>
         </w:rPr>
         <w:t>Maths</w:t>
       </w:r>
+      <w:proofErr w:type="spellEnd"/>
     </w:p>
     <w:p>
       <w:pPr>
@@ -7527,11 +7624,19 @@
           <w:lang w:bidi="fa-IR"/>
         </w:rPr>
       </w:pPr>
-      <w:r>
-        <w:rPr>
-          <w:lang w:bidi="fa-IR"/>
-        </w:rPr>
-        <w:t xml:space="preserve">Noticboard </w:t>
+      <w:proofErr w:type="spellStart"/>
+      <w:r>
+        <w:rPr>
+          <w:lang w:bidi="fa-IR"/>
+        </w:rPr>
+        <w:t>Noticboard</w:t>
+      </w:r>
+      <w:proofErr w:type="spellEnd"/>
+      <w:r>
+        <w:rPr>
+          <w:lang w:bidi="fa-IR"/>
+        </w:rPr>
+        <w:t xml:space="preserve"> </w:t>
       </w:r>
     </w:p>
     <w:p>
@@ -7635,7 +7740,6 @@
         <w:rPr>
           <w:lang w:bidi="fa-IR"/>
         </w:rPr>
-        <w:lastRenderedPageBreak/>
         <w:t>Textbook</w:t>
       </w:r>
     </w:p>
@@ -7728,7 +7832,49 @@
         <w:rPr>
           <w:lang w:bidi="fa-IR"/>
         </w:rPr>
-        <w:t>A maths teacher teaches maths. Her student study maths.</w:t>
+        <w:t xml:space="preserve">A </w:t>
+      </w:r>
+      <w:proofErr w:type="spellStart"/>
+      <w:r>
+        <w:rPr>
+          <w:lang w:bidi="fa-IR"/>
+        </w:rPr>
+        <w:t>maths</w:t>
+      </w:r>
+      <w:proofErr w:type="spellEnd"/>
+      <w:r>
+        <w:rPr>
+          <w:lang w:bidi="fa-IR"/>
+        </w:rPr>
+        <w:t xml:space="preserve"> teacher teaches </w:t>
+      </w:r>
+      <w:proofErr w:type="spellStart"/>
+      <w:r>
+        <w:rPr>
+          <w:lang w:bidi="fa-IR"/>
+        </w:rPr>
+        <w:t>maths</w:t>
+      </w:r>
+      <w:proofErr w:type="spellEnd"/>
+      <w:r>
+        <w:rPr>
+          <w:lang w:bidi="fa-IR"/>
+        </w:rPr>
+        <w:t xml:space="preserve">. Her student study </w:t>
+      </w:r>
+      <w:proofErr w:type="spellStart"/>
+      <w:r>
+        <w:rPr>
+          <w:lang w:bidi="fa-IR"/>
+        </w:rPr>
+        <w:t>maths</w:t>
+      </w:r>
+      <w:proofErr w:type="spellEnd"/>
+      <w:r>
+        <w:rPr>
+          <w:lang w:bidi="fa-IR"/>
+        </w:rPr>
+        <w:t>.</w:t>
       </w:r>
     </w:p>
     <w:p>
@@ -7807,7 +7953,21 @@
         <w:rPr>
           <w:lang w:bidi="fa-IR"/>
         </w:rPr>
-        <w:t>After school, student do homework. [ Not make homework or do homeworks]. (See Units 40 and 41 for more expressions with do and make.)</w:t>
+        <w:t xml:space="preserve">After school, student do homework. [ Not make homework or do </w:t>
+      </w:r>
+      <w:proofErr w:type="spellStart"/>
+      <w:r>
+        <w:rPr>
+          <w:lang w:bidi="fa-IR"/>
+        </w:rPr>
+        <w:t>homeworks</w:t>
+      </w:r>
+      <w:proofErr w:type="spellEnd"/>
+      <w:r>
+        <w:rPr>
+          <w:lang w:bidi="fa-IR"/>
+        </w:rPr>
+        <w:t>]. (See Units 40 and 41 for more expressions with do and make.)</w:t>
       </w:r>
     </w:p>
     <w:p>
@@ -8059,7 +8219,6 @@
         <w:rPr>
           <w:lang w:bidi="fa-IR"/>
         </w:rPr>
-        <w:lastRenderedPageBreak/>
         <w:t>Laptop</w:t>
       </w:r>
     </w:p>
@@ -8099,20 +8258,48 @@
         <w:rPr>
           <w:lang w:bidi="fa-IR"/>
         </w:rPr>
-        <w:t>You have to be careful what information you give people noline.</w:t>
-      </w:r>
-    </w:p>
-    <w:p>
-      <w:pPr>
-        <w:rPr>
-          <w:lang w:bidi="fa-IR"/>
-        </w:rPr>
-      </w:pPr>
-      <w:r>
-        <w:rPr>
-          <w:lang w:bidi="fa-IR"/>
-        </w:rPr>
-        <w:t>What’s your email address? Moll@cup. Com (= Moll at C-U-P dot com)</w:t>
+        <w:t xml:space="preserve">You have to be careful what information you give people </w:t>
+      </w:r>
+      <w:proofErr w:type="spellStart"/>
+      <w:r>
+        <w:rPr>
+          <w:lang w:bidi="fa-IR"/>
+        </w:rPr>
+        <w:t>noline</w:t>
+      </w:r>
+      <w:proofErr w:type="spellEnd"/>
+      <w:r>
+        <w:rPr>
+          <w:lang w:bidi="fa-IR"/>
+        </w:rPr>
+        <w:t>.</w:t>
+      </w:r>
+    </w:p>
+    <w:p>
+      <w:pPr>
+        <w:rPr>
+          <w:lang w:bidi="fa-IR"/>
+        </w:rPr>
+      </w:pPr>
+      <w:r>
+        <w:rPr>
+          <w:lang w:bidi="fa-IR"/>
+        </w:rPr>
+        <w:t xml:space="preserve">What’s your email address? </w:t>
+      </w:r>
+      <w:proofErr w:type="spellStart"/>
+      <w:r>
+        <w:rPr>
+          <w:lang w:bidi="fa-IR"/>
+        </w:rPr>
+        <w:t>Moll@cup</w:t>
+      </w:r>
+      <w:proofErr w:type="spellEnd"/>
+      <w:r>
+        <w:rPr>
+          <w:lang w:bidi="fa-IR"/>
+        </w:rPr>
+        <w:t>. Com (= Moll at C-U-P dot com)</w:t>
       </w:r>
     </w:p>
     <w:p>
@@ -8230,7 +8417,35 @@
         <w:rPr>
           <w:lang w:bidi="fa-IR"/>
         </w:rPr>
-        <w:t>066530718 (= oh six six five there oh seven one eight/ on double six fiv …)</w:t>
+        <w:t xml:space="preserve">066530718 (= oh six </w:t>
+      </w:r>
+      <w:proofErr w:type="spellStart"/>
+      <w:r>
+        <w:rPr>
+          <w:lang w:bidi="fa-IR"/>
+        </w:rPr>
+        <w:t>six</w:t>
+      </w:r>
+      <w:proofErr w:type="spellEnd"/>
+      <w:r>
+        <w:rPr>
+          <w:lang w:bidi="fa-IR"/>
+        </w:rPr>
+        <w:t xml:space="preserve"> five there oh seven one eight/ on double six </w:t>
+      </w:r>
+      <w:proofErr w:type="spellStart"/>
+      <w:r>
+        <w:rPr>
+          <w:lang w:bidi="fa-IR"/>
+        </w:rPr>
+        <w:t>fiv</w:t>
+      </w:r>
+      <w:proofErr w:type="spellEnd"/>
+      <w:r>
+        <w:rPr>
+          <w:lang w:bidi="fa-IR"/>
+        </w:rPr>
+        <w:t xml:space="preserve"> …)</w:t>
       </w:r>
     </w:p>
     <w:p>
@@ -8425,7 +8640,6 @@
     </w:p>
     <w:p>
       <w:r>
-        <w:lastRenderedPageBreak/>
         <w:t>SIM card</w:t>
       </w:r>
     </w:p>
@@ -8614,7 +8828,6 @@
     </w:p>
     <w:p>
       <w:r>
-        <w:lastRenderedPageBreak/>
         <w:t>By Ferry</w:t>
       </w:r>
     </w:p>
@@ -8893,7 +9106,15 @@
     <w:p/>
     <w:p>
       <w:r>
-        <w:t>These words are also for people’s jobs. We Often add’s and say: I’m going to the newsagents to get a paper. Do you want anything from the butcher’s?</w:t>
+        <w:t xml:space="preserve">These words are also for people’s jobs. We Often </w:t>
+      </w:r>
+      <w:proofErr w:type="spellStart"/>
+      <w:r>
+        <w:t>add’s</w:t>
+      </w:r>
+      <w:proofErr w:type="spellEnd"/>
+      <w:r>
+        <w:t xml:space="preserve"> and say: I’m going to the newsagents to get a paper. Do you want anything from the butcher’s?</w:t>
       </w:r>
     </w:p>
     <w:p>
@@ -8906,7 +9127,15 @@
     </w:p>
     <w:p>
       <w:r>
-        <w:t>A department store is a large shope which sells a lot of different things – clothes, beauty products, toys, etc.</w:t>
+        <w:t xml:space="preserve">A department store is a large </w:t>
+      </w:r>
+      <w:proofErr w:type="spellStart"/>
+      <w:r>
+        <w:t>shope</w:t>
+      </w:r>
+      <w:proofErr w:type="spellEnd"/>
+      <w:r>
+        <w:t xml:space="preserve"> which sells a lot of different things – clothes, beauty products, toys, etc.</w:t>
       </w:r>
     </w:p>
     <w:p>
@@ -8954,7 +9183,6 @@
         </w:numPr>
       </w:pPr>
       <w:r>
-        <w:lastRenderedPageBreak/>
         <w:t>First floor: Women’s wear</w:t>
       </w:r>
     </w:p>
@@ -9065,7 +9293,15 @@
     </w:p>
     <w:p>
       <w:r>
-        <w:t>Customer: Can I try this shirt on? (goes and tries it on) have got a bigger/ smaller size/ a different colour?</w:t>
+        <w:t xml:space="preserve">Customer: Can I try this shirt on? (goes and tries it on) have got a bigger/ smaller size/ a different </w:t>
+      </w:r>
+      <w:proofErr w:type="spellStart"/>
+      <w:r>
+        <w:t>colour</w:t>
+      </w:r>
+      <w:proofErr w:type="spellEnd"/>
+      <w:r>
+        <w:t>?</w:t>
       </w:r>
     </w:p>
     <w:p>
@@ -9164,8 +9400,13 @@
       </w:r>
     </w:p>
     <w:p>
-      <w:r>
-        <w:t>Shopes and boots</w:t>
+      <w:proofErr w:type="spellStart"/>
+      <w:r>
+        <w:t>Shopes</w:t>
+      </w:r>
+      <w:proofErr w:type="spellEnd"/>
+      <w:r>
+        <w:t xml:space="preserve"> and boots</w:t>
       </w:r>
     </w:p>
     <w:p>
@@ -9174,13 +9415,23 @@
       </w:r>
     </w:p>
     <w:p>
-      <w:r>
-        <w:t>Cootton T-shirt</w:t>
-      </w:r>
-    </w:p>
-    <w:p>
-      <w:r>
-        <w:t>Colour: white Bule</w:t>
+      <w:proofErr w:type="spellStart"/>
+      <w:r>
+        <w:t>Cootton</w:t>
+      </w:r>
+      <w:proofErr w:type="spellEnd"/>
+      <w:r>
+        <w:t xml:space="preserve"> T-shirt</w:t>
+      </w:r>
+    </w:p>
+    <w:p>
+      <w:proofErr w:type="spellStart"/>
+      <w:r>
+        <w:t>Colour</w:t>
+      </w:r>
+      <w:proofErr w:type="spellEnd"/>
+      <w:r>
+        <w:t>: white Bule</w:t>
       </w:r>
     </w:p>
     <w:p>
@@ -9190,7 +9441,6 @@
     </w:p>
     <w:p>
       <w:r>
-        <w:lastRenderedPageBreak/>
         <w:t>Red</w:t>
       </w:r>
     </w:p>
@@ -9268,9 +9518,11 @@
       </w:r>
     </w:p>
     <w:p>
+      <w:proofErr w:type="spellStart"/>
       <w:r>
         <w:t>Colour</w:t>
       </w:r>
+      <w:proofErr w:type="spellEnd"/>
     </w:p>
     <w:p>
       <w:r>
@@ -9401,7 +9653,6 @@
         <w:pStyle w:val="Heading1"/>
       </w:pPr>
       <w:r>
-        <w:lastRenderedPageBreak/>
         <w:t>21 In a hotel</w:t>
       </w:r>
     </w:p>
@@ -9587,7 +9838,6 @@
     </w:p>
     <w:p>
       <w:r>
-        <w:lastRenderedPageBreak/>
         <w:t>Can I (ex)change some money, please?</w:t>
       </w:r>
     </w:p>
@@ -9609,7 +9859,15 @@
     </w:p>
     <w:p>
       <w:r>
-        <w:t>Café: you can have a cup of tea/ coffee and a snack there (e.g a sandwich or a cake). They sometimes serve meals too (e.g. lunch, dinner).</w:t>
+        <w:t>Café: you can have a cup of tea/ coffee and a snack there (</w:t>
+      </w:r>
+      <w:proofErr w:type="spellStart"/>
+      <w:r>
+        <w:t>e.g</w:t>
+      </w:r>
+      <w:proofErr w:type="spellEnd"/>
+      <w:r>
+        <w:t xml:space="preserve"> a sandwich or a cake). They sometimes serve meals too (e.g. lunch, dinner).</w:t>
       </w:r>
     </w:p>
     <w:p>
@@ -9760,7 +10018,6 @@
     </w:p>
     <w:p>
       <w:r>
-        <w:lastRenderedPageBreak/>
         <w:t>Customer: I’ll have a coke, please.</w:t>
       </w:r>
     </w:p>
@@ -9928,7 +10185,6 @@
         <w:pStyle w:val="Heading2"/>
       </w:pPr>
       <w:r>
-        <w:lastRenderedPageBreak/>
         <w:t>C where we do sports</w:t>
       </w:r>
     </w:p>
@@ -10114,13 +10370,20 @@
     </w:p>
     <w:p>
       <w:r>
-        <w:lastRenderedPageBreak/>
         <w:t>B: No, I like science fiction film best.</w:t>
       </w:r>
     </w:p>
     <w:p>
       <w:r>
-        <w:t>A: The best action film I’ve seen was Jason Bourne with Matt Damon.</w:t>
+        <w:t xml:space="preserve">A: The best action film I’ve seen was Jason </w:t>
+      </w:r>
+      <w:proofErr w:type="spellStart"/>
+      <w:r>
+        <w:t>Bourne</w:t>
+      </w:r>
+      <w:proofErr w:type="spellEnd"/>
+      <w:r>
+        <w:t xml:space="preserve"> with Matt Damon.</w:t>
       </w:r>
     </w:p>
     <w:p>
@@ -10203,12 +10466,28 @@
     </w:p>
     <w:p>
       <w:r>
-        <w:t>What programmes do you like best on TV and radio?</w:t>
-      </w:r>
-    </w:p>
-    <w:p>
-      <w:r>
-        <w:t>I like watching films on TV. (You can also say: I like to wathc…)</w:t>
+        <w:t xml:space="preserve">What </w:t>
+      </w:r>
+      <w:proofErr w:type="spellStart"/>
+      <w:r>
+        <w:t>programmes</w:t>
+      </w:r>
+      <w:proofErr w:type="spellEnd"/>
+      <w:r>
+        <w:t xml:space="preserve"> do you like best on TV and radio?</w:t>
+      </w:r>
+    </w:p>
+    <w:p>
+      <w:r>
+        <w:t xml:space="preserve">I like watching films on TV. (You can also say: I like to </w:t>
+      </w:r>
+      <w:proofErr w:type="spellStart"/>
+      <w:r>
+        <w:t>wathc</w:t>
+      </w:r>
+      <w:proofErr w:type="spellEnd"/>
+      <w:r>
+        <w:t>…)</w:t>
       </w:r>
     </w:p>
     <w:p>
@@ -10312,7 +10591,6 @@
     </w:p>
     <w:p>
       <w:r>
-        <w:lastRenderedPageBreak/>
         <w:t>Do you read a newspaper every day?</w:t>
       </w:r>
     </w:p>
@@ -10405,7 +10683,15 @@
     </w:p>
     <w:p>
       <w:r>
-        <w:t>[ Not fantastic musics]</w:t>
+        <w:t xml:space="preserve">[ Not fantastic </w:t>
+      </w:r>
+      <w:proofErr w:type="spellStart"/>
+      <w:r>
+        <w:t>musics</w:t>
+      </w:r>
+      <w:proofErr w:type="spellEnd"/>
+      <w:r>
+        <w:t>]</w:t>
       </w:r>
     </w:p>
     <w:p>
@@ -10501,7 +10787,6 @@
     </w:p>
     <w:p>
       <w:r>
-        <w:lastRenderedPageBreak/>
         <w:t>Mia is a very good flute-player. She plays in an orchestra. Her friend, Nuria, is a good trumpet-player.</w:t>
       </w:r>
     </w:p>
@@ -11200,7 +11485,6 @@
         <w:rPr>
           <w:lang w:bidi="fa-IR"/>
         </w:rPr>
-        <w:lastRenderedPageBreak/>
         <w:t>Common mistakes</w:t>
       </w:r>
     </w:p>
@@ -11214,13 +11498,27 @@
         <w:rPr>
           <w:lang w:bidi="fa-IR"/>
         </w:rPr>
-        <w:t>All the nouns and adjectives for continents, countries and nati</w:t>
-      </w:r>
-      <w:r>
-        <w:rPr>
-          <w:lang w:bidi="fa-IR"/>
-        </w:rPr>
-        <w:t>onalies always begin with a capital letter, for example Africa [Not Africa]</w:t>
+        <w:t xml:space="preserve">All the nouns and adjectives for continents, countries and </w:t>
+      </w:r>
+      <w:proofErr w:type="spellStart"/>
+      <w:r>
+        <w:rPr>
+          <w:lang w:bidi="fa-IR"/>
+        </w:rPr>
+        <w:t>nati</w:t>
+      </w:r>
+      <w:r>
+        <w:rPr>
+          <w:lang w:bidi="fa-IR"/>
+        </w:rPr>
+        <w:t>onalies</w:t>
+      </w:r>
+      <w:proofErr w:type="spellEnd"/>
+      <w:r>
+        <w:rPr>
+          <w:lang w:bidi="fa-IR"/>
+        </w:rPr>
+        <w:t xml:space="preserve"> always begin with a capital letter, for example Africa [Not Africa]</w:t>
       </w:r>
     </w:p>
     <w:p>
@@ -11303,7 +11601,21 @@
               <w:rPr>
                 <w:lang w:bidi="fa-IR"/>
               </w:rPr>
-              <w:t>Most country adjectives end in (i)an</w:t>
+              <w:t>Most country adjectives end in (</w:t>
+            </w:r>
+            <w:proofErr w:type="spellStart"/>
+            <w:r>
+              <w:rPr>
+                <w:lang w:bidi="fa-IR"/>
+              </w:rPr>
+              <w:t>i</w:t>
+            </w:r>
+            <w:proofErr w:type="spellEnd"/>
+            <w:r>
+              <w:rPr>
+                <w:lang w:bidi="fa-IR"/>
+              </w:rPr>
+              <w:t>)an</w:t>
             </w:r>
           </w:p>
         </w:tc>
@@ -11349,8 +11661,16 @@
               <w:rPr>
                 <w:lang w:bidi="fa-IR"/>
               </w:rPr>
-              <w:t>Many Country Adjectives end in ish</w:t>
-            </w:r>
+              <w:t xml:space="preserve">Many Country Adjectives end in </w:t>
+            </w:r>
+            <w:proofErr w:type="spellStart"/>
+            <w:r>
+              <w:rPr>
+                <w:lang w:bidi="fa-IR"/>
+              </w:rPr>
+              <w:t>ish</w:t>
+            </w:r>
+            <w:proofErr w:type="spellEnd"/>
           </w:p>
         </w:tc>
         <w:tc>
@@ -12575,7 +12895,6 @@
         <w:rPr>
           <w:lang w:bidi="fa-IR"/>
         </w:rPr>
-        <w:lastRenderedPageBreak/>
         <w:t xml:space="preserve">B: </w:t>
       </w:r>
       <w:r>
@@ -12736,7 +13055,21 @@
               <w:rPr>
                 <w:lang w:bidi="fa-IR"/>
               </w:rPr>
-              <w:t>Keep a notebook in your pocket. Many towns in different countries have notices in English to help tourists. Write down any English words and expressions that you see in your twon.</w:t>
+              <w:t xml:space="preserve">Keep a notebook in your pocket. Many towns in different countries have notices in English to help tourists. Write down any English words and expressions that you see in your </w:t>
+            </w:r>
+            <w:proofErr w:type="spellStart"/>
+            <w:r>
+              <w:rPr>
+                <w:lang w:bidi="fa-IR"/>
+              </w:rPr>
+              <w:t>twon</w:t>
+            </w:r>
+            <w:proofErr w:type="spellEnd"/>
+            <w:r>
+              <w:rPr>
+                <w:lang w:bidi="fa-IR"/>
+              </w:rPr>
+              <w:t>.</w:t>
             </w:r>
           </w:p>
         </w:tc>
@@ -12992,7 +13325,6 @@
         <w:rPr>
           <w:lang w:bidi="fa-IR"/>
         </w:rPr>
-        <w:lastRenderedPageBreak/>
         <w:t>31 Animals</w:t>
       </w:r>
     </w:p>
@@ -13810,7 +14142,6 @@
         <w:rPr>
           <w:lang w:bidi="fa-IR"/>
         </w:rPr>
-        <w:lastRenderedPageBreak/>
         <w:t>B: No, it’s a direct train.</w:t>
       </w:r>
     </w:p>
@@ -14930,7 +15261,6 @@
               <w:rPr>
                 <w:lang w:bidi="fa-IR"/>
               </w:rPr>
-              <w:lastRenderedPageBreak/>
               <w:t>Private school</w:t>
             </w:r>
           </w:p>
@@ -15699,7 +16029,6 @@
         <w:rPr>
           <w:lang w:bidi="fa-IR"/>
         </w:rPr>
-        <w:lastRenderedPageBreak/>
         <w:t>Essential grammar in use</w:t>
       </w:r>
     </w:p>
@@ -15806,7 +16135,35 @@
         <w:rPr>
           <w:lang w:bidi="fa-IR"/>
         </w:rPr>
-        <w:t>My favourite colour is blue.</w:t>
+        <w:t xml:space="preserve">My </w:t>
+      </w:r>
+      <w:proofErr w:type="spellStart"/>
+      <w:r>
+        <w:rPr>
+          <w:lang w:bidi="fa-IR"/>
+        </w:rPr>
+        <w:t>favourite</w:t>
+      </w:r>
+      <w:proofErr w:type="spellEnd"/>
+      <w:r>
+        <w:rPr>
+          <w:lang w:bidi="fa-IR"/>
+        </w:rPr>
+        <w:t xml:space="preserve"> </w:t>
+      </w:r>
+      <w:proofErr w:type="spellStart"/>
+      <w:r>
+        <w:rPr>
+          <w:lang w:bidi="fa-IR"/>
+        </w:rPr>
+        <w:t>colour</w:t>
+      </w:r>
+      <w:proofErr w:type="spellEnd"/>
+      <w:r>
+        <w:rPr>
+          <w:lang w:bidi="fa-IR"/>
+        </w:rPr>
+        <w:t xml:space="preserve"> is blue.</w:t>
       </w:r>
     </w:p>
     <w:p>
@@ -16804,7 +17161,6 @@
         <w:rPr>
           <w:lang w:bidi="fa-IR"/>
         </w:rPr>
-        <w:lastRenderedPageBreak/>
         <w:t>Those people aren’t English. They’re Australian.</w:t>
       </w:r>
     </w:p>
@@ -17612,7 +17968,6 @@
         <w:rPr>
           <w:lang w:bidi="fa-IR"/>
         </w:rPr>
-        <w:lastRenderedPageBreak/>
         <w:t>B</w:t>
       </w:r>
     </w:p>
@@ -17680,7 +18035,21 @@
         <w:rPr>
           <w:lang w:bidi="fa-IR"/>
         </w:rPr>
-        <w:t>‘What colour is your car?’ ‘It’s red.’</w:t>
+        <w:t xml:space="preserve">‘What </w:t>
+      </w:r>
+      <w:proofErr w:type="spellStart"/>
+      <w:r>
+        <w:rPr>
+          <w:lang w:bidi="fa-IR"/>
+        </w:rPr>
+        <w:t>colour</w:t>
+      </w:r>
+      <w:proofErr w:type="spellEnd"/>
+      <w:r>
+        <w:rPr>
+          <w:lang w:bidi="fa-IR"/>
+        </w:rPr>
+        <w:t xml:space="preserve"> is your car?’ ‘It’s red.’</w:t>
       </w:r>
     </w:p>
     <w:p>
@@ -18648,7 +19017,6 @@
         <w:rPr>
           <w:lang w:bidi="fa-IR"/>
         </w:rPr>
-        <w:lastRenderedPageBreak/>
         <w:t>Unit 3: I am doing (present continuous)</w:t>
       </w:r>
     </w:p>
@@ -18861,8 +19229,16 @@
               <w:rPr>
                 <w:lang w:bidi="fa-IR"/>
               </w:rPr>
-              <w:t>-ing</w:t>
-            </w:r>
+              <w:t>-</w:t>
+            </w:r>
+            <w:proofErr w:type="spellStart"/>
+            <w:r>
+              <w:rPr>
+                <w:lang w:bidi="fa-IR"/>
+              </w:rPr>
+              <w:t>ing</w:t>
+            </w:r>
+            <w:proofErr w:type="spellEnd"/>
           </w:p>
         </w:tc>
       </w:tr>
@@ -19179,7 +19555,21 @@
         <w:rPr>
           <w:lang w:bidi="fa-IR"/>
         </w:rPr>
-        <w:t>Am/is/are + -ing = something is happening now:</w:t>
+        <w:t>Am/is/are + -</w:t>
+      </w:r>
+      <w:proofErr w:type="spellStart"/>
+      <w:r>
+        <w:rPr>
+          <w:lang w:bidi="fa-IR"/>
+        </w:rPr>
+        <w:t>ing</w:t>
+      </w:r>
+      <w:proofErr w:type="spellEnd"/>
+      <w:r>
+        <w:rPr>
+          <w:lang w:bidi="fa-IR"/>
+        </w:rPr>
+        <w:t xml:space="preserve"> = something is happening now:</w:t>
       </w:r>
     </w:p>
     <w:p>
@@ -19411,7 +19801,6 @@
         <w:rPr>
           <w:lang w:bidi="fa-IR"/>
         </w:rPr>
-        <w:lastRenderedPageBreak/>
         <w:t>Selling (-&gt; Appending 5):</w:t>
       </w:r>
     </w:p>
@@ -20288,7 +20677,21 @@
         <w:rPr>
           <w:lang w:bidi="fa-IR"/>
         </w:rPr>
-        <w:t>Who are you waiting for? Are you waiting fro sue?</w:t>
+        <w:t xml:space="preserve">Who are you waiting for? Are you waiting </w:t>
+      </w:r>
+      <w:proofErr w:type="spellStart"/>
+      <w:r>
+        <w:rPr>
+          <w:lang w:bidi="fa-IR"/>
+        </w:rPr>
+        <w:t>fro</w:t>
+      </w:r>
+      <w:proofErr w:type="spellEnd"/>
+      <w:r>
+        <w:rPr>
+          <w:lang w:bidi="fa-IR"/>
+        </w:rPr>
+        <w:t xml:space="preserve"> sue?</w:t>
       </w:r>
     </w:p>
     <w:p>
@@ -20328,8 +20731,16 @@
         <w:rPr>
           <w:lang w:bidi="fa-IR"/>
         </w:rPr>
-        <w:t>Is/are  + subject + -ing</w:t>
-      </w:r>
+        <w:t>Is/are  + subject + -</w:t>
+      </w:r>
+      <w:proofErr w:type="spellStart"/>
+      <w:r>
+        <w:rPr>
+          <w:lang w:bidi="fa-IR"/>
+        </w:rPr>
+        <w:t>ing</w:t>
+      </w:r>
+      <w:proofErr w:type="spellEnd"/>
     </w:p>
     <w:tbl>
       <w:tblPr>
@@ -20581,7 +20992,6 @@
               <w:rPr>
                 <w:lang w:bidi="fa-IR"/>
               </w:rPr>
-              <w:lastRenderedPageBreak/>
               <w:t>Where</w:t>
             </w:r>
           </w:p>
@@ -21656,7 +22066,6 @@
         <w:rPr>
           <w:lang w:bidi="fa-IR"/>
         </w:rPr>
-        <w:lastRenderedPageBreak/>
         <w:t>I have -&gt; he/she/it has:</w:t>
       </w:r>
     </w:p>
@@ -21701,20 +22110,62 @@
         <w:rPr>
           <w:lang w:bidi="fa-IR"/>
         </w:rPr>
-        <w:t>-es after –s/-sh/-ch : pass -&gt; passes finish -&gt; finishes watch -&gt; watches</w:t>
-      </w:r>
-    </w:p>
-    <w:p>
-      <w:pPr>
-        <w:rPr>
-          <w:lang w:bidi="fa-IR"/>
-        </w:rPr>
-      </w:pPr>
-      <w:r>
-        <w:rPr>
-          <w:lang w:bidi="fa-IR"/>
-        </w:rPr>
-        <w:t>-y -&gt;-ies: study-&gt;studies try-&gt; tries</w:t>
+        <w:t>-es after –s/-</w:t>
+      </w:r>
+      <w:proofErr w:type="spellStart"/>
+      <w:r>
+        <w:rPr>
+          <w:lang w:bidi="fa-IR"/>
+        </w:rPr>
+        <w:t>sh</w:t>
+      </w:r>
+      <w:proofErr w:type="spellEnd"/>
+      <w:r>
+        <w:rPr>
+          <w:lang w:bidi="fa-IR"/>
+        </w:rPr>
+        <w:t>/-</w:t>
+      </w:r>
+      <w:proofErr w:type="spellStart"/>
+      <w:r>
+        <w:rPr>
+          <w:lang w:bidi="fa-IR"/>
+        </w:rPr>
+        <w:t>ch</w:t>
+      </w:r>
+      <w:proofErr w:type="spellEnd"/>
+      <w:r>
+        <w:rPr>
+          <w:lang w:bidi="fa-IR"/>
+        </w:rPr>
+        <w:t xml:space="preserve"> : pass -&gt; passes finish -&gt; finishes watch -&gt; watches</w:t>
+      </w:r>
+    </w:p>
+    <w:p>
+      <w:pPr>
+        <w:rPr>
+          <w:lang w:bidi="fa-IR"/>
+        </w:rPr>
+      </w:pPr>
+      <w:r>
+        <w:rPr>
+          <w:lang w:bidi="fa-IR"/>
+        </w:rPr>
+        <w:t>-y -&gt;-</w:t>
+      </w:r>
+      <w:proofErr w:type="spellStart"/>
+      <w:r>
+        <w:rPr>
+          <w:lang w:bidi="fa-IR"/>
+        </w:rPr>
+        <w:t>ies</w:t>
+      </w:r>
+      <w:proofErr w:type="spellEnd"/>
+      <w:r>
+        <w:rPr>
+          <w:lang w:bidi="fa-IR"/>
+        </w:rPr>
+        <w:t>: study-&gt;studies try-&gt; tries</w:t>
       </w:r>
     </w:p>
     <w:p>
@@ -22399,7 +22850,6 @@
               <w:rPr>
                 <w:lang w:bidi="fa-IR"/>
               </w:rPr>
-              <w:lastRenderedPageBreak/>
               <w:t>I</w:t>
             </w:r>
           </w:p>
@@ -23004,6 +23454,54 @@
     </w:p>
     <w:p>
       <w:pPr>
+        <w:rPr>
+          <w:lang w:bidi="fa-IR"/>
+        </w:rPr>
+      </w:pPr>
+    </w:p>
+    <w:p>
+      <w:pPr>
+        <w:pStyle w:val="Heading2"/>
+        <w:rPr>
+          <w:lang w:bidi="fa-IR"/>
+        </w:rPr>
+      </w:pPr>
+      <w:r>
+        <w:rPr>
+          <w:lang w:bidi="fa-IR"/>
+        </w:rPr>
+        <w:t>Unit 21 Will and Shall</w:t>
+      </w:r>
+    </w:p>
+    <w:p>
+      <w:pPr>
+        <w:rPr>
+          <w:lang w:bidi="fa-IR"/>
+        </w:rPr>
+      </w:pPr>
+      <w:r>
+        <w:rPr>
+          <w:lang w:bidi="fa-IR"/>
+        </w:rPr>
+        <w:t>WE use I’ll… (=I will) when we’ve just decided to do something. When we say I’ll do something.</w:t>
+      </w:r>
+    </w:p>
+    <w:p>
+      <w:pPr>
+        <w:rPr>
+          <w:lang w:bidi="fa-IR"/>
+        </w:rPr>
+      </w:pPr>
+    </w:p>
+    <w:p>
+      <w:pPr>
+        <w:rPr>
+          <w:lang w:bidi="fa-IR"/>
+        </w:rPr>
+      </w:pPr>
+    </w:p>
+    <w:p>
+      <w:pPr>
         <w:ind w:firstLine="0"/>
         <w:rPr>
           <w:lang w:bidi="fa-IR"/>
@@ -23027,7 +23525,6 @@
         <w:rPr>
           <w:lang w:bidi="fa-IR"/>
         </w:rPr>
-        <w:lastRenderedPageBreak/>
         <w:t>My Text</w:t>
       </w:r>
     </w:p>
@@ -23234,14 +23731,7 @@
         <w:rPr>
           <w:sz w:val="22"/>
         </w:rPr>
-        <w:t xml:space="preserve">Online advertising is a matter of life and death for your business. Without online advertising, nobody knows your products and services. </w:t>
-      </w:r>
-      <w:r>
-        <w:rPr>
-          <w:sz w:val="22"/>
-        </w:rPr>
-        <w:lastRenderedPageBreak/>
-        <w:t>So, if you want to survive your business, you don't have any choice but to use online advertising tools.</w:t>
+        <w:t>Online advertising is a matter of life and death for your business. Without online advertising, nobody knows your products and services. So, if you want to survive your business, you don't have any choice but to use online advertising tools.</w:t>
       </w:r>
     </w:p>
     <w:p>
@@ -23419,14 +23909,7 @@
         <w:rPr>
           <w:sz w:val="22"/>
         </w:rPr>
-        <w:t xml:space="preserve">In OA, your customers and audiences can easily interact with your advertising content. They can like, dislike or share your content and comment their opinions about your advertising below them. These </w:t>
-      </w:r>
-      <w:r>
-        <w:rPr>
-          <w:sz w:val="22"/>
-        </w:rPr>
-        <w:lastRenderedPageBreak/>
-        <w:t>interactions help you discover your weakness, new markets, and better products and services for your customers. What are the benefits of online advertising to grow your business?</w:t>
+        <w:t>In OA, your customers and audiences can easily interact with your advertising content. They can like, dislike or share your content and comment their opinions about your advertising below them. These interactions help you discover your weakness, new markets, and better products and services for your customers. What are the benefits of online advertising to grow your business?</w:t>
       </w:r>
     </w:p>
     <w:p>
@@ -23645,7 +24128,6 @@
         <w:rPr>
           <w:sz w:val="22"/>
         </w:rPr>
-        <w:lastRenderedPageBreak/>
         <w:t xml:space="preserve">Online advertising removes any borders, so your business is imported into a global market. This new vast market creates unprecedented opportunities for you. So, in the real meaning of the slung "Think Globally, do Locally," You can produce and do orders in your place and sell them in a global market. </w:t>
       </w:r>
     </w:p>
@@ -23818,18 +24300,33 @@
           <w:sz w:val="22"/>
         </w:rPr>
       </w:pPr>
+      <w:proofErr w:type="spellStart"/>
       <w:r>
         <w:rPr>
           <w:sz w:val="22"/>
         </w:rPr>
-        <w:t xml:space="preserve">Omm…! Yeah...! Use of online advertising tools is partially hard. You need to know about software, programming, SEO, SMM, statistics, marketing, Internet network, etc. Learning these sciences isn't easy, and you must spend a long time understanding them and be a skilled man in them. Now you think, "Oh...! Come on..! Should I go </w:t>
-      </w:r>
+        <w:t>Omm</w:t>
+      </w:r>
+      <w:proofErr w:type="spellEnd"/>
       <w:r>
         <w:rPr>
           <w:sz w:val="22"/>
         </w:rPr>
-        <w:lastRenderedPageBreak/>
-        <w:t>back to school and learn many things again?" Omm...! Happily No..! read the following part to see your solution.</w:t>
+        <w:t xml:space="preserve">…! Yeah...! Use of online advertising tools is partially hard. You need to know about software, programming, SEO, SMM, statistics, marketing, Internet network, etc. Learning these sciences isn't easy, and you must spend a long time understanding them and be a skilled man in them. Now you think, "Oh...! Come on..! Should I go back to school and learn many things again?" </w:t>
+      </w:r>
+      <w:proofErr w:type="spellStart"/>
+      <w:r>
+        <w:rPr>
+          <w:sz w:val="22"/>
+        </w:rPr>
+        <w:t>Omm</w:t>
+      </w:r>
+      <w:proofErr w:type="spellEnd"/>
+      <w:r>
+        <w:rPr>
+          <w:sz w:val="22"/>
+        </w:rPr>
+        <w:t>...! Happily No..! read the following part to see your solution.</w:t>
       </w:r>
     </w:p>
     <w:p>
@@ -24033,7 +24530,6 @@
           <w:szCs w:val="56"/>
           <w:lang w:bidi="fa-IR"/>
         </w:rPr>
-        <w:lastRenderedPageBreak/>
         <w:t>Lexicology</w:t>
       </w:r>
     </w:p>
@@ -24066,8 +24562,16 @@
         <w:rPr>
           <w:lang w:bidi="fa-IR"/>
         </w:rPr>
-        <w:t>Arch, archy</w:t>
-      </w:r>
+        <w:t xml:space="preserve">Arch, </w:t>
+      </w:r>
+      <w:proofErr w:type="spellStart"/>
+      <w:r>
+        <w:rPr>
+          <w:lang w:bidi="fa-IR"/>
+        </w:rPr>
+        <w:t>archy</w:t>
+      </w:r>
+      <w:proofErr w:type="spellEnd"/>
     </w:p>
     <w:p>
       <w:pPr>
@@ -24097,7 +24601,21 @@
         <w:rPr>
           <w:lang w:bidi="fa-IR"/>
         </w:rPr>
-        <w:t xml:space="preserve">Ethnarch = ethn + arch  </w:t>
+        <w:t xml:space="preserve">Ethnarch = </w:t>
+      </w:r>
+      <w:proofErr w:type="spellStart"/>
+      <w:r>
+        <w:rPr>
+          <w:lang w:bidi="fa-IR"/>
+        </w:rPr>
+        <w:t>ethn</w:t>
+      </w:r>
+      <w:proofErr w:type="spellEnd"/>
+      <w:r>
+        <w:rPr>
+          <w:lang w:bidi="fa-IR"/>
+        </w:rPr>
+        <w:t xml:space="preserve"> + arch  </w:t>
       </w:r>
       <w:r>
         <w:rPr>
@@ -24135,7 +24653,35 @@
         <w:rPr>
           <w:lang w:bidi="fa-IR"/>
         </w:rPr>
-        <w:t xml:space="preserve">Monarchy = mon + archy </w:t>
+        <w:t xml:space="preserve">Monarchy = </w:t>
+      </w:r>
+      <w:proofErr w:type="spellStart"/>
+      <w:r>
+        <w:rPr>
+          <w:lang w:bidi="fa-IR"/>
+        </w:rPr>
+        <w:t>mon</w:t>
+      </w:r>
+      <w:proofErr w:type="spellEnd"/>
+      <w:r>
+        <w:rPr>
+          <w:lang w:bidi="fa-IR"/>
+        </w:rPr>
+        <w:t xml:space="preserve"> + </w:t>
+      </w:r>
+      <w:proofErr w:type="spellStart"/>
+      <w:r>
+        <w:rPr>
+          <w:lang w:bidi="fa-IR"/>
+        </w:rPr>
+        <w:t>archy</w:t>
+      </w:r>
+      <w:proofErr w:type="spellEnd"/>
+      <w:r>
+        <w:rPr>
+          <w:lang w:bidi="fa-IR"/>
+        </w:rPr>
+        <w:t xml:space="preserve"> </w:t>
       </w:r>
       <w:r>
         <w:rPr>
@@ -24205,20 +24751,70 @@
         <w:rPr>
           <w:lang w:bidi="fa-IR"/>
         </w:rPr>
-        <w:t>Center, centr, centri, centro</w:t>
-      </w:r>
-    </w:p>
-    <w:p>
-      <w:pPr>
-        <w:rPr>
-          <w:lang w:bidi="fa-IR"/>
-        </w:rPr>
-      </w:pPr>
-      <w:r>
-        <w:rPr>
-          <w:lang w:bidi="fa-IR"/>
-        </w:rPr>
-        <w:t>Center/ centre, central, centrally</w:t>
+        <w:t xml:space="preserve">Center, </w:t>
+      </w:r>
+      <w:proofErr w:type="spellStart"/>
+      <w:r>
+        <w:rPr>
+          <w:lang w:bidi="fa-IR"/>
+        </w:rPr>
+        <w:t>centr</w:t>
+      </w:r>
+      <w:proofErr w:type="spellEnd"/>
+      <w:r>
+        <w:rPr>
+          <w:lang w:bidi="fa-IR"/>
+        </w:rPr>
+        <w:t xml:space="preserve">, </w:t>
+      </w:r>
+      <w:proofErr w:type="spellStart"/>
+      <w:r>
+        <w:rPr>
+          <w:lang w:bidi="fa-IR"/>
+        </w:rPr>
+        <w:t>centri</w:t>
+      </w:r>
+      <w:proofErr w:type="spellEnd"/>
+      <w:r>
+        <w:rPr>
+          <w:lang w:bidi="fa-IR"/>
+        </w:rPr>
+        <w:t xml:space="preserve">, </w:t>
+      </w:r>
+      <w:proofErr w:type="spellStart"/>
+      <w:r>
+        <w:rPr>
+          <w:lang w:bidi="fa-IR"/>
+        </w:rPr>
+        <w:t>centro</w:t>
+      </w:r>
+      <w:proofErr w:type="spellEnd"/>
+    </w:p>
+    <w:p>
+      <w:pPr>
+        <w:rPr>
+          <w:lang w:bidi="fa-IR"/>
+        </w:rPr>
+      </w:pPr>
+      <w:r>
+        <w:rPr>
+          <w:lang w:bidi="fa-IR"/>
+        </w:rPr>
+        <w:t xml:space="preserve">Center/ </w:t>
+      </w:r>
+      <w:proofErr w:type="spellStart"/>
+      <w:r>
+        <w:rPr>
+          <w:lang w:bidi="fa-IR"/>
+        </w:rPr>
+        <w:t>centre</w:t>
+      </w:r>
+      <w:proofErr w:type="spellEnd"/>
+      <w:r>
+        <w:rPr>
+          <w:lang w:bidi="fa-IR"/>
+        </w:rPr>
+        <w:t>, central, centrally</w:t>
       </w:r>
     </w:p>
     <w:p>
@@ -24236,7 +24832,21 @@
         <w:rPr>
           <w:lang w:bidi="fa-IR"/>
         </w:rPr>
-        <w:t xml:space="preserve">Centripetal = centri + petal </w:t>
+        <w:t xml:space="preserve">Centripetal = </w:t>
+      </w:r>
+      <w:proofErr w:type="spellStart"/>
+      <w:r>
+        <w:rPr>
+          <w:lang w:bidi="fa-IR"/>
+        </w:rPr>
+        <w:t>centri</w:t>
+      </w:r>
+      <w:proofErr w:type="spellEnd"/>
+      <w:r>
+        <w:rPr>
+          <w:lang w:bidi="fa-IR"/>
+        </w:rPr>
+        <w:t xml:space="preserve"> + petal </w:t>
       </w:r>
       <w:r>
         <w:rPr>
@@ -24268,7 +24878,21 @@
         <w:rPr>
           <w:lang w:bidi="fa-IR"/>
         </w:rPr>
-        <w:t xml:space="preserve">Centrifugal = centri + fug + al </w:t>
+        <w:t xml:space="preserve">Centrifugal = </w:t>
+      </w:r>
+      <w:proofErr w:type="spellStart"/>
+      <w:r>
+        <w:rPr>
+          <w:lang w:bidi="fa-IR"/>
+        </w:rPr>
+        <w:t>centri</w:t>
+      </w:r>
+      <w:proofErr w:type="spellEnd"/>
+      <w:r>
+        <w:rPr>
+          <w:lang w:bidi="fa-IR"/>
+        </w:rPr>
+        <w:t xml:space="preserve"> + fug + al </w:t>
       </w:r>
       <w:r>
         <w:rPr>
@@ -24312,8 +24936,16 @@
         <w:rPr>
           <w:lang w:bidi="fa-IR"/>
         </w:rPr>
-        <w:t>Cur, cura</w:t>
-      </w:r>
+        <w:t xml:space="preserve">Cur, </w:t>
+      </w:r>
+      <w:proofErr w:type="spellStart"/>
+      <w:r>
+        <w:rPr>
+          <w:lang w:bidi="fa-IR"/>
+        </w:rPr>
+        <w:t>cura</w:t>
+      </w:r>
+      <w:proofErr w:type="spellEnd"/>
     </w:p>
     <w:p>
       <w:pPr>
@@ -24343,7 +24975,21 @@
         <w:rPr>
           <w:lang w:bidi="fa-IR"/>
         </w:rPr>
-        <w:t xml:space="preserve">Curator = cur + ator </w:t>
+        <w:t xml:space="preserve">Curator = cur + </w:t>
+      </w:r>
+      <w:proofErr w:type="spellStart"/>
+      <w:r>
+        <w:rPr>
+          <w:lang w:bidi="fa-IR"/>
+        </w:rPr>
+        <w:t>ator</w:t>
+      </w:r>
+      <w:proofErr w:type="spellEnd"/>
+      <w:r>
+        <w:rPr>
+          <w:lang w:bidi="fa-IR"/>
+        </w:rPr>
+        <w:t xml:space="preserve"> </w:t>
       </w:r>
       <w:r>
         <w:rPr>
@@ -24371,11 +25017,33 @@
           <w:lang w:bidi="fa-IR"/>
         </w:rPr>
       </w:pPr>
-      <w:r>
-        <w:rPr>
-          <w:lang w:bidi="fa-IR"/>
-        </w:rPr>
-        <w:t xml:space="preserve">Curatix = cur + artix </w:t>
+      <w:proofErr w:type="spellStart"/>
+      <w:r>
+        <w:rPr>
+          <w:lang w:bidi="fa-IR"/>
+        </w:rPr>
+        <w:t>Curatix</w:t>
+      </w:r>
+      <w:proofErr w:type="spellEnd"/>
+      <w:r>
+        <w:rPr>
+          <w:lang w:bidi="fa-IR"/>
+        </w:rPr>
+        <w:t xml:space="preserve"> = cur + </w:t>
+      </w:r>
+      <w:proofErr w:type="spellStart"/>
+      <w:r>
+        <w:rPr>
+          <w:lang w:bidi="fa-IR"/>
+        </w:rPr>
+        <w:t>artix</w:t>
+      </w:r>
+      <w:proofErr w:type="spellEnd"/>
+      <w:r>
+        <w:rPr>
+          <w:lang w:bidi="fa-IR"/>
+        </w:rPr>
+        <w:t xml:space="preserve"> </w:t>
       </w:r>
       <w:r>
         <w:rPr>
@@ -24419,7 +25087,21 @@
         <w:rPr>
           <w:lang w:bidi="fa-IR"/>
         </w:rPr>
-        <w:t xml:space="preserve"> + tive </w:t>
+        <w:t xml:space="preserve"> + </w:t>
+      </w:r>
+      <w:proofErr w:type="spellStart"/>
+      <w:r>
+        <w:rPr>
+          <w:lang w:bidi="fa-IR"/>
+        </w:rPr>
+        <w:t>tive</w:t>
+      </w:r>
+      <w:proofErr w:type="spellEnd"/>
+      <w:r>
+        <w:rPr>
+          <w:lang w:bidi="fa-IR"/>
+        </w:rPr>
+        <w:t xml:space="preserve"> </w:t>
       </w:r>
       <w:r>
         <w:rPr>
@@ -24456,11 +25138,19 @@
           <w:lang w:bidi="fa-IR"/>
         </w:rPr>
       </w:pPr>
-      <w:r>
-        <w:rPr>
-          <w:lang w:bidi="fa-IR"/>
-        </w:rPr>
-        <w:t>Curr, cur, curs</w:t>
+      <w:proofErr w:type="spellStart"/>
+      <w:r>
+        <w:rPr>
+          <w:lang w:bidi="fa-IR"/>
+        </w:rPr>
+        <w:t>Curr</w:t>
+      </w:r>
+      <w:proofErr w:type="spellEnd"/>
+      <w:r>
+        <w:rPr>
+          <w:lang w:bidi="fa-IR"/>
+        </w:rPr>
+        <w:t>, cur, curs</w:t>
       </w:r>
     </w:p>
     <w:p>
@@ -24491,7 +25181,35 @@
         <w:rPr>
           <w:lang w:bidi="fa-IR"/>
         </w:rPr>
-        <w:t xml:space="preserve">Curricle = curr + icle </w:t>
+        <w:t xml:space="preserve">Curricle = </w:t>
+      </w:r>
+      <w:proofErr w:type="spellStart"/>
+      <w:r>
+        <w:rPr>
+          <w:lang w:bidi="fa-IR"/>
+        </w:rPr>
+        <w:t>curr</w:t>
+      </w:r>
+      <w:proofErr w:type="spellEnd"/>
+      <w:r>
+        <w:rPr>
+          <w:lang w:bidi="fa-IR"/>
+        </w:rPr>
+        <w:t xml:space="preserve"> + </w:t>
+      </w:r>
+      <w:proofErr w:type="spellStart"/>
+      <w:r>
+        <w:rPr>
+          <w:lang w:bidi="fa-IR"/>
+        </w:rPr>
+        <w:t>icle</w:t>
+      </w:r>
+      <w:proofErr w:type="spellEnd"/>
+      <w:r>
+        <w:rPr>
+          <w:lang w:bidi="fa-IR"/>
+        </w:rPr>
+        <w:t xml:space="preserve"> </w:t>
       </w:r>
       <w:r>
         <w:rPr>
@@ -24523,13 +25241,41 @@
         <w:rPr>
           <w:lang w:bidi="fa-IR"/>
         </w:rPr>
-        <w:t>Curriculum = cu</w:t>
-      </w:r>
-      <w:r>
-        <w:rPr>
-          <w:lang w:bidi="fa-IR"/>
-        </w:rPr>
-        <w:t xml:space="preserve">rr + iculum </w:t>
+        <w:t xml:space="preserve">Curriculum = </w:t>
+      </w:r>
+      <w:proofErr w:type="spellStart"/>
+      <w:r>
+        <w:rPr>
+          <w:lang w:bidi="fa-IR"/>
+        </w:rPr>
+        <w:t>cu</w:t>
+      </w:r>
+      <w:r>
+        <w:rPr>
+          <w:lang w:bidi="fa-IR"/>
+        </w:rPr>
+        <w:t>rr</w:t>
+      </w:r>
+      <w:proofErr w:type="spellEnd"/>
+      <w:r>
+        <w:rPr>
+          <w:lang w:bidi="fa-IR"/>
+        </w:rPr>
+        <w:t xml:space="preserve"> + </w:t>
+      </w:r>
+      <w:proofErr w:type="spellStart"/>
+      <w:r>
+        <w:rPr>
+          <w:lang w:bidi="fa-IR"/>
+        </w:rPr>
+        <w:t>iculum</w:t>
+      </w:r>
+      <w:proofErr w:type="spellEnd"/>
+      <w:r>
+        <w:rPr>
+          <w:lang w:bidi="fa-IR"/>
+        </w:rPr>
+        <w:t xml:space="preserve"> </w:t>
       </w:r>
       <w:r>
         <w:rPr>
@@ -24561,7 +25307,35 @@
         <w:rPr>
           <w:lang w:bidi="fa-IR"/>
         </w:rPr>
-        <w:t xml:space="preserve">Recurrence = re + curr + ence </w:t>
+        <w:t xml:space="preserve">Recurrence = re + </w:t>
+      </w:r>
+      <w:proofErr w:type="spellStart"/>
+      <w:r>
+        <w:rPr>
+          <w:lang w:bidi="fa-IR"/>
+        </w:rPr>
+        <w:t>curr</w:t>
+      </w:r>
+      <w:proofErr w:type="spellEnd"/>
+      <w:r>
+        <w:rPr>
+          <w:lang w:bidi="fa-IR"/>
+        </w:rPr>
+        <w:t xml:space="preserve"> + </w:t>
+      </w:r>
+      <w:proofErr w:type="spellStart"/>
+      <w:r>
+        <w:rPr>
+          <w:lang w:bidi="fa-IR"/>
+        </w:rPr>
+        <w:t>ence</w:t>
+      </w:r>
+      <w:proofErr w:type="spellEnd"/>
+      <w:r>
+        <w:rPr>
+          <w:lang w:bidi="fa-IR"/>
+        </w:rPr>
+        <w:t xml:space="preserve"> </w:t>
       </w:r>
       <w:r>
         <w:rPr>
@@ -24588,7 +25362,21 @@
         <w:rPr>
           <w:lang w:bidi="fa-IR"/>
         </w:rPr>
-        <w:t xml:space="preserve">Note: “curr” regularly becomes “cur” at the end of a word, but then only (Recur, occur, but recurred, occurrence). </w:t>
+        <w:t>Note: “</w:t>
+      </w:r>
+      <w:proofErr w:type="spellStart"/>
+      <w:r>
+        <w:rPr>
+          <w:lang w:bidi="fa-IR"/>
+        </w:rPr>
+        <w:t>curr</w:t>
+      </w:r>
+      <w:proofErr w:type="spellEnd"/>
+      <w:r>
+        <w:rPr>
+          <w:lang w:bidi="fa-IR"/>
+        </w:rPr>
+        <w:t xml:space="preserve">” regularly becomes “cur” at the end of a word, but then only (Recur, occur, but recurred, occurrence). </w:t>
       </w:r>
     </w:p>
     <w:p>
@@ -24733,8 +25521,30 @@
         <w:rPr>
           <w:lang w:bidi="fa-IR"/>
         </w:rPr>
-        <w:t>Calli, cali, kali, callo</w:t>
-      </w:r>
+        <w:t xml:space="preserve">Calli, </w:t>
+      </w:r>
+      <w:proofErr w:type="spellStart"/>
+      <w:r>
+        <w:rPr>
+          <w:lang w:bidi="fa-IR"/>
+        </w:rPr>
+        <w:t>cali</w:t>
+      </w:r>
+      <w:proofErr w:type="spellEnd"/>
+      <w:r>
+        <w:rPr>
+          <w:lang w:bidi="fa-IR"/>
+        </w:rPr>
+        <w:t xml:space="preserve">, kali, </w:t>
+      </w:r>
+      <w:proofErr w:type="spellStart"/>
+      <w:r>
+        <w:rPr>
+          <w:lang w:bidi="fa-IR"/>
+        </w:rPr>
+        <w:t>callo</w:t>
+      </w:r>
+      <w:proofErr w:type="spellEnd"/>
     </w:p>
     <w:p>
       <w:pPr>
@@ -24764,7 +25574,35 @@
         <w:rPr>
           <w:lang w:bidi="fa-IR"/>
         </w:rPr>
-        <w:t xml:space="preserve">Calligraphy = calli + grapgy = beautiful writing, </w:t>
+        <w:t xml:space="preserve">Calligraphy = </w:t>
+      </w:r>
+      <w:proofErr w:type="spellStart"/>
+      <w:r>
+        <w:rPr>
+          <w:lang w:bidi="fa-IR"/>
+        </w:rPr>
+        <w:t>calli</w:t>
+      </w:r>
+      <w:proofErr w:type="spellEnd"/>
+      <w:r>
+        <w:rPr>
+          <w:lang w:bidi="fa-IR"/>
+        </w:rPr>
+        <w:t xml:space="preserve"> + </w:t>
+      </w:r>
+      <w:proofErr w:type="spellStart"/>
+      <w:r>
+        <w:rPr>
+          <w:lang w:bidi="fa-IR"/>
+        </w:rPr>
+        <w:t>grapgy</w:t>
+      </w:r>
+      <w:proofErr w:type="spellEnd"/>
+      <w:r>
+        <w:rPr>
+          <w:lang w:bidi="fa-IR"/>
+        </w:rPr>
+        <w:t xml:space="preserve"> = beautiful writing, </w:t>
       </w:r>
     </w:p>
     <w:p>
@@ -24782,7 +25620,21 @@
         <w:rPr>
           <w:lang w:bidi="fa-IR"/>
         </w:rPr>
-        <w:t xml:space="preserve">Calligram = calli + gram = a design in which the letters of word are rearranged so as to form a decorative pattern of figure. </w:t>
+        <w:t xml:space="preserve">Calligram = </w:t>
+      </w:r>
+      <w:proofErr w:type="spellStart"/>
+      <w:r>
+        <w:rPr>
+          <w:lang w:bidi="fa-IR"/>
+        </w:rPr>
+        <w:t>calli</w:t>
+      </w:r>
+      <w:proofErr w:type="spellEnd"/>
+      <w:r>
+        <w:rPr>
+          <w:lang w:bidi="fa-IR"/>
+        </w:rPr>
+        <w:t xml:space="preserve"> + gram = a design in which the letters of word are rearranged so as to form a decorative pattern of figure. </w:t>
       </w:r>
     </w:p>
     <w:p>
@@ -24800,7 +25652,49 @@
         <w:rPr>
           <w:lang w:bidi="fa-IR"/>
         </w:rPr>
-        <w:t xml:space="preserve">Calisthenics = calli + sthet + ics = Gymnastic exercises suitable for girls </w:t>
+        <w:t xml:space="preserve">Calisthenics = </w:t>
+      </w:r>
+      <w:proofErr w:type="spellStart"/>
+      <w:r>
+        <w:rPr>
+          <w:lang w:bidi="fa-IR"/>
+        </w:rPr>
+        <w:t>calli</w:t>
+      </w:r>
+      <w:proofErr w:type="spellEnd"/>
+      <w:r>
+        <w:rPr>
+          <w:lang w:bidi="fa-IR"/>
+        </w:rPr>
+        <w:t xml:space="preserve"> + </w:t>
+      </w:r>
+      <w:proofErr w:type="spellStart"/>
+      <w:r>
+        <w:rPr>
+          <w:lang w:bidi="fa-IR"/>
+        </w:rPr>
+        <w:t>sthet</w:t>
+      </w:r>
+      <w:proofErr w:type="spellEnd"/>
+      <w:r>
+        <w:rPr>
+          <w:lang w:bidi="fa-IR"/>
+        </w:rPr>
+        <w:t xml:space="preserve"> + </w:t>
+      </w:r>
+      <w:proofErr w:type="spellStart"/>
+      <w:r>
+        <w:rPr>
+          <w:lang w:bidi="fa-IR"/>
+        </w:rPr>
+        <w:t>ics</w:t>
+      </w:r>
+      <w:proofErr w:type="spellEnd"/>
+      <w:r>
+        <w:rPr>
+          <w:lang w:bidi="fa-IR"/>
+        </w:rPr>
+        <w:t xml:space="preserve"> = Gymnastic exercises suitable for girls </w:t>
       </w:r>
     </w:p>
     <w:p>
@@ -24818,8 +25712,16 @@
         <w:rPr>
           <w:lang w:bidi="fa-IR"/>
         </w:rPr>
-        <w:t>Bar, baro</w:t>
-      </w:r>
+        <w:t xml:space="preserve">Bar, </w:t>
+      </w:r>
+      <w:proofErr w:type="spellStart"/>
+      <w:r>
+        <w:rPr>
+          <w:lang w:bidi="fa-IR"/>
+        </w:rPr>
+        <w:t>baro</w:t>
+      </w:r>
+      <w:proofErr w:type="spellEnd"/>
     </w:p>
     <w:p>
       <w:pPr>
@@ -24845,12 +25747,33 @@
           <w:lang w:bidi="fa-IR"/>
         </w:rPr>
       </w:pPr>
-      <w:r>
-        <w:rPr>
-          <w:lang w:bidi="fa-IR"/>
-        </w:rPr>
-        <w:lastRenderedPageBreak/>
-        <w:t xml:space="preserve">Baromacrometer = baro + macro + meter </w:t>
+      <w:proofErr w:type="spellStart"/>
+      <w:r>
+        <w:rPr>
+          <w:lang w:bidi="fa-IR"/>
+        </w:rPr>
+        <w:t>Baromacrometer</w:t>
+      </w:r>
+      <w:proofErr w:type="spellEnd"/>
+      <w:r>
+        <w:rPr>
+          <w:lang w:bidi="fa-IR"/>
+        </w:rPr>
+        <w:t xml:space="preserve"> = </w:t>
+      </w:r>
+      <w:proofErr w:type="spellStart"/>
+      <w:r>
+        <w:rPr>
+          <w:lang w:bidi="fa-IR"/>
+        </w:rPr>
+        <w:t>baro</w:t>
+      </w:r>
+      <w:proofErr w:type="spellEnd"/>
+      <w:r>
+        <w:rPr>
+          <w:lang w:bidi="fa-IR"/>
+        </w:rPr>
+        <w:t xml:space="preserve"> + macro + meter </w:t>
       </w:r>
       <w:r>
         <w:rPr>
@@ -24878,11 +25801,33 @@
           <w:lang w:bidi="fa-IR"/>
         </w:rPr>
       </w:pPr>
-      <w:r>
-        <w:rPr>
-          <w:lang w:bidi="fa-IR"/>
-        </w:rPr>
-        <w:t xml:space="preserve">Barology = baro + logy </w:t>
+      <w:proofErr w:type="spellStart"/>
+      <w:r>
+        <w:rPr>
+          <w:lang w:bidi="fa-IR"/>
+        </w:rPr>
+        <w:t>Barology</w:t>
+      </w:r>
+      <w:proofErr w:type="spellEnd"/>
+      <w:r>
+        <w:rPr>
+          <w:lang w:bidi="fa-IR"/>
+        </w:rPr>
+        <w:t xml:space="preserve"> = </w:t>
+      </w:r>
+      <w:proofErr w:type="spellStart"/>
+      <w:r>
+        <w:rPr>
+          <w:lang w:bidi="fa-IR"/>
+        </w:rPr>
+        <w:t>baro</w:t>
+      </w:r>
+      <w:proofErr w:type="spellEnd"/>
+      <w:r>
+        <w:rPr>
+          <w:lang w:bidi="fa-IR"/>
+        </w:rPr>
+        <w:t xml:space="preserve"> + logy </w:t>
       </w:r>
       <w:r>
         <w:rPr>
@@ -24914,7 +25859,21 @@
         <w:rPr>
           <w:lang w:bidi="fa-IR"/>
         </w:rPr>
-        <w:t xml:space="preserve">Barometer = baro + meter </w:t>
+        <w:t xml:space="preserve">Barometer = </w:t>
+      </w:r>
+      <w:proofErr w:type="spellStart"/>
+      <w:r>
+        <w:rPr>
+          <w:lang w:bidi="fa-IR"/>
+        </w:rPr>
+        <w:t>baro</w:t>
+      </w:r>
+      <w:proofErr w:type="spellEnd"/>
+      <w:r>
+        <w:rPr>
+          <w:lang w:bidi="fa-IR"/>
+        </w:rPr>
+        <w:t xml:space="preserve"> + meter </w:t>
       </w:r>
       <w:r>
         <w:rPr>
@@ -25037,11 +25996,33 @@
           <w:lang w:bidi="fa-IR"/>
         </w:rPr>
       </w:pPr>
-      <w:r>
-        <w:rPr>
-          <w:lang w:bidi="fa-IR"/>
-        </w:rPr>
-        <w:t xml:space="preserve">Anticausotic = anti + causotic </w:t>
+      <w:proofErr w:type="spellStart"/>
+      <w:r>
+        <w:rPr>
+          <w:lang w:bidi="fa-IR"/>
+        </w:rPr>
+        <w:t>Anticausotic</w:t>
+      </w:r>
+      <w:proofErr w:type="spellEnd"/>
+      <w:r>
+        <w:rPr>
+          <w:lang w:bidi="fa-IR"/>
+        </w:rPr>
+        <w:t xml:space="preserve"> = anti + </w:t>
+      </w:r>
+      <w:proofErr w:type="spellStart"/>
+      <w:r>
+        <w:rPr>
+          <w:lang w:bidi="fa-IR"/>
+        </w:rPr>
+        <w:t>causotic</w:t>
+      </w:r>
+      <w:proofErr w:type="spellEnd"/>
+      <w:r>
+        <w:rPr>
+          <w:lang w:bidi="fa-IR"/>
+        </w:rPr>
+        <w:t xml:space="preserve"> </w:t>
       </w:r>
       <w:r>
         <w:rPr>
@@ -25136,7 +26117,21 @@
         <w:rPr>
           <w:lang w:bidi="fa-IR"/>
         </w:rPr>
-        <w:t xml:space="preserve">Demagogue = dem + agouge </w:t>
+        <w:t xml:space="preserve">Demagogue = dem + </w:t>
+      </w:r>
+      <w:proofErr w:type="spellStart"/>
+      <w:r>
+        <w:rPr>
+          <w:lang w:bidi="fa-IR"/>
+        </w:rPr>
+        <w:t>agouge</w:t>
+      </w:r>
+      <w:proofErr w:type="spellEnd"/>
+      <w:r>
+        <w:rPr>
+          <w:lang w:bidi="fa-IR"/>
+        </w:rPr>
+        <w:t xml:space="preserve"> </w:t>
       </w:r>
       <w:r>
         <w:rPr>
@@ -25168,7 +26163,21 @@
         <w:rPr>
           <w:lang w:bidi="fa-IR"/>
         </w:rPr>
-        <w:t xml:space="preserve">Democracy = demo + cracy </w:t>
+        <w:t xml:space="preserve">Democracy = demo + </w:t>
+      </w:r>
+      <w:proofErr w:type="spellStart"/>
+      <w:r>
+        <w:rPr>
+          <w:lang w:bidi="fa-IR"/>
+        </w:rPr>
+        <w:t>cracy</w:t>
+      </w:r>
+      <w:proofErr w:type="spellEnd"/>
+      <w:r>
+        <w:rPr>
+          <w:lang w:bidi="fa-IR"/>
+        </w:rPr>
+        <w:t xml:space="preserve"> </w:t>
       </w:r>
       <w:r>
         <w:rPr>
@@ -25212,7 +26221,21 @@
         <w:rPr>
           <w:lang w:bidi="fa-IR"/>
         </w:rPr>
-        <w:t xml:space="preserve"> + graphy </w:t>
+        <w:t xml:space="preserve"> + </w:t>
+      </w:r>
+      <w:proofErr w:type="spellStart"/>
+      <w:r>
+        <w:rPr>
+          <w:lang w:bidi="fa-IR"/>
+        </w:rPr>
+        <w:t>graphy</w:t>
+      </w:r>
+      <w:proofErr w:type="spellEnd"/>
+      <w:r>
+        <w:rPr>
+          <w:lang w:bidi="fa-IR"/>
+        </w:rPr>
+        <w:t xml:space="preserve"> </w:t>
       </w:r>
       <w:r>
         <w:rPr>
@@ -25240,12 +26263,14 @@
           <w:lang w:bidi="fa-IR"/>
         </w:rPr>
       </w:pPr>
+      <w:proofErr w:type="spellStart"/>
       <w:r>
         <w:rPr>
           <w:lang w:bidi="fa-IR"/>
         </w:rPr>
         <w:t>Amphi</w:t>
       </w:r>
+      <w:proofErr w:type="spellEnd"/>
     </w:p>
     <w:p>
       <w:pPr>
@@ -25275,7 +26300,35 @@
         <w:rPr>
           <w:lang w:bidi="fa-IR"/>
         </w:rPr>
-        <w:t xml:space="preserve">Amphibia = amphi + bia </w:t>
+        <w:t xml:space="preserve">Amphibia = </w:t>
+      </w:r>
+      <w:proofErr w:type="spellStart"/>
+      <w:r>
+        <w:rPr>
+          <w:lang w:bidi="fa-IR"/>
+        </w:rPr>
+        <w:t>amphi</w:t>
+      </w:r>
+      <w:proofErr w:type="spellEnd"/>
+      <w:r>
+        <w:rPr>
+          <w:lang w:bidi="fa-IR"/>
+        </w:rPr>
+        <w:t xml:space="preserve"> + </w:t>
+      </w:r>
+      <w:proofErr w:type="spellStart"/>
+      <w:r>
+        <w:rPr>
+          <w:lang w:bidi="fa-IR"/>
+        </w:rPr>
+        <w:t>bia</w:t>
+      </w:r>
+      <w:proofErr w:type="spellEnd"/>
+      <w:r>
+        <w:rPr>
+          <w:lang w:bidi="fa-IR"/>
+        </w:rPr>
+        <w:t xml:space="preserve"> </w:t>
       </w:r>
       <w:r>
         <w:rPr>
@@ -25307,7 +26360,21 @@
         <w:rPr>
           <w:lang w:bidi="fa-IR"/>
         </w:rPr>
-        <w:t xml:space="preserve">Amphitheatre = amphi + theatre </w:t>
+        <w:t xml:space="preserve">Amphitheatre = </w:t>
+      </w:r>
+      <w:proofErr w:type="spellStart"/>
+      <w:r>
+        <w:rPr>
+          <w:lang w:bidi="fa-IR"/>
+        </w:rPr>
+        <w:t>amphi</w:t>
+      </w:r>
+      <w:proofErr w:type="spellEnd"/>
+      <w:r>
+        <w:rPr>
+          <w:lang w:bidi="fa-IR"/>
+        </w:rPr>
+        <w:t xml:space="preserve"> + theatre </w:t>
       </w:r>
       <w:r>
         <w:rPr>
@@ -25335,11 +26402,33 @@
           <w:lang w:bidi="fa-IR"/>
         </w:rPr>
       </w:pPr>
-      <w:r>
-        <w:rPr>
-          <w:lang w:bidi="fa-IR"/>
-        </w:rPr>
-        <w:t xml:space="preserve">Amphibiology = amphi + bio + logy </w:t>
+      <w:proofErr w:type="spellStart"/>
+      <w:r>
+        <w:rPr>
+          <w:lang w:bidi="fa-IR"/>
+        </w:rPr>
+        <w:t>Amphibiology</w:t>
+      </w:r>
+      <w:proofErr w:type="spellEnd"/>
+      <w:r>
+        <w:rPr>
+          <w:lang w:bidi="fa-IR"/>
+        </w:rPr>
+        <w:t xml:space="preserve"> = </w:t>
+      </w:r>
+      <w:proofErr w:type="spellStart"/>
+      <w:r>
+        <w:rPr>
+          <w:lang w:bidi="fa-IR"/>
+        </w:rPr>
+        <w:t>amphi</w:t>
+      </w:r>
+      <w:proofErr w:type="spellEnd"/>
+      <w:r>
+        <w:rPr>
+          <w:lang w:bidi="fa-IR"/>
+        </w:rPr>
+        <w:t xml:space="preserve"> + bio + logy </w:t>
       </w:r>
       <w:r>
         <w:rPr>
@@ -25367,12 +26456,14 @@
           <w:lang w:bidi="fa-IR"/>
         </w:rPr>
       </w:pPr>
+      <w:proofErr w:type="spellStart"/>
       <w:r>
         <w:rPr>
           <w:lang w:bidi="fa-IR"/>
         </w:rPr>
         <w:t>Caco</w:t>
       </w:r>
+      <w:proofErr w:type="spellEnd"/>
     </w:p>
     <w:p>
       <w:pPr>
@@ -25402,7 +26493,21 @@
         <w:rPr>
           <w:lang w:bidi="fa-IR"/>
         </w:rPr>
-        <w:t xml:space="preserve">Caco-demon = caco + demon </w:t>
+        <w:t xml:space="preserve">Caco-demon = </w:t>
+      </w:r>
+      <w:proofErr w:type="spellStart"/>
+      <w:r>
+        <w:rPr>
+          <w:lang w:bidi="fa-IR"/>
+        </w:rPr>
+        <w:t>caco</w:t>
+      </w:r>
+      <w:proofErr w:type="spellEnd"/>
+      <w:r>
+        <w:rPr>
+          <w:lang w:bidi="fa-IR"/>
+        </w:rPr>
+        <w:t xml:space="preserve"> + demon </w:t>
       </w:r>
       <w:r>
         <w:rPr>
@@ -25440,7 +26545,35 @@
         <w:rPr>
           <w:lang w:bidi="fa-IR"/>
         </w:rPr>
-        <w:t xml:space="preserve">Cacoepy = caco + epy </w:t>
+        <w:t xml:space="preserve">Cacoepy = </w:t>
+      </w:r>
+      <w:proofErr w:type="spellStart"/>
+      <w:r>
+        <w:rPr>
+          <w:lang w:bidi="fa-IR"/>
+        </w:rPr>
+        <w:t>caco</w:t>
+      </w:r>
+      <w:proofErr w:type="spellEnd"/>
+      <w:r>
+        <w:rPr>
+          <w:lang w:bidi="fa-IR"/>
+        </w:rPr>
+        <w:t xml:space="preserve"> + </w:t>
+      </w:r>
+      <w:proofErr w:type="spellStart"/>
+      <w:r>
+        <w:rPr>
+          <w:lang w:bidi="fa-IR"/>
+        </w:rPr>
+        <w:t>epy</w:t>
+      </w:r>
+      <w:proofErr w:type="spellEnd"/>
+      <w:r>
+        <w:rPr>
+          <w:lang w:bidi="fa-IR"/>
+        </w:rPr>
+        <w:t xml:space="preserve"> </w:t>
       </w:r>
       <w:r>
         <w:rPr>
@@ -25454,8 +26587,16 @@
         <w:rPr>
           <w:lang w:bidi="fa-IR"/>
         </w:rPr>
-        <w:t xml:space="preserve"> bad pronounciation</w:t>
-      </w:r>
+        <w:t xml:space="preserve"> bad </w:t>
+      </w:r>
+      <w:proofErr w:type="spellStart"/>
+      <w:r>
+        <w:rPr>
+          <w:lang w:bidi="fa-IR"/>
+        </w:rPr>
+        <w:t>pronounciation</w:t>
+      </w:r>
+      <w:proofErr w:type="spellEnd"/>
     </w:p>
     <w:p>
       <w:pPr>
@@ -25472,7 +26613,35 @@
         <w:rPr>
           <w:lang w:bidi="fa-IR"/>
         </w:rPr>
-        <w:t xml:space="preserve">Cacography = caco + graphy </w:t>
+        <w:t xml:space="preserve">Cacography = </w:t>
+      </w:r>
+      <w:proofErr w:type="spellStart"/>
+      <w:r>
+        <w:rPr>
+          <w:lang w:bidi="fa-IR"/>
+        </w:rPr>
+        <w:t>caco</w:t>
+      </w:r>
+      <w:proofErr w:type="spellEnd"/>
+      <w:r>
+        <w:rPr>
+          <w:lang w:bidi="fa-IR"/>
+        </w:rPr>
+        <w:t xml:space="preserve"> + </w:t>
+      </w:r>
+      <w:proofErr w:type="spellStart"/>
+      <w:r>
+        <w:rPr>
+          <w:lang w:bidi="fa-IR"/>
+        </w:rPr>
+        <w:t>graphy</w:t>
+      </w:r>
+      <w:proofErr w:type="spellEnd"/>
+      <w:r>
+        <w:rPr>
+          <w:lang w:bidi="fa-IR"/>
+        </w:rPr>
+        <w:t xml:space="preserve"> </w:t>
       </w:r>
       <w:r>
         <w:rPr>
@@ -25500,12 +26669,28 @@
           <w:lang w:bidi="fa-IR"/>
         </w:rPr>
       </w:pPr>
-      <w:r>
-        <w:rPr>
-          <w:lang w:bidi="fa-IR"/>
-        </w:rPr>
-        <w:t>Dendro, dendr</w:t>
-      </w:r>
+      <w:proofErr w:type="spellStart"/>
+      <w:r>
+        <w:rPr>
+          <w:lang w:bidi="fa-IR"/>
+        </w:rPr>
+        <w:t>Dendro</w:t>
+      </w:r>
+      <w:proofErr w:type="spellEnd"/>
+      <w:r>
+        <w:rPr>
+          <w:lang w:bidi="fa-IR"/>
+        </w:rPr>
+        <w:t xml:space="preserve">, </w:t>
+      </w:r>
+      <w:proofErr w:type="spellStart"/>
+      <w:r>
+        <w:rPr>
+          <w:lang w:bidi="fa-IR"/>
+        </w:rPr>
+        <w:t>dendr</w:t>
+      </w:r>
+      <w:proofErr w:type="spellEnd"/>
     </w:p>
     <w:p>
       <w:pPr>
@@ -25535,7 +26720,21 @@
         <w:rPr>
           <w:lang w:bidi="fa-IR"/>
         </w:rPr>
-        <w:t xml:space="preserve">Dendrology = Dendro + logy </w:t>
+        <w:t xml:space="preserve">Dendrology = </w:t>
+      </w:r>
+      <w:proofErr w:type="spellStart"/>
+      <w:r>
+        <w:rPr>
+          <w:lang w:bidi="fa-IR"/>
+        </w:rPr>
+        <w:t>Dendro</w:t>
+      </w:r>
+      <w:proofErr w:type="spellEnd"/>
+      <w:r>
+        <w:rPr>
+          <w:lang w:bidi="fa-IR"/>
+        </w:rPr>
+        <w:t xml:space="preserve"> + logy </w:t>
       </w:r>
       <w:r>
         <w:rPr>
@@ -25567,7 +26766,21 @@
         <w:rPr>
           <w:lang w:bidi="fa-IR"/>
         </w:rPr>
-        <w:t xml:space="preserve">Dendriform = dedri + form </w:t>
+        <w:t xml:space="preserve">Dendriform = </w:t>
+      </w:r>
+      <w:proofErr w:type="spellStart"/>
+      <w:r>
+        <w:rPr>
+          <w:lang w:bidi="fa-IR"/>
+        </w:rPr>
+        <w:t>dedri</w:t>
+      </w:r>
+      <w:proofErr w:type="spellEnd"/>
+      <w:r>
+        <w:rPr>
+          <w:lang w:bidi="fa-IR"/>
+        </w:rPr>
+        <w:t xml:space="preserve"> + form </w:t>
       </w:r>
       <w:r>
         <w:rPr>
@@ -25595,11 +26808,19 @@
           <w:lang w:bidi="fa-IR"/>
         </w:rPr>
       </w:pPr>
-      <w:r>
-        <w:rPr>
-          <w:lang w:bidi="fa-IR"/>
-        </w:rPr>
-        <w:t xml:space="preserve">Dendrophilus </w:t>
+      <w:proofErr w:type="spellStart"/>
+      <w:r>
+        <w:rPr>
+          <w:lang w:bidi="fa-IR"/>
+        </w:rPr>
+        <w:t>Dendrophilus</w:t>
+      </w:r>
+      <w:proofErr w:type="spellEnd"/>
+      <w:r>
+        <w:rPr>
+          <w:lang w:bidi="fa-IR"/>
+        </w:rPr>
+        <w:t xml:space="preserve"> </w:t>
       </w:r>
       <w:r>
         <w:rPr>
@@ -25613,7 +26834,49 @@
         <w:rPr>
           <w:lang w:bidi="fa-IR"/>
         </w:rPr>
-        <w:t xml:space="preserve"> dendro + phil + ous </w:t>
+        <w:t xml:space="preserve"> </w:t>
+      </w:r>
+      <w:proofErr w:type="spellStart"/>
+      <w:r>
+        <w:rPr>
+          <w:lang w:bidi="fa-IR"/>
+        </w:rPr>
+        <w:t>dendro</w:t>
+      </w:r>
+      <w:proofErr w:type="spellEnd"/>
+      <w:r>
+        <w:rPr>
+          <w:lang w:bidi="fa-IR"/>
+        </w:rPr>
+        <w:t xml:space="preserve"> + </w:t>
+      </w:r>
+      <w:proofErr w:type="spellStart"/>
+      <w:r>
+        <w:rPr>
+          <w:lang w:bidi="fa-IR"/>
+        </w:rPr>
+        <w:t>phil</w:t>
+      </w:r>
+      <w:proofErr w:type="spellEnd"/>
+      <w:r>
+        <w:rPr>
+          <w:lang w:bidi="fa-IR"/>
+        </w:rPr>
+        <w:t xml:space="preserve"> + </w:t>
+      </w:r>
+      <w:proofErr w:type="spellStart"/>
+      <w:r>
+        <w:rPr>
+          <w:lang w:bidi="fa-IR"/>
+        </w:rPr>
+        <w:t>ous</w:t>
+      </w:r>
+      <w:proofErr w:type="spellEnd"/>
+      <w:r>
+        <w:rPr>
+          <w:lang w:bidi="fa-IR"/>
+        </w:rPr>
+        <w:t xml:space="preserve"> </w:t>
       </w:r>
       <w:r>
         <w:rPr>
@@ -25708,7 +26971,21 @@
         <w:rPr>
           <w:lang w:bidi="fa-IR"/>
         </w:rPr>
-        <w:t xml:space="preserve">Binary = bin + ary </w:t>
+        <w:t xml:space="preserve">Binary = bin + </w:t>
+      </w:r>
+      <w:proofErr w:type="spellStart"/>
+      <w:r>
+        <w:rPr>
+          <w:lang w:bidi="fa-IR"/>
+        </w:rPr>
+        <w:t>ary</w:t>
+      </w:r>
+      <w:proofErr w:type="spellEnd"/>
+      <w:r>
+        <w:rPr>
+          <w:lang w:bidi="fa-IR"/>
+        </w:rPr>
+        <w:t xml:space="preserve"> </w:t>
       </w:r>
       <w:r>
         <w:rPr>
@@ -25736,11 +27013,47 @@
           <w:lang w:bidi="fa-IR"/>
         </w:rPr>
       </w:pPr>
-      <w:r>
-        <w:rPr>
-          <w:lang w:bidi="fa-IR"/>
-        </w:rPr>
-        <w:t xml:space="preserve">Bissannual = biennial = bi + enn + ial </w:t>
+      <w:proofErr w:type="spellStart"/>
+      <w:r>
+        <w:rPr>
+          <w:lang w:bidi="fa-IR"/>
+        </w:rPr>
+        <w:t>Bissannual</w:t>
+      </w:r>
+      <w:proofErr w:type="spellEnd"/>
+      <w:r>
+        <w:rPr>
+          <w:lang w:bidi="fa-IR"/>
+        </w:rPr>
+        <w:t xml:space="preserve"> = biennial = bi + </w:t>
+      </w:r>
+      <w:proofErr w:type="spellStart"/>
+      <w:r>
+        <w:rPr>
+          <w:lang w:bidi="fa-IR"/>
+        </w:rPr>
+        <w:t>enn</w:t>
+      </w:r>
+      <w:proofErr w:type="spellEnd"/>
+      <w:r>
+        <w:rPr>
+          <w:lang w:bidi="fa-IR"/>
+        </w:rPr>
+        <w:t xml:space="preserve"> + </w:t>
+      </w:r>
+      <w:proofErr w:type="spellStart"/>
+      <w:r>
+        <w:rPr>
+          <w:lang w:bidi="fa-IR"/>
+        </w:rPr>
+        <w:t>ial</w:t>
+      </w:r>
+      <w:proofErr w:type="spellEnd"/>
+      <w:r>
+        <w:rPr>
+          <w:lang w:bidi="fa-IR"/>
+        </w:rPr>
+        <w:t xml:space="preserve"> </w:t>
       </w:r>
       <w:r>
         <w:rPr>
@@ -25768,12 +27081,28 @@
           <w:lang w:bidi="fa-IR"/>
         </w:rPr>
       </w:pPr>
-      <w:r>
-        <w:rPr>
-          <w:lang w:bidi="fa-IR"/>
-        </w:rPr>
-        <w:t>Aud, audi</w:t>
-      </w:r>
+      <w:proofErr w:type="spellStart"/>
+      <w:r>
+        <w:rPr>
+          <w:lang w:bidi="fa-IR"/>
+        </w:rPr>
+        <w:t>Aud</w:t>
+      </w:r>
+      <w:proofErr w:type="spellEnd"/>
+      <w:r>
+        <w:rPr>
+          <w:lang w:bidi="fa-IR"/>
+        </w:rPr>
+        <w:t xml:space="preserve">, </w:t>
+      </w:r>
+      <w:proofErr w:type="spellStart"/>
+      <w:r>
+        <w:rPr>
+          <w:lang w:bidi="fa-IR"/>
+        </w:rPr>
+        <w:t>audi</w:t>
+      </w:r>
+      <w:proofErr w:type="spellEnd"/>
     </w:p>
     <w:p>
       <w:pPr>
@@ -25803,7 +27132,21 @@
         <w:rPr>
           <w:lang w:bidi="fa-IR"/>
         </w:rPr>
-        <w:t xml:space="preserve">Audible = audi + able </w:t>
+        <w:t xml:space="preserve">Audible = </w:t>
+      </w:r>
+      <w:proofErr w:type="spellStart"/>
+      <w:r>
+        <w:rPr>
+          <w:lang w:bidi="fa-IR"/>
+        </w:rPr>
+        <w:t>audi</w:t>
+      </w:r>
+      <w:proofErr w:type="spellEnd"/>
+      <w:r>
+        <w:rPr>
+          <w:lang w:bidi="fa-IR"/>
+        </w:rPr>
+        <w:t xml:space="preserve"> + able </w:t>
       </w:r>
       <w:r>
         <w:rPr>
@@ -25867,8 +27210,21 @@
         <w:rPr>
           <w:lang w:bidi="fa-IR"/>
         </w:rPr>
-        <w:lastRenderedPageBreak/>
-        <w:t xml:space="preserve">Audiophile = audio + phile </w:t>
+        <w:t xml:space="preserve">Audiophile = audio + </w:t>
+      </w:r>
+      <w:proofErr w:type="spellStart"/>
+      <w:r>
+        <w:rPr>
+          <w:lang w:bidi="fa-IR"/>
+        </w:rPr>
+        <w:t>phile</w:t>
+      </w:r>
+      <w:proofErr w:type="spellEnd"/>
+      <w:r>
+        <w:rPr>
+          <w:lang w:bidi="fa-IR"/>
+        </w:rPr>
+        <w:t xml:space="preserve"> </w:t>
       </w:r>
       <w:r>
         <w:rPr>
@@ -25896,11 +27252,19 @@
           <w:lang w:bidi="fa-IR"/>
         </w:rPr>
       </w:pPr>
-      <w:r>
-        <w:rPr>
-          <w:lang w:bidi="fa-IR"/>
-        </w:rPr>
-        <w:t xml:space="preserve">Audiophone = audio + phone </w:t>
+      <w:proofErr w:type="spellStart"/>
+      <w:r>
+        <w:rPr>
+          <w:lang w:bidi="fa-IR"/>
+        </w:rPr>
+        <w:t>Audiophone</w:t>
+      </w:r>
+      <w:proofErr w:type="spellEnd"/>
+      <w:r>
+        <w:rPr>
+          <w:lang w:bidi="fa-IR"/>
+        </w:rPr>
+        <w:t xml:space="preserve"> = audio + phone </w:t>
       </w:r>
       <w:r>
         <w:rPr>
@@ -25995,7 +27359,21 @@
         <w:rPr>
           <w:lang w:bidi="fa-IR"/>
         </w:rPr>
-        <w:t xml:space="preserve">Chronopher = chrono + pher </w:t>
+        <w:t xml:space="preserve">Chronopher = chrono + </w:t>
+      </w:r>
+      <w:proofErr w:type="spellStart"/>
+      <w:r>
+        <w:rPr>
+          <w:lang w:bidi="fa-IR"/>
+        </w:rPr>
+        <w:t>pher</w:t>
+      </w:r>
+      <w:proofErr w:type="spellEnd"/>
+      <w:r>
+        <w:rPr>
+          <w:lang w:bidi="fa-IR"/>
+        </w:rPr>
+        <w:t xml:space="preserve"> </w:t>
       </w:r>
       <w:r>
         <w:rPr>
@@ -26023,11 +27401,19 @@
           <w:lang w:bidi="fa-IR"/>
         </w:rPr>
       </w:pPr>
-      <w:r>
-        <w:rPr>
-          <w:lang w:bidi="fa-IR"/>
-        </w:rPr>
-        <w:t xml:space="preserve">Chronomastix =  chrono + matrix </w:t>
+      <w:proofErr w:type="spellStart"/>
+      <w:r>
+        <w:rPr>
+          <w:lang w:bidi="fa-IR"/>
+        </w:rPr>
+        <w:t>Chronomastix</w:t>
+      </w:r>
+      <w:proofErr w:type="spellEnd"/>
+      <w:r>
+        <w:rPr>
+          <w:lang w:bidi="fa-IR"/>
+        </w:rPr>
+        <w:t xml:space="preserve"> =  chrono + matrix </w:t>
       </w:r>
       <w:r>
         <w:rPr>
@@ -26041,13 +27427,27 @@
         <w:rPr>
           <w:lang w:bidi="fa-IR"/>
         </w:rPr>
-        <w:t xml:space="preserve"> a scour</w:t>
-      </w:r>
-      <w:r>
-        <w:rPr>
-          <w:lang w:bidi="fa-IR"/>
-        </w:rPr>
-        <w:t>age of the time</w:t>
+        <w:t xml:space="preserve"> a </w:t>
+      </w:r>
+      <w:proofErr w:type="spellStart"/>
+      <w:r>
+        <w:rPr>
+          <w:lang w:bidi="fa-IR"/>
+        </w:rPr>
+        <w:t>scour</w:t>
+      </w:r>
+      <w:r>
+        <w:rPr>
+          <w:lang w:bidi="fa-IR"/>
+        </w:rPr>
+        <w:t>age</w:t>
+      </w:r>
+      <w:proofErr w:type="spellEnd"/>
+      <w:r>
+        <w:rPr>
+          <w:lang w:bidi="fa-IR"/>
+        </w:rPr>
+        <w:t xml:space="preserve"> of the time</w:t>
       </w:r>
     </w:p>
     <w:p>
@@ -26096,7 +27496,35 @@
         <w:rPr>
           <w:lang w:bidi="fa-IR"/>
         </w:rPr>
-        <w:t xml:space="preserve">Annals = ann + als </w:t>
+        <w:t xml:space="preserve">Annals = </w:t>
+      </w:r>
+      <w:proofErr w:type="spellStart"/>
+      <w:r>
+        <w:rPr>
+          <w:lang w:bidi="fa-IR"/>
+        </w:rPr>
+        <w:t>ann</w:t>
+      </w:r>
+      <w:proofErr w:type="spellEnd"/>
+      <w:r>
+        <w:rPr>
+          <w:lang w:bidi="fa-IR"/>
+        </w:rPr>
+        <w:t xml:space="preserve"> + </w:t>
+      </w:r>
+      <w:proofErr w:type="spellStart"/>
+      <w:r>
+        <w:rPr>
+          <w:lang w:bidi="fa-IR"/>
+        </w:rPr>
+        <w:t>als</w:t>
+      </w:r>
+      <w:proofErr w:type="spellEnd"/>
+      <w:r>
+        <w:rPr>
+          <w:lang w:bidi="fa-IR"/>
+        </w:rPr>
+        <w:t xml:space="preserve"> </w:t>
       </w:r>
       <w:r>
         <w:rPr>
@@ -26128,7 +27556,21 @@
         <w:rPr>
           <w:lang w:bidi="fa-IR"/>
         </w:rPr>
-        <w:t xml:space="preserve">Annual = annu + al </w:t>
+        <w:t xml:space="preserve">Annual = </w:t>
+      </w:r>
+      <w:proofErr w:type="spellStart"/>
+      <w:r>
+        <w:rPr>
+          <w:lang w:bidi="fa-IR"/>
+        </w:rPr>
+        <w:t>annu</w:t>
+      </w:r>
+      <w:proofErr w:type="spellEnd"/>
+      <w:r>
+        <w:rPr>
+          <w:lang w:bidi="fa-IR"/>
+        </w:rPr>
+        <w:t xml:space="preserve"> + al </w:t>
       </w:r>
       <w:r>
         <w:rPr>
@@ -26160,7 +27602,35 @@
         <w:rPr>
           <w:lang w:bidi="fa-IR"/>
         </w:rPr>
-        <w:t xml:space="preserve">Annuity = annu + ity </w:t>
+        <w:t xml:space="preserve">Annuity = </w:t>
+      </w:r>
+      <w:proofErr w:type="spellStart"/>
+      <w:r>
+        <w:rPr>
+          <w:lang w:bidi="fa-IR"/>
+        </w:rPr>
+        <w:t>annu</w:t>
+      </w:r>
+      <w:proofErr w:type="spellEnd"/>
+      <w:r>
+        <w:rPr>
+          <w:lang w:bidi="fa-IR"/>
+        </w:rPr>
+        <w:t xml:space="preserve"> + </w:t>
+      </w:r>
+      <w:proofErr w:type="spellStart"/>
+      <w:r>
+        <w:rPr>
+          <w:lang w:bidi="fa-IR"/>
+        </w:rPr>
+        <w:t>ity</w:t>
+      </w:r>
+      <w:proofErr w:type="spellEnd"/>
+      <w:r>
+        <w:rPr>
+          <w:lang w:bidi="fa-IR"/>
+        </w:rPr>
+        <w:t xml:space="preserve"> </w:t>
       </w:r>
       <w:r>
         <w:rPr>
@@ -26224,7 +27694,35 @@
         <w:rPr>
           <w:lang w:bidi="fa-IR"/>
         </w:rPr>
-        <w:t xml:space="preserve"> (ac-, af-, ag-, al-, an-, am-, ap-, ar-, as-)</w:t>
+        <w:t xml:space="preserve"> (ac-, </w:t>
+      </w:r>
+      <w:proofErr w:type="spellStart"/>
+      <w:r>
+        <w:rPr>
+          <w:lang w:bidi="fa-IR"/>
+        </w:rPr>
+        <w:t>af</w:t>
+      </w:r>
+      <w:proofErr w:type="spellEnd"/>
+      <w:r>
+        <w:rPr>
+          <w:lang w:bidi="fa-IR"/>
+        </w:rPr>
+        <w:t xml:space="preserve">-, ag-, al-, an-, am-, ap-, </w:t>
+      </w:r>
+      <w:proofErr w:type="spellStart"/>
+      <w:r>
+        <w:rPr>
+          <w:lang w:bidi="fa-IR"/>
+        </w:rPr>
+        <w:t>ar</w:t>
+      </w:r>
+      <w:proofErr w:type="spellEnd"/>
+      <w:r>
+        <w:rPr>
+          <w:lang w:bidi="fa-IR"/>
+        </w:rPr>
+        <w:t>-, as-)</w:t>
       </w:r>
     </w:p>
     <w:p>
@@ -26255,7 +27753,21 @@
         <w:rPr>
           <w:lang w:bidi="fa-IR"/>
         </w:rPr>
-        <w:t xml:space="preserve">Admit = ad + mit </w:t>
+        <w:t xml:space="preserve">Admit = ad + </w:t>
+      </w:r>
+      <w:proofErr w:type="spellStart"/>
+      <w:r>
+        <w:rPr>
+          <w:lang w:bidi="fa-IR"/>
+        </w:rPr>
+        <w:t>mit</w:t>
+      </w:r>
+      <w:proofErr w:type="spellEnd"/>
+      <w:r>
+        <w:rPr>
+          <w:lang w:bidi="fa-IR"/>
+        </w:rPr>
+        <w:t xml:space="preserve"> </w:t>
       </w:r>
       <w:r>
         <w:rPr>
@@ -26293,7 +27805,21 @@
         <w:rPr>
           <w:lang w:bidi="fa-IR"/>
         </w:rPr>
-        <w:t xml:space="preserve">Annex = an + nex </w:t>
+        <w:t xml:space="preserve">Annex = an + </w:t>
+      </w:r>
+      <w:proofErr w:type="spellStart"/>
+      <w:r>
+        <w:rPr>
+          <w:lang w:bidi="fa-IR"/>
+        </w:rPr>
+        <w:t>nex</w:t>
+      </w:r>
+      <w:proofErr w:type="spellEnd"/>
+      <w:r>
+        <w:rPr>
+          <w:lang w:bidi="fa-IR"/>
+        </w:rPr>
+        <w:t xml:space="preserve"> </w:t>
       </w:r>
       <w:r>
         <w:rPr>
@@ -26313,7 +27839,21 @@
         <w:rPr>
           <w:lang w:bidi="fa-IR"/>
         </w:rPr>
-        <w:t>to unite materially, as an accessory, to join as an addition to exsiting possession</w:t>
+        <w:t xml:space="preserve">to unite materially, as an accessory, to join as an addition to </w:t>
+      </w:r>
+      <w:proofErr w:type="spellStart"/>
+      <w:r>
+        <w:rPr>
+          <w:lang w:bidi="fa-IR"/>
+        </w:rPr>
+        <w:t>exsiting</w:t>
+      </w:r>
+      <w:proofErr w:type="spellEnd"/>
+      <w:r>
+        <w:rPr>
+          <w:lang w:bidi="fa-IR"/>
+        </w:rPr>
+        <w:t xml:space="preserve"> possession</w:t>
       </w:r>
     </w:p>
     <w:p>
@@ -26359,11 +27899,19 @@
           <w:lang w:bidi="fa-IR"/>
         </w:rPr>
       </w:pPr>
-      <w:r>
-        <w:rPr>
-          <w:lang w:bidi="fa-IR"/>
-        </w:rPr>
-        <w:t>Ideo, idea</w:t>
+      <w:proofErr w:type="spellStart"/>
+      <w:r>
+        <w:rPr>
+          <w:lang w:bidi="fa-IR"/>
+        </w:rPr>
+        <w:t>Ideo</w:t>
+      </w:r>
+      <w:proofErr w:type="spellEnd"/>
+      <w:r>
+        <w:rPr>
+          <w:lang w:bidi="fa-IR"/>
+        </w:rPr>
+        <w:t>, idea</w:t>
       </w:r>
     </w:p>
     <w:p>
@@ -26394,7 +27942,35 @@
         <w:rPr>
           <w:lang w:bidi="fa-IR"/>
         </w:rPr>
-        <w:t xml:space="preserve">Ideography = ideo + graphy </w:t>
+        <w:t xml:space="preserve">Ideography = </w:t>
+      </w:r>
+      <w:proofErr w:type="spellStart"/>
+      <w:r>
+        <w:rPr>
+          <w:lang w:bidi="fa-IR"/>
+        </w:rPr>
+        <w:t>ideo</w:t>
+      </w:r>
+      <w:proofErr w:type="spellEnd"/>
+      <w:r>
+        <w:rPr>
+          <w:lang w:bidi="fa-IR"/>
+        </w:rPr>
+        <w:t xml:space="preserve"> + </w:t>
+      </w:r>
+      <w:proofErr w:type="spellStart"/>
+      <w:r>
+        <w:rPr>
+          <w:lang w:bidi="fa-IR"/>
+        </w:rPr>
+        <w:t>graphy</w:t>
+      </w:r>
+      <w:proofErr w:type="spellEnd"/>
+      <w:r>
+        <w:rPr>
+          <w:lang w:bidi="fa-IR"/>
+        </w:rPr>
+        <w:t xml:space="preserve"> </w:t>
       </w:r>
       <w:r>
         <w:rPr>
@@ -26422,11 +27998,61 @@
           <w:lang w:bidi="fa-IR"/>
         </w:rPr>
       </w:pPr>
-      <w:r>
-        <w:rPr>
-          <w:lang w:bidi="fa-IR"/>
-        </w:rPr>
-        <w:t xml:space="preserve">Ideopraxist = ideo + parx + ist </w:t>
+      <w:proofErr w:type="spellStart"/>
+      <w:r>
+        <w:rPr>
+          <w:lang w:bidi="fa-IR"/>
+        </w:rPr>
+        <w:t>Ideopraxist</w:t>
+      </w:r>
+      <w:proofErr w:type="spellEnd"/>
+      <w:r>
+        <w:rPr>
+          <w:lang w:bidi="fa-IR"/>
+        </w:rPr>
+        <w:t xml:space="preserve"> = </w:t>
+      </w:r>
+      <w:proofErr w:type="spellStart"/>
+      <w:r>
+        <w:rPr>
+          <w:lang w:bidi="fa-IR"/>
+        </w:rPr>
+        <w:t>ideo</w:t>
+      </w:r>
+      <w:proofErr w:type="spellEnd"/>
+      <w:r>
+        <w:rPr>
+          <w:lang w:bidi="fa-IR"/>
+        </w:rPr>
+        <w:t xml:space="preserve"> + </w:t>
+      </w:r>
+      <w:proofErr w:type="spellStart"/>
+      <w:r>
+        <w:rPr>
+          <w:lang w:bidi="fa-IR"/>
+        </w:rPr>
+        <w:t>parx</w:t>
+      </w:r>
+      <w:proofErr w:type="spellEnd"/>
+      <w:r>
+        <w:rPr>
+          <w:lang w:bidi="fa-IR"/>
+        </w:rPr>
+        <w:t xml:space="preserve"> + </w:t>
+      </w:r>
+      <w:proofErr w:type="spellStart"/>
+      <w:r>
+        <w:rPr>
+          <w:lang w:bidi="fa-IR"/>
+        </w:rPr>
+        <w:t>ist</w:t>
+      </w:r>
+      <w:proofErr w:type="spellEnd"/>
+      <w:r>
+        <w:rPr>
+          <w:lang w:bidi="fa-IR"/>
+        </w:rPr>
+        <w:t xml:space="preserve"> </w:t>
       </w:r>
       <w:r>
         <w:rPr>
@@ -26464,7 +28090,21 @@
         <w:rPr>
           <w:lang w:bidi="fa-IR"/>
         </w:rPr>
-        <w:t xml:space="preserve">Ideology = ideo + logy </w:t>
+        <w:t xml:space="preserve">Ideology = </w:t>
+      </w:r>
+      <w:proofErr w:type="spellStart"/>
+      <w:r>
+        <w:rPr>
+          <w:lang w:bidi="fa-IR"/>
+        </w:rPr>
+        <w:t>ideo</w:t>
+      </w:r>
+      <w:proofErr w:type="spellEnd"/>
+      <w:r>
+        <w:rPr>
+          <w:lang w:bidi="fa-IR"/>
+        </w:rPr>
+        <w:t xml:space="preserve"> + logy </w:t>
       </w:r>
       <w:r>
         <w:rPr>
@@ -26597,7 +28237,21 @@
         <w:rPr>
           <w:lang w:bidi="fa-IR"/>
         </w:rPr>
-        <w:t xml:space="preserve">Equilateral = equi + later + al </w:t>
+        <w:t xml:space="preserve">Equilateral = </w:t>
+      </w:r>
+      <w:proofErr w:type="spellStart"/>
+      <w:r>
+        <w:rPr>
+          <w:lang w:bidi="fa-IR"/>
+        </w:rPr>
+        <w:t>equi</w:t>
+      </w:r>
+      <w:proofErr w:type="spellEnd"/>
+      <w:r>
+        <w:rPr>
+          <w:lang w:bidi="fa-IR"/>
+        </w:rPr>
+        <w:t xml:space="preserve"> + later + al </w:t>
       </w:r>
       <w:r>
         <w:rPr>
@@ -26625,11 +28279,33 @@
           <w:lang w:bidi="fa-IR"/>
         </w:rPr>
       </w:pPr>
-      <w:r>
-        <w:rPr>
-          <w:lang w:bidi="fa-IR"/>
-        </w:rPr>
-        <w:t>Chrom, chromo, chromat(o)</w:t>
+      <w:proofErr w:type="spellStart"/>
+      <w:r>
+        <w:rPr>
+          <w:lang w:bidi="fa-IR"/>
+        </w:rPr>
+        <w:t>Chrom</w:t>
+      </w:r>
+      <w:proofErr w:type="spellEnd"/>
+      <w:r>
+        <w:rPr>
+          <w:lang w:bidi="fa-IR"/>
+        </w:rPr>
+        <w:t xml:space="preserve">, chromo, </w:t>
+      </w:r>
+      <w:proofErr w:type="spellStart"/>
+      <w:r>
+        <w:rPr>
+          <w:lang w:bidi="fa-IR"/>
+        </w:rPr>
+        <w:t>chromat</w:t>
+      </w:r>
+      <w:proofErr w:type="spellEnd"/>
+      <w:r>
+        <w:rPr>
+          <w:lang w:bidi="fa-IR"/>
+        </w:rPr>
+        <w:t>(o)</w:t>
       </w:r>
     </w:p>
     <w:p>
@@ -26657,6 +28333,7 @@
           <w:lang w:bidi="fa-IR"/>
         </w:rPr>
       </w:pPr>
+      <w:proofErr w:type="spellStart"/>
       <w:r>
         <w:rPr>
           <w:lang w:bidi="fa-IR"/>
@@ -26667,7 +28344,14 @@
         <w:rPr>
           <w:lang w:bidi="fa-IR"/>
         </w:rPr>
-        <w:t xml:space="preserve">e = chroma + scope </w:t>
+        <w:t>e</w:t>
+      </w:r>
+      <w:proofErr w:type="spellEnd"/>
+      <w:r>
+        <w:rPr>
+          <w:lang w:bidi="fa-IR"/>
+        </w:rPr>
+        <w:t xml:space="preserve"> = chroma + scope </w:t>
       </w:r>
       <w:r>
         <w:rPr>
@@ -26681,7 +28365,21 @@
         <w:rPr>
           <w:lang w:bidi="fa-IR"/>
         </w:rPr>
-        <w:t xml:space="preserve"> ludicke’s instrument for showing the optical effects of color</w:t>
+        <w:t xml:space="preserve"> </w:t>
+      </w:r>
+      <w:proofErr w:type="spellStart"/>
+      <w:r>
+        <w:rPr>
+          <w:lang w:bidi="fa-IR"/>
+        </w:rPr>
+        <w:t>ludicke’s</w:t>
+      </w:r>
+      <w:proofErr w:type="spellEnd"/>
+      <w:r>
+        <w:rPr>
+          <w:lang w:bidi="fa-IR"/>
+        </w:rPr>
+        <w:t xml:space="preserve"> instrument for showing the optical effects of color</w:t>
       </w:r>
     </w:p>
     <w:p>
@@ -26699,7 +28397,35 @@
         <w:rPr>
           <w:lang w:bidi="fa-IR"/>
         </w:rPr>
-        <w:t xml:space="preserve">Chromatic = chromat +ic </w:t>
+        <w:t xml:space="preserve">Chromatic = </w:t>
+      </w:r>
+      <w:proofErr w:type="spellStart"/>
+      <w:r>
+        <w:rPr>
+          <w:lang w:bidi="fa-IR"/>
+        </w:rPr>
+        <w:t>chromat</w:t>
+      </w:r>
+      <w:proofErr w:type="spellEnd"/>
+      <w:r>
+        <w:rPr>
+          <w:lang w:bidi="fa-IR"/>
+        </w:rPr>
+        <w:t xml:space="preserve"> +</w:t>
+      </w:r>
+      <w:proofErr w:type="spellStart"/>
+      <w:r>
+        <w:rPr>
+          <w:lang w:bidi="fa-IR"/>
+        </w:rPr>
+        <w:t>ic</w:t>
+      </w:r>
+      <w:proofErr w:type="spellEnd"/>
+      <w:r>
+        <w:rPr>
+          <w:lang w:bidi="fa-IR"/>
+        </w:rPr>
+        <w:t xml:space="preserve"> </w:t>
       </w:r>
       <w:r>
         <w:rPr>
@@ -26731,7 +28457,21 @@
         <w:rPr>
           <w:lang w:bidi="fa-IR"/>
         </w:rPr>
-        <w:t xml:space="preserve">Chromatism= chromat + ism </w:t>
+        <w:t xml:space="preserve">Chromatism= </w:t>
+      </w:r>
+      <w:proofErr w:type="spellStart"/>
+      <w:r>
+        <w:rPr>
+          <w:lang w:bidi="fa-IR"/>
+        </w:rPr>
+        <w:t>chromat</w:t>
+      </w:r>
+      <w:proofErr w:type="spellEnd"/>
+      <w:r>
+        <w:rPr>
+          <w:lang w:bidi="fa-IR"/>
+        </w:rPr>
+        <w:t xml:space="preserve"> + ism </w:t>
       </w:r>
       <w:r>
         <w:rPr>
@@ -26766,7 +28506,6 @@
         <w:rPr>
           <w:lang w:bidi="fa-IR"/>
         </w:rPr>
-        <w:lastRenderedPageBreak/>
         <w:t>Lesson 02</w:t>
       </w:r>
     </w:p>
@@ -26785,8 +28524,16 @@
         <w:rPr>
           <w:lang w:bidi="fa-IR"/>
         </w:rPr>
-        <w:t>Meter, metr</w:t>
-      </w:r>
+        <w:t xml:space="preserve">Meter, </w:t>
+      </w:r>
+      <w:proofErr w:type="spellStart"/>
+      <w:r>
+        <w:rPr>
+          <w:lang w:bidi="fa-IR"/>
+        </w:rPr>
+        <w:t>metr</w:t>
+      </w:r>
+      <w:proofErr w:type="spellEnd"/>
     </w:p>
     <w:p>
       <w:pPr>
@@ -26848,7 +28595,21 @@
         <w:rPr>
           <w:lang w:bidi="fa-IR"/>
         </w:rPr>
-        <w:t xml:space="preserve">Barometer= baro + meter </w:t>
+        <w:t xml:space="preserve">Barometer= </w:t>
+      </w:r>
+      <w:proofErr w:type="spellStart"/>
+      <w:r>
+        <w:rPr>
+          <w:lang w:bidi="fa-IR"/>
+        </w:rPr>
+        <w:t>baro</w:t>
+      </w:r>
+      <w:proofErr w:type="spellEnd"/>
+      <w:r>
+        <w:rPr>
+          <w:lang w:bidi="fa-IR"/>
+        </w:rPr>
+        <w:t xml:space="preserve"> + meter </w:t>
       </w:r>
       <w:r>
         <w:rPr>
@@ -26880,7 +28641,35 @@
         <w:rPr>
           <w:lang w:bidi="fa-IR"/>
         </w:rPr>
-        <w:t xml:space="preserve">Symmetry = sym + metry </w:t>
+        <w:t xml:space="preserve">Symmetry = </w:t>
+      </w:r>
+      <w:proofErr w:type="spellStart"/>
+      <w:r>
+        <w:rPr>
+          <w:lang w:bidi="fa-IR"/>
+        </w:rPr>
+        <w:t>sym</w:t>
+      </w:r>
+      <w:proofErr w:type="spellEnd"/>
+      <w:r>
+        <w:rPr>
+          <w:lang w:bidi="fa-IR"/>
+        </w:rPr>
+        <w:t xml:space="preserve"> + </w:t>
+      </w:r>
+      <w:proofErr w:type="spellStart"/>
+      <w:r>
+        <w:rPr>
+          <w:lang w:bidi="fa-IR"/>
+        </w:rPr>
+        <w:t>metry</w:t>
+      </w:r>
+      <w:proofErr w:type="spellEnd"/>
+      <w:r>
+        <w:rPr>
+          <w:lang w:bidi="fa-IR"/>
+        </w:rPr>
+        <w:t xml:space="preserve"> </w:t>
       </w:r>
       <w:r>
         <w:rPr>
@@ -26907,7 +28696,49 @@
         <w:rPr>
           <w:lang w:bidi="fa-IR"/>
         </w:rPr>
-        <w:t>Note: Don’t confuse this root with another of similar spelling “-metr” mearning “mother” as in “metropolis, metronym”</w:t>
+        <w:t>Note: Don’t confuse this root with another of similar spelling “-</w:t>
+      </w:r>
+      <w:proofErr w:type="spellStart"/>
+      <w:r>
+        <w:rPr>
+          <w:lang w:bidi="fa-IR"/>
+        </w:rPr>
+        <w:t>metr</w:t>
+      </w:r>
+      <w:proofErr w:type="spellEnd"/>
+      <w:r>
+        <w:rPr>
+          <w:lang w:bidi="fa-IR"/>
+        </w:rPr>
+        <w:t xml:space="preserve">” </w:t>
+      </w:r>
+      <w:proofErr w:type="spellStart"/>
+      <w:r>
+        <w:rPr>
+          <w:lang w:bidi="fa-IR"/>
+        </w:rPr>
+        <w:t>mearning</w:t>
+      </w:r>
+      <w:proofErr w:type="spellEnd"/>
+      <w:r>
+        <w:rPr>
+          <w:lang w:bidi="fa-IR"/>
+        </w:rPr>
+        <w:t xml:space="preserve"> “mother” as in “metropolis, </w:t>
+      </w:r>
+      <w:proofErr w:type="spellStart"/>
+      <w:r>
+        <w:rPr>
+          <w:lang w:bidi="fa-IR"/>
+        </w:rPr>
+        <w:t>metronym</w:t>
+      </w:r>
+      <w:proofErr w:type="spellEnd"/>
+      <w:r>
+        <w:rPr>
+          <w:lang w:bidi="fa-IR"/>
+        </w:rPr>
+        <w:t>”</w:t>
       </w:r>
     </w:p>
     <w:p>
@@ -26921,12 +28752,28 @@
           <w:lang w:bidi="fa-IR"/>
         </w:rPr>
       </w:pPr>
-      <w:r>
-        <w:rPr>
-          <w:lang w:bidi="fa-IR"/>
-        </w:rPr>
-        <w:t>Calor, calour</w:t>
-      </w:r>
+      <w:proofErr w:type="spellStart"/>
+      <w:r>
+        <w:rPr>
+          <w:lang w:bidi="fa-IR"/>
+        </w:rPr>
+        <w:t>Calor</w:t>
+      </w:r>
+      <w:proofErr w:type="spellEnd"/>
+      <w:r>
+        <w:rPr>
+          <w:lang w:bidi="fa-IR"/>
+        </w:rPr>
+        <w:t xml:space="preserve">, </w:t>
+      </w:r>
+      <w:proofErr w:type="spellStart"/>
+      <w:r>
+        <w:rPr>
+          <w:lang w:bidi="fa-IR"/>
+        </w:rPr>
+        <w:t>calour</w:t>
+      </w:r>
+      <w:proofErr w:type="spellEnd"/>
     </w:p>
     <w:p>
       <w:pPr>
@@ -26963,7 +28810,49 @@
         <w:rPr>
           <w:lang w:bidi="fa-IR"/>
         </w:rPr>
-        <w:t xml:space="preserve">Caloricity = calor + ic + ity </w:t>
+        <w:t xml:space="preserve">Caloricity = </w:t>
+      </w:r>
+      <w:proofErr w:type="spellStart"/>
+      <w:r>
+        <w:rPr>
+          <w:lang w:bidi="fa-IR"/>
+        </w:rPr>
+        <w:t>calor</w:t>
+      </w:r>
+      <w:proofErr w:type="spellEnd"/>
+      <w:r>
+        <w:rPr>
+          <w:lang w:bidi="fa-IR"/>
+        </w:rPr>
+        <w:t xml:space="preserve"> + </w:t>
+      </w:r>
+      <w:proofErr w:type="spellStart"/>
+      <w:r>
+        <w:rPr>
+          <w:lang w:bidi="fa-IR"/>
+        </w:rPr>
+        <w:t>ic</w:t>
+      </w:r>
+      <w:proofErr w:type="spellEnd"/>
+      <w:r>
+        <w:rPr>
+          <w:lang w:bidi="fa-IR"/>
+        </w:rPr>
+        <w:t xml:space="preserve"> + </w:t>
+      </w:r>
+      <w:proofErr w:type="spellStart"/>
+      <w:r>
+        <w:rPr>
+          <w:lang w:bidi="fa-IR"/>
+        </w:rPr>
+        <w:t>ity</w:t>
+      </w:r>
+      <w:proofErr w:type="spellEnd"/>
+      <w:r>
+        <w:rPr>
+          <w:lang w:bidi="fa-IR"/>
+        </w:rPr>
+        <w:t xml:space="preserve"> </w:t>
       </w:r>
       <w:r>
         <w:rPr>
@@ -26977,7 +28866,21 @@
         <w:rPr>
           <w:lang w:bidi="fa-IR"/>
         </w:rPr>
-        <w:t xml:space="preserve"> the faculty in living being of developing heat so as to maintain a firly uniform temperature.</w:t>
+        <w:t xml:space="preserve"> the faculty in living being of developing heat so as to maintain a </w:t>
+      </w:r>
+      <w:proofErr w:type="spellStart"/>
+      <w:r>
+        <w:rPr>
+          <w:lang w:bidi="fa-IR"/>
+        </w:rPr>
+        <w:t>firly</w:t>
+      </w:r>
+      <w:proofErr w:type="spellEnd"/>
+      <w:r>
+        <w:rPr>
+          <w:lang w:bidi="fa-IR"/>
+        </w:rPr>
+        <w:t xml:space="preserve"> uniform temperature.</w:t>
       </w:r>
     </w:p>
     <w:p>
@@ -26991,11 +28894,33 @@
           <w:lang w:bidi="fa-IR"/>
         </w:rPr>
       </w:pPr>
-      <w:r>
-        <w:rPr>
-          <w:lang w:bidi="fa-IR"/>
-        </w:rPr>
-        <w:t xml:space="preserve">Caloriduct = calori + duct </w:t>
+      <w:proofErr w:type="spellStart"/>
+      <w:r>
+        <w:rPr>
+          <w:lang w:bidi="fa-IR"/>
+        </w:rPr>
+        <w:t>Caloriduct</w:t>
+      </w:r>
+      <w:proofErr w:type="spellEnd"/>
+      <w:r>
+        <w:rPr>
+          <w:lang w:bidi="fa-IR"/>
+        </w:rPr>
+        <w:t xml:space="preserve"> = </w:t>
+      </w:r>
+      <w:proofErr w:type="spellStart"/>
+      <w:r>
+        <w:rPr>
+          <w:lang w:bidi="fa-IR"/>
+        </w:rPr>
+        <w:t>calori</w:t>
+      </w:r>
+      <w:proofErr w:type="spellEnd"/>
+      <w:r>
+        <w:rPr>
+          <w:lang w:bidi="fa-IR"/>
+        </w:rPr>
+        <w:t xml:space="preserve"> + duct </w:t>
       </w:r>
       <w:r>
         <w:rPr>
@@ -27023,11 +28948,47 @@
           <w:lang w:bidi="fa-IR"/>
         </w:rPr>
       </w:pPr>
-      <w:r>
-        <w:rPr>
-          <w:lang w:bidi="fa-IR"/>
-        </w:rPr>
-        <w:t xml:space="preserve">Calorify = calori + fy </w:t>
+      <w:proofErr w:type="spellStart"/>
+      <w:r>
+        <w:rPr>
+          <w:lang w:bidi="fa-IR"/>
+        </w:rPr>
+        <w:t>Calorify</w:t>
+      </w:r>
+      <w:proofErr w:type="spellEnd"/>
+      <w:r>
+        <w:rPr>
+          <w:lang w:bidi="fa-IR"/>
+        </w:rPr>
+        <w:t xml:space="preserve"> = </w:t>
+      </w:r>
+      <w:proofErr w:type="spellStart"/>
+      <w:r>
+        <w:rPr>
+          <w:lang w:bidi="fa-IR"/>
+        </w:rPr>
+        <w:t>calori</w:t>
+      </w:r>
+      <w:proofErr w:type="spellEnd"/>
+      <w:r>
+        <w:rPr>
+          <w:lang w:bidi="fa-IR"/>
+        </w:rPr>
+        <w:t xml:space="preserve"> + </w:t>
+      </w:r>
+      <w:proofErr w:type="spellStart"/>
+      <w:r>
+        <w:rPr>
+          <w:lang w:bidi="fa-IR"/>
+        </w:rPr>
+        <w:t>fy</w:t>
+      </w:r>
+      <w:proofErr w:type="spellEnd"/>
+      <w:r>
+        <w:rPr>
+          <w:lang w:bidi="fa-IR"/>
+        </w:rPr>
+        <w:t xml:space="preserve"> </w:t>
       </w:r>
       <w:r>
         <w:rPr>
@@ -27059,8 +29020,16 @@
         <w:rPr>
           <w:lang w:bidi="fa-IR"/>
         </w:rPr>
-        <w:t>Mono, mon</w:t>
-      </w:r>
+        <w:t xml:space="preserve">Mono, </w:t>
+      </w:r>
+      <w:proofErr w:type="spellStart"/>
+      <w:r>
+        <w:rPr>
+          <w:lang w:bidi="fa-IR"/>
+        </w:rPr>
+        <w:t>mon</w:t>
+      </w:r>
+      <w:proofErr w:type="spellEnd"/>
     </w:p>
     <w:p>
       <w:pPr>
@@ -27090,7 +29059,21 @@
         <w:rPr>
           <w:lang w:bidi="fa-IR"/>
         </w:rPr>
-        <w:t>Monarch = mon +arch=&gt; a sole and absolute ruler of a state. A very large red and black butterfly</w:t>
+        <w:t xml:space="preserve">Monarch = </w:t>
+      </w:r>
+      <w:proofErr w:type="spellStart"/>
+      <w:r>
+        <w:rPr>
+          <w:lang w:bidi="fa-IR"/>
+        </w:rPr>
+        <w:t>mon</w:t>
+      </w:r>
+      <w:proofErr w:type="spellEnd"/>
+      <w:r>
+        <w:rPr>
+          <w:lang w:bidi="fa-IR"/>
+        </w:rPr>
+        <w:t xml:space="preserve"> +arch=&gt; a sole and absolute ruler of a state. A very large red and black butterfly</w:t>
       </w:r>
     </w:p>
     <w:p>
@@ -27126,8 +29109,44 @@
         <w:rPr>
           <w:lang w:bidi="fa-IR"/>
         </w:rPr>
-        <w:t>Cap, cip, capt, cept</w:t>
-      </w:r>
+        <w:t xml:space="preserve">Cap, </w:t>
+      </w:r>
+      <w:proofErr w:type="spellStart"/>
+      <w:r>
+        <w:rPr>
+          <w:lang w:bidi="fa-IR"/>
+        </w:rPr>
+        <w:t>cip</w:t>
+      </w:r>
+      <w:proofErr w:type="spellEnd"/>
+      <w:r>
+        <w:rPr>
+          <w:lang w:bidi="fa-IR"/>
+        </w:rPr>
+        <w:t xml:space="preserve">, </w:t>
+      </w:r>
+      <w:proofErr w:type="spellStart"/>
+      <w:r>
+        <w:rPr>
+          <w:lang w:bidi="fa-IR"/>
+        </w:rPr>
+        <w:t>capt</w:t>
+      </w:r>
+      <w:proofErr w:type="spellEnd"/>
+      <w:r>
+        <w:rPr>
+          <w:lang w:bidi="fa-IR"/>
+        </w:rPr>
+        <w:t xml:space="preserve">, </w:t>
+      </w:r>
+      <w:proofErr w:type="spellStart"/>
+      <w:r>
+        <w:rPr>
+          <w:lang w:bidi="fa-IR"/>
+        </w:rPr>
+        <w:t>cept</w:t>
+      </w:r>
+      <w:proofErr w:type="spellEnd"/>
     </w:p>
     <w:p>
       <w:pPr>
@@ -27157,7 +29176,21 @@
         <w:rPr>
           <w:lang w:bidi="fa-IR"/>
         </w:rPr>
-        <w:t>Recipe = re + cipe =&gt; Take, a formula for a medical prescription</w:t>
+        <w:t xml:space="preserve">Recipe = re + </w:t>
+      </w:r>
+      <w:proofErr w:type="spellStart"/>
+      <w:r>
+        <w:rPr>
+          <w:lang w:bidi="fa-IR"/>
+        </w:rPr>
+        <w:t>cipe</w:t>
+      </w:r>
+      <w:proofErr w:type="spellEnd"/>
+      <w:r>
+        <w:rPr>
+          <w:lang w:bidi="fa-IR"/>
+        </w:rPr>
+        <w:t xml:space="preserve"> =&gt; Take, a formula for a medical prescription</w:t>
       </w:r>
     </w:p>
     <w:p>
@@ -27175,7 +29208,35 @@
         <w:rPr>
           <w:lang w:bidi="fa-IR"/>
         </w:rPr>
-        <w:t>Recipient = re + cipi + ent =&gt; That receives or is capable of receiving receptive.</w:t>
+        <w:t xml:space="preserve">Recipient = re + </w:t>
+      </w:r>
+      <w:proofErr w:type="spellStart"/>
+      <w:r>
+        <w:rPr>
+          <w:lang w:bidi="fa-IR"/>
+        </w:rPr>
+        <w:t>cipi</w:t>
+      </w:r>
+      <w:proofErr w:type="spellEnd"/>
+      <w:r>
+        <w:rPr>
+          <w:lang w:bidi="fa-IR"/>
+        </w:rPr>
+        <w:t xml:space="preserve"> + </w:t>
+      </w:r>
+      <w:proofErr w:type="spellStart"/>
+      <w:r>
+        <w:rPr>
+          <w:lang w:bidi="fa-IR"/>
+        </w:rPr>
+        <w:t>ent</w:t>
+      </w:r>
+      <w:proofErr w:type="spellEnd"/>
+      <w:r>
+        <w:rPr>
+          <w:lang w:bidi="fa-IR"/>
+        </w:rPr>
+        <w:t xml:space="preserve"> =&gt; That receives or is capable of receiving receptive.</w:t>
       </w:r>
     </w:p>
     <w:p>
@@ -27242,7 +29303,21 @@
         <w:rPr>
           <w:lang w:bidi="fa-IR"/>
         </w:rPr>
-        <w:t>Morphosis = morph + osis =&gt; form, figure, configuration</w:t>
+        <w:t xml:space="preserve">Morphosis = morph + </w:t>
+      </w:r>
+      <w:proofErr w:type="spellStart"/>
+      <w:r>
+        <w:rPr>
+          <w:lang w:bidi="fa-IR"/>
+        </w:rPr>
+        <w:t>osis</w:t>
+      </w:r>
+      <w:proofErr w:type="spellEnd"/>
+      <w:r>
+        <w:rPr>
+          <w:lang w:bidi="fa-IR"/>
+        </w:rPr>
+        <w:t xml:space="preserve"> =&gt; form, figure, configuration</w:t>
       </w:r>
     </w:p>
     <w:p>
@@ -27260,7 +29335,21 @@
         <w:rPr>
           <w:lang w:bidi="fa-IR"/>
         </w:rPr>
-        <w:t>Amorphous = a + morph + ous =&gt; Having no determinate shape, unshapely</w:t>
+        <w:t xml:space="preserve">Amorphous = a + morph + </w:t>
+      </w:r>
+      <w:proofErr w:type="spellStart"/>
+      <w:r>
+        <w:rPr>
+          <w:lang w:bidi="fa-IR"/>
+        </w:rPr>
+        <w:t>ous</w:t>
+      </w:r>
+      <w:proofErr w:type="spellEnd"/>
+      <w:r>
+        <w:rPr>
+          <w:lang w:bidi="fa-IR"/>
+        </w:rPr>
+        <w:t xml:space="preserve"> =&gt; Having no determinate shape, unshapely</w:t>
       </w:r>
     </w:p>
     <w:p>
@@ -27278,7 +29367,21 @@
         <w:rPr>
           <w:lang w:bidi="fa-IR"/>
         </w:rPr>
-        <w:t>Gam, gamo, gamy</w:t>
+        <w:t xml:space="preserve">Gam, </w:t>
+      </w:r>
+      <w:proofErr w:type="spellStart"/>
+      <w:r>
+        <w:rPr>
+          <w:lang w:bidi="fa-IR"/>
+        </w:rPr>
+        <w:t>gamo</w:t>
+      </w:r>
+      <w:proofErr w:type="spellEnd"/>
+      <w:r>
+        <w:rPr>
+          <w:lang w:bidi="fa-IR"/>
+        </w:rPr>
+        <w:t>, gamy</w:t>
       </w:r>
     </w:p>
     <w:p>
@@ -27327,7 +29430,21 @@
         <w:rPr>
           <w:lang w:bidi="fa-IR"/>
         </w:rPr>
-        <w:t>Monogamy = mono + gmay =&gt; the practice or principle of marring only once.</w:t>
+        <w:t xml:space="preserve">Monogamy = mono + </w:t>
+      </w:r>
+      <w:proofErr w:type="spellStart"/>
+      <w:r>
+        <w:rPr>
+          <w:lang w:bidi="fa-IR"/>
+        </w:rPr>
+        <w:t>gmay</w:t>
+      </w:r>
+      <w:proofErr w:type="spellEnd"/>
+      <w:r>
+        <w:rPr>
+          <w:lang w:bidi="fa-IR"/>
+        </w:rPr>
+        <w:t xml:space="preserve"> =&gt; the practice or principle of marring only once.</w:t>
       </w:r>
     </w:p>
     <w:p>
@@ -27345,8 +29462,16 @@
         <w:rPr>
           <w:lang w:bidi="fa-IR"/>
         </w:rPr>
-        <w:t>Doc, doct</w:t>
-      </w:r>
+        <w:t xml:space="preserve">Doc, </w:t>
+      </w:r>
+      <w:proofErr w:type="spellStart"/>
+      <w:r>
+        <w:rPr>
+          <w:lang w:bidi="fa-IR"/>
+        </w:rPr>
+        <w:t>doct</w:t>
+      </w:r>
+      <w:proofErr w:type="spellEnd"/>
     </w:p>
     <w:p>
       <w:pPr>
@@ -27372,11 +29497,19 @@
           <w:lang w:bidi="fa-IR"/>
         </w:rPr>
       </w:pPr>
-      <w:r>
-        <w:rPr>
-          <w:lang w:bidi="fa-IR"/>
-        </w:rPr>
-        <w:t>Doctrinate = doctrine + ate =&gt; to reach or instruct</w:t>
+      <w:proofErr w:type="spellStart"/>
+      <w:r>
+        <w:rPr>
+          <w:lang w:bidi="fa-IR"/>
+        </w:rPr>
+        <w:t>Doctrinate</w:t>
+      </w:r>
+      <w:proofErr w:type="spellEnd"/>
+      <w:r>
+        <w:rPr>
+          <w:lang w:bidi="fa-IR"/>
+        </w:rPr>
+        <w:t xml:space="preserve"> = doctrine + ate =&gt; to reach or instruct</w:t>
       </w:r>
     </w:p>
     <w:p>
@@ -27394,8 +29527,21 @@
         <w:rPr>
           <w:lang w:bidi="fa-IR"/>
         </w:rPr>
-        <w:lastRenderedPageBreak/>
-        <w:t xml:space="preserve">Doctrine = doctor + ine =&gt; the action of teaching or instructing, a lesson, a precept </w:t>
+        <w:t xml:space="preserve">Doctrine = doctor + </w:t>
+      </w:r>
+      <w:proofErr w:type="spellStart"/>
+      <w:r>
+        <w:rPr>
+          <w:lang w:bidi="fa-IR"/>
+        </w:rPr>
+        <w:t>ine</w:t>
+      </w:r>
+      <w:proofErr w:type="spellEnd"/>
+      <w:r>
+        <w:rPr>
+          <w:lang w:bidi="fa-IR"/>
+        </w:rPr>
+        <w:t xml:space="preserve"> =&gt; the action of teaching or instructing, a lesson, a precept </w:t>
       </w:r>
     </w:p>
     <w:p>
@@ -27413,8 +29559,44 @@
         <w:rPr>
           <w:lang w:bidi="fa-IR"/>
         </w:rPr>
-        <w:t>Doctrinaire = doctrine + ait =&gt; one of constitutionalist party which arose in France soon afte 1815; Hence, one, hw</w:t>
-      </w:r>
+        <w:t xml:space="preserve">Doctrinaire = doctrine + </w:t>
+      </w:r>
+      <w:proofErr w:type="spellStart"/>
+      <w:r>
+        <w:rPr>
+          <w:lang w:bidi="fa-IR"/>
+        </w:rPr>
+        <w:t>ait</w:t>
+      </w:r>
+      <w:proofErr w:type="spellEnd"/>
+      <w:r>
+        <w:rPr>
+          <w:lang w:bidi="fa-IR"/>
+        </w:rPr>
+        <w:t xml:space="preserve"> =&gt; one of constitutionalist party which arose in France soon </w:t>
+      </w:r>
+      <w:proofErr w:type="spellStart"/>
+      <w:r>
+        <w:rPr>
+          <w:lang w:bidi="fa-IR"/>
+        </w:rPr>
+        <w:t>afte</w:t>
+      </w:r>
+      <w:proofErr w:type="spellEnd"/>
+      <w:r>
+        <w:rPr>
+          <w:lang w:bidi="fa-IR"/>
+        </w:rPr>
+        <w:t xml:space="preserve"> 1815; Hence, one, </w:t>
+      </w:r>
+      <w:proofErr w:type="spellStart"/>
+      <w:r>
+        <w:rPr>
+          <w:lang w:bidi="fa-IR"/>
+        </w:rPr>
+        <w:t>hw</w:t>
+      </w:r>
+      <w:proofErr w:type="spellEnd"/>
     </w:p>
     <w:p>
       <w:pPr>
@@ -27431,8 +29613,30 @@
         <w:rPr>
           <w:lang w:bidi="fa-IR"/>
         </w:rPr>
-        <w:t>Gyn, gynaec, gyneo</w:t>
-      </w:r>
+        <w:t xml:space="preserve">Gyn, </w:t>
+      </w:r>
+      <w:proofErr w:type="spellStart"/>
+      <w:r>
+        <w:rPr>
+          <w:lang w:bidi="fa-IR"/>
+        </w:rPr>
+        <w:t>gynaec</w:t>
+      </w:r>
+      <w:proofErr w:type="spellEnd"/>
+      <w:r>
+        <w:rPr>
+          <w:lang w:bidi="fa-IR"/>
+        </w:rPr>
+        <w:t xml:space="preserve">, </w:t>
+      </w:r>
+      <w:proofErr w:type="spellStart"/>
+      <w:r>
+        <w:rPr>
+          <w:lang w:bidi="fa-IR"/>
+        </w:rPr>
+        <w:t>gyneo</w:t>
+      </w:r>
+      <w:proofErr w:type="spellEnd"/>
     </w:p>
     <w:p>
       <w:pPr>
@@ -27445,12 +29649,14 @@
           <w:lang w:bidi="fa-IR"/>
         </w:rPr>
       </w:pPr>
+      <w:proofErr w:type="spellStart"/>
       <w:r>
         <w:rPr>
           <w:lang w:bidi="fa-IR"/>
         </w:rPr>
         <w:t>Anim</w:t>
       </w:r>
+      <w:proofErr w:type="spellEnd"/>
     </w:p>
     <w:p>
       <w:pPr>
@@ -27463,12 +29669,14 @@
           <w:lang w:bidi="fa-IR"/>
         </w:rPr>
       </w:pPr>
+      <w:proofErr w:type="spellStart"/>
       <w:r>
         <w:rPr>
           <w:lang w:bidi="fa-IR"/>
         </w:rPr>
         <w:t>Etym</w:t>
       </w:r>
+      <w:proofErr w:type="spellEnd"/>
     </w:p>
     <w:p>
       <w:pPr>
@@ -27485,7 +29693,21 @@
         <w:rPr>
           <w:lang w:bidi="fa-IR"/>
         </w:rPr>
-        <w:t>Dyn, dynam, dynamo</w:t>
+        <w:t xml:space="preserve">Dyn, </w:t>
+      </w:r>
+      <w:proofErr w:type="spellStart"/>
+      <w:r>
+        <w:rPr>
+          <w:lang w:bidi="fa-IR"/>
+        </w:rPr>
+        <w:t>dynam</w:t>
+      </w:r>
+      <w:proofErr w:type="spellEnd"/>
+      <w:r>
+        <w:rPr>
+          <w:lang w:bidi="fa-IR"/>
+        </w:rPr>
+        <w:t>, dynamo</w:t>
       </w:r>
     </w:p>
     <w:p>
@@ -27499,12 +29721,28 @@
           <w:lang w:bidi="fa-IR"/>
         </w:rPr>
       </w:pPr>
-      <w:r>
-        <w:rPr>
-          <w:lang w:bidi="fa-IR"/>
-        </w:rPr>
-        <w:t>Frica, frict</w:t>
-      </w:r>
+      <w:proofErr w:type="spellStart"/>
+      <w:r>
+        <w:rPr>
+          <w:lang w:bidi="fa-IR"/>
+        </w:rPr>
+        <w:t>Frica</w:t>
+      </w:r>
+      <w:proofErr w:type="spellEnd"/>
+      <w:r>
+        <w:rPr>
+          <w:lang w:bidi="fa-IR"/>
+        </w:rPr>
+        <w:t xml:space="preserve">, </w:t>
+      </w:r>
+      <w:proofErr w:type="spellStart"/>
+      <w:r>
+        <w:rPr>
+          <w:lang w:bidi="fa-IR"/>
+        </w:rPr>
+        <w:t>frict</w:t>
+      </w:r>
+      <w:proofErr w:type="spellEnd"/>
     </w:p>
     <w:p>
       <w:pPr>
@@ -27517,12 +29755,42 @@
           <w:lang w:bidi="fa-IR"/>
         </w:rPr>
       </w:pPr>
-      <w:r>
-        <w:rPr>
-          <w:lang w:bidi="fa-IR"/>
-        </w:rPr>
-        <w:t>Archae, archaeo, archeo</w:t>
-      </w:r>
+      <w:proofErr w:type="spellStart"/>
+      <w:r>
+        <w:rPr>
+          <w:lang w:bidi="fa-IR"/>
+        </w:rPr>
+        <w:t>Archae</w:t>
+      </w:r>
+      <w:proofErr w:type="spellEnd"/>
+      <w:r>
+        <w:rPr>
+          <w:lang w:bidi="fa-IR"/>
+        </w:rPr>
+        <w:t xml:space="preserve">, </w:t>
+      </w:r>
+      <w:proofErr w:type="spellStart"/>
+      <w:r>
+        <w:rPr>
+          <w:lang w:bidi="fa-IR"/>
+        </w:rPr>
+        <w:t>archaeo</w:t>
+      </w:r>
+      <w:proofErr w:type="spellEnd"/>
+      <w:r>
+        <w:rPr>
+          <w:lang w:bidi="fa-IR"/>
+        </w:rPr>
+        <w:t xml:space="preserve">, </w:t>
+      </w:r>
+      <w:proofErr w:type="spellStart"/>
+      <w:r>
+        <w:rPr>
+          <w:lang w:bidi="fa-IR"/>
+        </w:rPr>
+        <w:t>archeo</w:t>
+      </w:r>
+      <w:proofErr w:type="spellEnd"/>
     </w:p>
     <w:p>
       <w:pPr>
@@ -27571,11 +29839,19 @@
           <w:lang w:bidi="fa-IR"/>
         </w:rPr>
       </w:pPr>
-      <w:r>
-        <w:rPr>
-          <w:lang w:bidi="fa-IR"/>
-        </w:rPr>
-        <w:t>Hydr, hydro</w:t>
+      <w:proofErr w:type="spellStart"/>
+      <w:r>
+        <w:rPr>
+          <w:lang w:bidi="fa-IR"/>
+        </w:rPr>
+        <w:t>Hydr</w:t>
+      </w:r>
+      <w:proofErr w:type="spellEnd"/>
+      <w:r>
+        <w:rPr>
+          <w:lang w:bidi="fa-IR"/>
+        </w:rPr>
+        <w:t>, hydro</w:t>
       </w:r>
     </w:p>
     <w:p>
@@ -27611,8 +29887,16 @@
         <w:rPr>
           <w:lang w:bidi="fa-IR"/>
         </w:rPr>
-        <w:t>Her, hes</w:t>
-      </w:r>
+        <w:t xml:space="preserve">Her, </w:t>
+      </w:r>
+      <w:proofErr w:type="spellStart"/>
+      <w:r>
+        <w:rPr>
+          <w:lang w:bidi="fa-IR"/>
+        </w:rPr>
+        <w:t>hes</w:t>
+      </w:r>
+      <w:proofErr w:type="spellEnd"/>
     </w:p>
     <w:p>
       <w:pPr>
@@ -27625,12 +29909,28 @@
           <w:lang w:bidi="fa-IR"/>
         </w:rPr>
       </w:pPr>
-      <w:r>
-        <w:rPr>
-          <w:lang w:bidi="fa-IR"/>
-        </w:rPr>
-        <w:t>Biblio, bibi</w:t>
-      </w:r>
+      <w:proofErr w:type="spellStart"/>
+      <w:r>
+        <w:rPr>
+          <w:lang w:bidi="fa-IR"/>
+        </w:rPr>
+        <w:t>Biblio</w:t>
+      </w:r>
+      <w:proofErr w:type="spellEnd"/>
+      <w:r>
+        <w:rPr>
+          <w:lang w:bidi="fa-IR"/>
+        </w:rPr>
+        <w:t xml:space="preserve">, </w:t>
+      </w:r>
+      <w:proofErr w:type="spellStart"/>
+      <w:r>
+        <w:rPr>
+          <w:lang w:bidi="fa-IR"/>
+        </w:rPr>
+        <w:t>bibi</w:t>
+      </w:r>
+      <w:proofErr w:type="spellEnd"/>
     </w:p>
     <w:p>
       <w:pPr>
@@ -27643,12 +29943,28 @@
           <w:lang w:bidi="fa-IR"/>
         </w:rPr>
       </w:pPr>
-      <w:r>
-        <w:rPr>
-          <w:lang w:bidi="fa-IR"/>
-        </w:rPr>
-        <w:t>Lun, luna</w:t>
-      </w:r>
+      <w:proofErr w:type="spellStart"/>
+      <w:r>
+        <w:rPr>
+          <w:lang w:bidi="fa-IR"/>
+        </w:rPr>
+        <w:t>Lun</w:t>
+      </w:r>
+      <w:proofErr w:type="spellEnd"/>
+      <w:r>
+        <w:rPr>
+          <w:lang w:bidi="fa-IR"/>
+        </w:rPr>
+        <w:t xml:space="preserve">, </w:t>
+      </w:r>
+      <w:proofErr w:type="spellStart"/>
+      <w:r>
+        <w:rPr>
+          <w:lang w:bidi="fa-IR"/>
+        </w:rPr>
+        <w:t>luna</w:t>
+      </w:r>
+      <w:proofErr w:type="spellEnd"/>
     </w:p>
     <w:p>
       <w:pPr>

</xml_diff>